<commit_message>
se agrego la funcionalidad de generador de graficas
</commit_message>
<xml_diff>
--- a/docs/ED-Proyecto-Entrega1-reporte-Equipo-4.docx
+++ b/docs/ED-Proyecto-Entrega1-reporte-Equipo-4.docx
@@ -30,23 +30,7 @@
           <w:b/>
           <w:bCs/>
         </w:rPr>
-        <w:t xml:space="preserve">Edgar Giovanny </w:t>
-      </w:r>
-      <w:proofErr w:type="spellStart"/>
-      <w:r>
-        <w:rPr>
-          <w:b/>
-          <w:bCs/>
-        </w:rPr>
-        <w:t>Obregon</w:t>
-      </w:r>
-      <w:proofErr w:type="spellEnd"/>
-      <w:r>
-        <w:rPr>
-          <w:b/>
-          <w:bCs/>
-        </w:rPr>
-        <w:t xml:space="preserve"> Espitia</w:t>
+        <w:t>Edgar Giovanny Obregon Espitia</w:t>
       </w:r>
       <w:r>
         <w:rPr>
@@ -255,6 +239,9 @@
     <w:p>
       <w:pPr>
         <w:jc w:val="both"/>
+        <w:rPr>
+          <w:lang w:val="es-CO"/>
+        </w:rPr>
       </w:pPr>
       <w:r>
         <w:rPr>
@@ -1680,15 +1667,7 @@
           <w:color w:val="000000"/>
           <w:lang w:val="es-ES"/>
         </w:rPr>
-        <w:t xml:space="preserve">Modificar un perfil permitirá cambiar los mismos datos que son ingresados al añadir uno nuevo, y una vez aceptados los </w:t>
-      </w:r>
-      <w:r>
-        <w:rPr>
-          <w:color w:val="000000"/>
-          <w:lang w:val="es-ES"/>
-        </w:rPr>
-        <w:lastRenderedPageBreak/>
-        <w:t>cambios se realizará una reevaluación de las asignaciones automáticas.</w:t>
+        <w:t>Modificar un perfil permitirá cambiar los mismos datos que son ingresados al añadir uno nuevo, y una vez aceptados los cambios se realizará una reevaluación de las asignaciones automáticas.</w:t>
       </w:r>
     </w:p>
     <w:p>
@@ -2846,15 +2825,7 @@
           <w:color w:val="000000"/>
           <w:lang w:val="es-ES"/>
         </w:rPr>
-        <w:t xml:space="preserve">Por medio de la interfaz gráfica se le permitirá actualizar al administrador la cantidad de vacunas disponibles, donde se le presenta 3 opciones correspondientes a las diferentes vacunas, donde esté, al seleccionar alguna, además de poder ver la cantidad de vacunas disponibles, la cantidad de dosis para su inmunización, e ingresar más vacunas </w:t>
-      </w:r>
-      <w:r>
-        <w:rPr>
-          <w:color w:val="000000"/>
-          <w:lang w:val="es-ES"/>
-        </w:rPr>
-        <w:lastRenderedPageBreak/>
-        <w:t>correspondientes a nuevo cargamento o, por el contrario, retirar algunas que por alguna razón externa ya no sean aptas para su aplicación.</w:t>
+        <w:t>Por medio de la interfaz gráfica se le permitirá actualizar al administrador la cantidad de vacunas disponibles, donde se le presenta 3 opciones correspondientes a las diferentes vacunas, donde esté, al seleccionar alguna, además de poder ver la cantidad de vacunas disponibles, la cantidad de dosis para su inmunización, e ingresar más vacunas correspondientes a nuevo cargamento o, por el contrario, retirar algunas que por alguna razón externa ya no sean aptas para su aplicación.</w:t>
       </w:r>
       <w:bookmarkEnd w:id="1"/>
     </w:p>
@@ -3284,7 +3255,6 @@
     </w:p>
     <w:p>
       <w:pPr>
-        <w:pStyle w:val="Prrafodelista"/>
         <w:numPr>
           <w:ilvl w:val="0"/>
           <w:numId w:val="11"/>
@@ -3292,39 +3262,611 @@
         <w:shd w:val="clear" w:color="auto" w:fill="FFFFFF"/>
         <w:jc w:val="both"/>
         <w:rPr>
-          <w:rFonts w:ascii="Times New Roman" w:hAnsi="Times New Roman"/>
-          <w:color w:val="000000"/>
-          <w:sz w:val="20"/>
-          <w:szCs w:val="20"/>
-          <w:lang w:val="es-ES"/>
-        </w:rPr>
-      </w:pPr>
-      <w:r>
-        <w:rPr>
-          <w:rFonts w:ascii="Times New Roman" w:hAnsi="Times New Roman"/>
-          <w:color w:val="000000"/>
-          <w:sz w:val="20"/>
-          <w:szCs w:val="20"/>
-        </w:rPr>
-        <w:t>Generación de graficas representativas</w:t>
-      </w:r>
-      <w:r>
-        <w:rPr>
-          <w:rFonts w:ascii="Times New Roman" w:hAnsi="Times New Roman"/>
-          <w:color w:val="000000"/>
-          <w:sz w:val="20"/>
-          <w:szCs w:val="20"/>
-        </w:rPr>
-        <w:t xml:space="preserve"> (Analista)</w:t>
-      </w:r>
-    </w:p>
-    <w:p>
-      <w:pPr>
-        <w:shd w:val="clear" w:color="auto" w:fill="FFFFFF"/>
-        <w:jc w:val="both"/>
-        <w:rPr>
-          <w:color w:val="000000"/>
-          <w:lang w:val="es-ES"/>
+          <w:rFonts w:eastAsia="Calibri"/>
+          <w:color w:val="000000"/>
+          <w:lang w:val="es-CO"/>
+        </w:rPr>
+      </w:pPr>
+      <w:r>
+        <w:rPr>
+          <w:rFonts w:eastAsia="Calibri"/>
+          <w:color w:val="000000"/>
+          <w:lang w:val="es-CO"/>
+        </w:rPr>
+        <w:t>  Gestión de aplicación de vacunas por funcionario. (accesible para un perfil de funcionario)</w:t>
+      </w:r>
+    </w:p>
+    <w:p>
+      <w:pPr>
+        <w:shd w:val="clear" w:color="auto" w:fill="FFFFFF"/>
+        <w:ind w:left="720"/>
+        <w:jc w:val="both"/>
+        <w:rPr>
+          <w:rFonts w:eastAsia="Calibri"/>
+          <w:color w:val="000000"/>
+          <w:lang w:val="es-CO"/>
+        </w:rPr>
+      </w:pPr>
+    </w:p>
+    <w:p>
+      <w:pPr>
+        <w:shd w:val="clear" w:color="auto" w:fill="FFFFFF"/>
+        <w:jc w:val="both"/>
+        <w:rPr>
+          <w:rFonts w:eastAsia="Calibri"/>
+          <w:color w:val="000000"/>
+          <w:lang w:val="es-CO"/>
+        </w:rPr>
+      </w:pPr>
+      <w:r>
+        <w:rPr>
+          <w:rFonts w:eastAsia="Calibri"/>
+          <w:color w:val="000000"/>
+          <w:lang w:val="es-CO"/>
+        </w:rPr>
+        <w:t>Descripción: Le</w:t>
+      </w:r>
+      <w:r>
+        <w:rPr>
+          <w:rFonts w:eastAsia="Calibri"/>
+          <w:color w:val="000000"/>
+          <w:lang w:val="es-CO"/>
+        </w:rPr>
+        <w:t xml:space="preserve"> </w:t>
+      </w:r>
+      <w:r>
+        <w:rPr>
+          <w:rFonts w:eastAsia="Calibri"/>
+          <w:color w:val="000000"/>
+          <w:lang w:val="es-CO"/>
+        </w:rPr>
+        <w:t>permite a un usuario con perfil de analista, ingresar a través de la interfaz</w:t>
+      </w:r>
+      <w:r>
+        <w:rPr>
+          <w:rFonts w:eastAsia="Calibri"/>
+          <w:color w:val="000000"/>
+          <w:lang w:val="es-CO"/>
+        </w:rPr>
+        <w:t xml:space="preserve"> </w:t>
+      </w:r>
+      <w:r>
+        <w:rPr>
+          <w:rFonts w:eastAsia="Calibri"/>
+          <w:color w:val="000000"/>
+          <w:lang w:val="es-CO"/>
+        </w:rPr>
+        <w:t>gráfica consultar los datos de las vacunas, los funcionarios y los pacientes</w:t>
+      </w:r>
+      <w:r>
+        <w:rPr>
+          <w:rFonts w:eastAsia="Calibri"/>
+          <w:color w:val="000000"/>
+          <w:lang w:val="es-CO"/>
+        </w:rPr>
+        <w:t xml:space="preserve"> </w:t>
+      </w:r>
+      <w:r>
+        <w:rPr>
+          <w:rFonts w:eastAsia="Calibri"/>
+          <w:color w:val="000000"/>
+          <w:lang w:val="es-CO"/>
+        </w:rPr>
+        <w:t>por medio de graficas.</w:t>
+      </w:r>
+    </w:p>
+    <w:p>
+      <w:pPr>
+        <w:shd w:val="clear" w:color="auto" w:fill="FFFFFF"/>
+        <w:jc w:val="both"/>
+        <w:rPr>
+          <w:rFonts w:eastAsia="Calibri"/>
+          <w:color w:val="000000"/>
+          <w:lang w:val="es-CO"/>
+        </w:rPr>
+      </w:pPr>
+      <w:r>
+        <w:rPr>
+          <w:rFonts w:eastAsia="Calibri"/>
+          <w:color w:val="000000"/>
+          <w:lang w:val="es-CO"/>
+        </w:rPr>
+        <w:t> </w:t>
+      </w:r>
+    </w:p>
+    <w:p>
+      <w:pPr>
+        <w:shd w:val="clear" w:color="auto" w:fill="FFFFFF"/>
+        <w:jc w:val="both"/>
+        <w:rPr>
+          <w:rFonts w:eastAsia="Calibri"/>
+          <w:color w:val="000000"/>
+          <w:lang w:val="es-CO"/>
+        </w:rPr>
+      </w:pPr>
+      <w:r>
+        <w:rPr>
+          <w:rFonts w:eastAsia="Calibri"/>
+          <w:color w:val="000000"/>
+          <w:lang w:val="es-CO"/>
+        </w:rPr>
+        <w:t>Acciones</w:t>
+      </w:r>
+      <w:r>
+        <w:rPr>
+          <w:rFonts w:eastAsia="Calibri"/>
+          <w:color w:val="000000"/>
+          <w:lang w:val="es-CO"/>
+        </w:rPr>
+        <w:t xml:space="preserve"> </w:t>
+      </w:r>
+      <w:r>
+        <w:rPr>
+          <w:rFonts w:eastAsia="Calibri"/>
+          <w:color w:val="000000"/>
+          <w:lang w:val="es-CO"/>
+        </w:rPr>
+        <w:t>iniciadoras: Seleccionar el cuadro de la funcionalidad en la pantalla de inicio</w:t>
+      </w:r>
+      <w:r>
+        <w:rPr>
+          <w:rFonts w:eastAsia="Calibri"/>
+          <w:color w:val="000000"/>
+          <w:lang w:val="es-CO"/>
+        </w:rPr>
+        <w:t xml:space="preserve"> </w:t>
+      </w:r>
+      <w:r>
+        <w:rPr>
+          <w:rFonts w:eastAsia="Calibri"/>
+          <w:color w:val="000000"/>
+          <w:lang w:val="es-CO"/>
+        </w:rPr>
+        <w:t>de un perfil del analista.</w:t>
+      </w:r>
+    </w:p>
+    <w:p>
+      <w:pPr>
+        <w:shd w:val="clear" w:color="auto" w:fill="FFFFFF"/>
+        <w:jc w:val="both"/>
+        <w:rPr>
+          <w:rFonts w:eastAsia="Calibri"/>
+          <w:color w:val="000000"/>
+          <w:lang w:val="es-CO"/>
+        </w:rPr>
+      </w:pPr>
+      <w:r>
+        <w:rPr>
+          <w:rFonts w:eastAsia="Calibri"/>
+          <w:color w:val="000000"/>
+          <w:lang w:val="es-CO"/>
+        </w:rPr>
+        <w:t> </w:t>
+      </w:r>
+    </w:p>
+    <w:p>
+      <w:pPr>
+        <w:shd w:val="clear" w:color="auto" w:fill="FFFFFF"/>
+        <w:jc w:val="both"/>
+        <w:rPr>
+          <w:rFonts w:eastAsia="Calibri"/>
+          <w:color w:val="000000"/>
+          <w:lang w:val="es-CO"/>
+        </w:rPr>
+      </w:pPr>
+      <w:r>
+        <w:rPr>
+          <w:rFonts w:eastAsia="Calibri"/>
+          <w:color w:val="000000"/>
+          <w:lang w:val="es-CO"/>
+        </w:rPr>
+        <w:t>Comportamiento</w:t>
+      </w:r>
+      <w:r>
+        <w:rPr>
+          <w:rFonts w:eastAsia="Calibri"/>
+          <w:color w:val="000000"/>
+          <w:lang w:val="es-CO"/>
+        </w:rPr>
+        <w:t xml:space="preserve"> </w:t>
+      </w:r>
+      <w:r>
+        <w:rPr>
+          <w:rFonts w:eastAsia="Calibri"/>
+          <w:color w:val="000000"/>
+          <w:lang w:val="es-CO"/>
+        </w:rPr>
+        <w:t>esperado:</w:t>
+      </w:r>
+    </w:p>
+    <w:p>
+      <w:pPr>
+        <w:shd w:val="clear" w:color="auto" w:fill="FFFFFF"/>
+        <w:jc w:val="both"/>
+        <w:rPr>
+          <w:rFonts w:eastAsia="Calibri"/>
+          <w:color w:val="000000"/>
+          <w:lang w:val="es-CO"/>
+        </w:rPr>
+      </w:pPr>
+      <w:r>
+        <w:rPr>
+          <w:rFonts w:eastAsia="Calibri"/>
+          <w:color w:val="000000"/>
+          <w:lang w:val="es-CO"/>
+        </w:rPr>
+        <w:t>Por medio de la interfaz</w:t>
+      </w:r>
+      <w:r>
+        <w:rPr>
+          <w:rFonts w:eastAsia="Calibri"/>
+          <w:color w:val="000000"/>
+          <w:lang w:val="es-CO"/>
+        </w:rPr>
+        <w:t xml:space="preserve"> </w:t>
+      </w:r>
+      <w:r>
+        <w:rPr>
+          <w:rFonts w:eastAsia="Calibri"/>
+          <w:color w:val="000000"/>
+          <w:lang w:val="es-CO"/>
+        </w:rPr>
+        <w:t>gráfica se le permitirá consultar los diferentes tipos de datos que se manejan,</w:t>
+      </w:r>
+      <w:r>
+        <w:rPr>
+          <w:rFonts w:eastAsia="Calibri"/>
+          <w:color w:val="000000"/>
+          <w:lang w:val="es-CO"/>
+        </w:rPr>
+        <w:t xml:space="preserve"> </w:t>
+      </w:r>
+      <w:r>
+        <w:rPr>
+          <w:rFonts w:eastAsia="Calibri"/>
+          <w:color w:val="000000"/>
+          <w:lang w:val="es-CO"/>
+        </w:rPr>
+        <w:t>por un lado, permitirá visualizar por medio de grafos la cantidad de vacunas disponibles</w:t>
+      </w:r>
+      <w:r>
+        <w:rPr>
+          <w:rFonts w:eastAsia="Calibri"/>
+          <w:color w:val="000000"/>
+          <w:lang w:val="es-CO"/>
+        </w:rPr>
+        <w:t xml:space="preserve"> </w:t>
+      </w:r>
+      <w:r>
+        <w:rPr>
+          <w:rFonts w:eastAsia="Calibri"/>
+          <w:color w:val="000000"/>
+          <w:lang w:val="es-CO"/>
+        </w:rPr>
+        <w:t>de cada tipo y la cantidad de vacunas aplicadas en un intervalo de tiempo, también</w:t>
+      </w:r>
+      <w:r>
+        <w:rPr>
+          <w:rFonts w:eastAsia="Calibri"/>
+          <w:color w:val="000000"/>
+          <w:lang w:val="es-CO"/>
+        </w:rPr>
+        <w:t xml:space="preserve"> </w:t>
+      </w:r>
+      <w:r>
+        <w:rPr>
+          <w:rFonts w:eastAsia="Calibri"/>
+          <w:color w:val="000000"/>
+          <w:lang w:val="es-CO"/>
+        </w:rPr>
+        <w:t>permitirá la examinación de los datos de los pacientes, los cuales mostrará cuales</w:t>
+      </w:r>
+      <w:r>
+        <w:rPr>
+          <w:rFonts w:eastAsia="Calibri"/>
+          <w:color w:val="000000"/>
+          <w:lang w:val="es-CO"/>
+        </w:rPr>
+        <w:t xml:space="preserve"> </w:t>
+      </w:r>
+      <w:r>
+        <w:rPr>
+          <w:rFonts w:eastAsia="Calibri"/>
+          <w:color w:val="000000"/>
+          <w:lang w:val="es-CO"/>
+        </w:rPr>
+        <w:t xml:space="preserve">tienen cita previa, cuantos ya </w:t>
+      </w:r>
+      <w:r>
+        <w:rPr>
+          <w:rFonts w:eastAsia="Calibri"/>
+          <w:color w:val="000000"/>
+          <w:lang w:val="es-CO"/>
+        </w:rPr>
+        <w:t>están</w:t>
+      </w:r>
+      <w:r>
+        <w:rPr>
+          <w:rFonts w:eastAsia="Calibri"/>
+          <w:color w:val="000000"/>
+          <w:lang w:val="es-CO"/>
+        </w:rPr>
+        <w:t xml:space="preserve"> vacunados y cuántos sólo han recibido una</w:t>
+      </w:r>
+      <w:r>
+        <w:rPr>
+          <w:rFonts w:eastAsia="Calibri"/>
+          <w:color w:val="000000"/>
+          <w:lang w:val="es-CO"/>
+        </w:rPr>
+        <w:t xml:space="preserve"> </w:t>
+      </w:r>
+      <w:r>
+        <w:rPr>
+          <w:rFonts w:eastAsia="Calibri"/>
+          <w:color w:val="000000"/>
+          <w:lang w:val="es-CO"/>
+        </w:rPr>
+        <w:t>dosis para el caso en el que se necesiten dos, además de mostrar la prioridad</w:t>
+      </w:r>
+      <w:r>
+        <w:rPr>
+          <w:rFonts w:eastAsia="Calibri"/>
+          <w:color w:val="000000"/>
+          <w:lang w:val="es-CO"/>
+        </w:rPr>
+        <w:t xml:space="preserve"> </w:t>
+      </w:r>
+      <w:r>
+        <w:rPr>
+          <w:rFonts w:eastAsia="Calibri"/>
+          <w:color w:val="000000"/>
+          <w:lang w:val="es-CO"/>
+        </w:rPr>
+        <w:t>que tienen dichos pacientes para obtener una cita previa, y por último un</w:t>
+      </w:r>
+      <w:r>
+        <w:rPr>
+          <w:rFonts w:eastAsia="Calibri"/>
+          <w:color w:val="000000"/>
+          <w:lang w:val="es-CO"/>
+        </w:rPr>
+        <w:t xml:space="preserve"> </w:t>
+      </w:r>
+      <w:r>
+        <w:rPr>
+          <w:rFonts w:eastAsia="Calibri"/>
+          <w:color w:val="000000"/>
+          <w:lang w:val="es-CO"/>
+        </w:rPr>
+        <w:t>registro de los funcionarios que se encuentran en las instalaciones.</w:t>
+      </w:r>
+    </w:p>
+    <w:p>
+      <w:pPr>
+        <w:shd w:val="clear" w:color="auto" w:fill="FFFFFF"/>
+        <w:jc w:val="both"/>
+        <w:rPr>
+          <w:rFonts w:eastAsia="Calibri"/>
+          <w:color w:val="000000"/>
+          <w:lang w:val="es-CO"/>
+        </w:rPr>
+      </w:pPr>
+      <w:r>
+        <w:rPr>
+          <w:rFonts w:eastAsia="Calibri"/>
+          <w:color w:val="000000"/>
+          <w:lang w:val="es-CO"/>
+        </w:rPr>
+        <w:t> Requerimientos</w:t>
+      </w:r>
+      <w:r>
+        <w:rPr>
+          <w:rFonts w:eastAsia="Calibri"/>
+          <w:color w:val="000000"/>
+          <w:lang w:val="es-CO"/>
+        </w:rPr>
+        <w:t xml:space="preserve"> </w:t>
+      </w:r>
+      <w:r>
+        <w:rPr>
+          <w:rFonts w:eastAsia="Calibri"/>
+          <w:color w:val="000000"/>
+          <w:lang w:val="es-CO"/>
+        </w:rPr>
+        <w:t>funcionales:</w:t>
+      </w:r>
+    </w:p>
+    <w:p>
+      <w:pPr>
+        <w:shd w:val="clear" w:color="auto" w:fill="FFFFFF"/>
+        <w:jc w:val="both"/>
+        <w:rPr>
+          <w:rFonts w:eastAsia="Calibri"/>
+          <w:color w:val="000000"/>
+          <w:lang w:val="es-CO"/>
+        </w:rPr>
+      </w:pPr>
+      <w:r>
+        <w:rPr>
+          <w:rFonts w:eastAsia="Calibri"/>
+          <w:color w:val="000000"/>
+          <w:lang w:val="es-CO"/>
+        </w:rPr>
+        <w:t xml:space="preserve">- </w:t>
+      </w:r>
+      <w:r>
+        <w:rPr>
+          <w:rFonts w:eastAsia="Calibri"/>
+          <w:color w:val="000000"/>
+          <w:lang w:val="es-CO"/>
+        </w:rPr>
+        <w:t>Mostrar correctamente un menú para poder navegar en los diferentes niveles.</w:t>
+      </w:r>
+    </w:p>
+    <w:p>
+      <w:pPr>
+        <w:shd w:val="clear" w:color="auto" w:fill="FFFFFF"/>
+        <w:jc w:val="both"/>
+        <w:rPr>
+          <w:rFonts w:eastAsia="Calibri"/>
+          <w:color w:val="000000"/>
+          <w:lang w:val="es-CO"/>
+        </w:rPr>
+      </w:pPr>
+      <w:r>
+        <w:rPr>
+          <w:rFonts w:eastAsia="Calibri"/>
+          <w:color w:val="000000"/>
+          <w:lang w:val="es-CO"/>
+        </w:rPr>
+        <w:t xml:space="preserve">- </w:t>
+      </w:r>
+      <w:r>
+        <w:rPr>
+          <w:rFonts w:eastAsia="Calibri"/>
+          <w:color w:val="000000"/>
+          <w:lang w:val="es-CO"/>
+        </w:rPr>
+        <w:t>Mostrar 3</w:t>
+      </w:r>
+      <w:r>
+        <w:rPr>
+          <w:rFonts w:eastAsia="Calibri"/>
+          <w:color w:val="000000"/>
+          <w:lang w:val="es-CO"/>
+        </w:rPr>
+        <w:t xml:space="preserve"> </w:t>
+      </w:r>
+      <w:r>
+        <w:rPr>
+          <w:rFonts w:eastAsia="Calibri"/>
+          <w:color w:val="000000"/>
+          <w:lang w:val="es-CO"/>
+        </w:rPr>
+        <w:t>opciones, correspondientes a los datos que desean graficar, como los pacientes,</w:t>
+      </w:r>
+      <w:r>
+        <w:rPr>
+          <w:rFonts w:eastAsia="Calibri"/>
+          <w:color w:val="000000"/>
+          <w:lang w:val="es-CO"/>
+        </w:rPr>
+        <w:t xml:space="preserve"> </w:t>
+      </w:r>
+      <w:r>
+        <w:rPr>
+          <w:rFonts w:eastAsia="Calibri"/>
+          <w:color w:val="000000"/>
+          <w:lang w:val="es-CO"/>
+        </w:rPr>
+        <w:t>los funcionarios y las vacunas.</w:t>
+      </w:r>
+    </w:p>
+    <w:p>
+      <w:pPr>
+        <w:shd w:val="clear" w:color="auto" w:fill="FFFFFF"/>
+        <w:jc w:val="both"/>
+        <w:rPr>
+          <w:rFonts w:eastAsia="Calibri"/>
+          <w:color w:val="000000"/>
+          <w:lang w:val="es-CO"/>
+        </w:rPr>
+      </w:pPr>
+      <w:r>
+        <w:rPr>
+          <w:rFonts w:eastAsia="Calibri"/>
+          <w:color w:val="000000"/>
+          <w:lang w:val="es-CO"/>
+        </w:rPr>
+        <w:t xml:space="preserve">- </w:t>
+      </w:r>
+      <w:r>
+        <w:rPr>
+          <w:rFonts w:eastAsia="Calibri"/>
+          <w:color w:val="000000"/>
+          <w:lang w:val="es-CO"/>
+        </w:rPr>
+        <w:t>Comprobación y gráfica correcta de la cantidad de vacunas disponibles y aplicadas.</w:t>
+      </w:r>
+    </w:p>
+    <w:p>
+      <w:pPr>
+        <w:shd w:val="clear" w:color="auto" w:fill="FFFFFF"/>
+        <w:jc w:val="both"/>
+        <w:rPr>
+          <w:rFonts w:eastAsia="Calibri"/>
+          <w:color w:val="000000"/>
+          <w:lang w:val="es-CO"/>
+        </w:rPr>
+      </w:pPr>
+      <w:r>
+        <w:rPr>
+          <w:rFonts w:eastAsia="Calibri"/>
+          <w:color w:val="000000"/>
+          <w:lang w:val="es-CO"/>
+        </w:rPr>
+        <w:t xml:space="preserve">- </w:t>
+      </w:r>
+      <w:r>
+        <w:rPr>
+          <w:rFonts w:eastAsia="Calibri"/>
+          <w:color w:val="000000"/>
+          <w:lang w:val="es-CO"/>
+        </w:rPr>
+        <w:t>Comprobación</w:t>
+      </w:r>
+      <w:r>
+        <w:rPr>
+          <w:rFonts w:eastAsia="Calibri"/>
+          <w:color w:val="000000"/>
+          <w:lang w:val="es-CO"/>
+        </w:rPr>
+        <w:t xml:space="preserve"> </w:t>
+      </w:r>
+      <w:r>
+        <w:rPr>
+          <w:rFonts w:eastAsia="Calibri"/>
+          <w:color w:val="000000"/>
+          <w:lang w:val="es-CO"/>
+        </w:rPr>
+        <w:t>y gráfica correcta de la cantidad de pacientes vacunados y en espera.</w:t>
+      </w:r>
+    </w:p>
+    <w:p>
+      <w:pPr>
+        <w:shd w:val="clear" w:color="auto" w:fill="FFFFFF"/>
+        <w:jc w:val="both"/>
+        <w:rPr>
+          <w:rFonts w:eastAsia="Calibri"/>
+          <w:color w:val="000000"/>
+          <w:lang w:val="es-CO"/>
+        </w:rPr>
+      </w:pPr>
+      <w:r>
+        <w:rPr>
+          <w:rFonts w:eastAsia="Calibri"/>
+          <w:color w:val="000000"/>
+          <w:lang w:val="es-CO"/>
+        </w:rPr>
+        <w:t xml:space="preserve">- </w:t>
+      </w:r>
+      <w:r>
+        <w:rPr>
+          <w:rFonts w:eastAsia="Calibri"/>
+          <w:color w:val="000000"/>
+          <w:lang w:val="es-CO"/>
+        </w:rPr>
+        <w:t>Comprobación y gráfica correcta de la cantidad de funcionarios disponibles en las instalaciones.</w:t>
+      </w:r>
+    </w:p>
+    <w:p>
+      <w:pPr>
+        <w:shd w:val="clear" w:color="auto" w:fill="FFFFFF"/>
+        <w:jc w:val="both"/>
+        <w:rPr>
+          <w:color w:val="000000"/>
+          <w:lang w:val="es-CO"/>
         </w:rPr>
       </w:pPr>
     </w:p>
@@ -3483,7 +4025,6 @@
         </w:rPr>
         <w:t xml:space="preserve">futuro </w:t>
       </w:r>
-      <w:proofErr w:type="gramStart"/>
       <w:r>
         <w:rPr>
           <w:lang w:val="es-ES"/>
@@ -3495,22 +4036,8 @@
           <w:color w:val="000000"/>
           <w:lang w:val="es-ES"/>
         </w:rPr>
-        <w:t xml:space="preserve"> vis</w:t>
-      </w:r>
-      <w:r>
-        <w:rPr>
-          <w:lang w:val="es-ES"/>
-        </w:rPr>
-        <w:t>u</w:t>
-      </w:r>
-      <w:r>
-        <w:rPr>
-          <w:color w:val="000000"/>
-          <w:lang w:val="es-ES"/>
-        </w:rPr>
-        <w:t>alizar</w:t>
-      </w:r>
-      <w:proofErr w:type="gramEnd"/>
+        <w:t>visualizar</w:t>
+      </w:r>
       <w:r>
         <w:rPr>
           <w:color w:val="000000"/>
@@ -3682,14 +4209,7 @@
           <w:color w:val="000000"/>
           <w:lang w:val="es-ES"/>
         </w:rPr>
-        <w:t xml:space="preserve">para esto último se </w:t>
-      </w:r>
-      <w:r>
-        <w:rPr>
-          <w:color w:val="000000"/>
-          <w:lang w:val="es-ES"/>
-        </w:rPr>
-        <w:t xml:space="preserve">debe </w:t>
+        <w:t xml:space="preserve">para esto último se debe </w:t>
       </w:r>
       <w:r>
         <w:rPr>
@@ -4679,7 +5199,6 @@
         </w:numPr>
       </w:pPr>
       <w:r>
-        <w:lastRenderedPageBreak/>
         <w:t xml:space="preserve">10 </w:t>
       </w:r>
       <w:proofErr w:type="spellStart"/>
@@ -7453,8 +7972,8 @@
   <w:abstractNum w:abstractNumId="2" w15:restartNumberingAfterBreak="0">
     <w:nsid w:val="0F53259E"/>
     <w:multiLevelType w:val="hybridMultilevel"/>
-    <w:tmpl w:val="CAF80E86"/>
-    <w:lvl w:ilvl="0" w:tplc="240A000F">
+    <w:tmpl w:val="59F69FBE"/>
+    <w:lvl w:ilvl="0" w:tplc="DD4C5760">
       <w:start w:val="1"/>
       <w:numFmt w:val="decimal"/>
       <w:lvlText w:val="%1."/>
@@ -7540,6 +8059,92 @@
     </w:lvl>
   </w:abstractNum>
   <w:abstractNum w:abstractNumId="3" w15:restartNumberingAfterBreak="0">
+    <w:nsid w:val="10A77F89"/>
+    <w:multiLevelType w:val="hybridMultilevel"/>
+    <w:tmpl w:val="1A885A4A"/>
+    <w:lvl w:ilvl="0" w:tplc="240A000F">
+      <w:start w:val="1"/>
+      <w:numFmt w:val="decimal"/>
+      <w:lvlText w:val="%1."/>
+      <w:lvlJc w:val="left"/>
+      <w:pPr>
+        <w:ind w:left="720" w:hanging="360"/>
+      </w:pPr>
+    </w:lvl>
+    <w:lvl w:ilvl="1" w:tplc="240A0019" w:tentative="1">
+      <w:start w:val="1"/>
+      <w:numFmt w:val="lowerLetter"/>
+      <w:lvlText w:val="%2."/>
+      <w:lvlJc w:val="left"/>
+      <w:pPr>
+        <w:ind w:left="1440" w:hanging="360"/>
+      </w:pPr>
+    </w:lvl>
+    <w:lvl w:ilvl="2" w:tplc="240A001B" w:tentative="1">
+      <w:start w:val="1"/>
+      <w:numFmt w:val="lowerRoman"/>
+      <w:lvlText w:val="%3."/>
+      <w:lvlJc w:val="right"/>
+      <w:pPr>
+        <w:ind w:left="2160" w:hanging="180"/>
+      </w:pPr>
+    </w:lvl>
+    <w:lvl w:ilvl="3" w:tplc="240A000F" w:tentative="1">
+      <w:start w:val="1"/>
+      <w:numFmt w:val="decimal"/>
+      <w:lvlText w:val="%4."/>
+      <w:lvlJc w:val="left"/>
+      <w:pPr>
+        <w:ind w:left="2880" w:hanging="360"/>
+      </w:pPr>
+    </w:lvl>
+    <w:lvl w:ilvl="4" w:tplc="240A0019" w:tentative="1">
+      <w:start w:val="1"/>
+      <w:numFmt w:val="lowerLetter"/>
+      <w:lvlText w:val="%5."/>
+      <w:lvlJc w:val="left"/>
+      <w:pPr>
+        <w:ind w:left="3600" w:hanging="360"/>
+      </w:pPr>
+    </w:lvl>
+    <w:lvl w:ilvl="5" w:tplc="240A001B" w:tentative="1">
+      <w:start w:val="1"/>
+      <w:numFmt w:val="lowerRoman"/>
+      <w:lvlText w:val="%6."/>
+      <w:lvlJc w:val="right"/>
+      <w:pPr>
+        <w:ind w:left="4320" w:hanging="180"/>
+      </w:pPr>
+    </w:lvl>
+    <w:lvl w:ilvl="6" w:tplc="240A000F" w:tentative="1">
+      <w:start w:val="1"/>
+      <w:numFmt w:val="decimal"/>
+      <w:lvlText w:val="%7."/>
+      <w:lvlJc w:val="left"/>
+      <w:pPr>
+        <w:ind w:left="5040" w:hanging="360"/>
+      </w:pPr>
+    </w:lvl>
+    <w:lvl w:ilvl="7" w:tplc="240A0019" w:tentative="1">
+      <w:start w:val="1"/>
+      <w:numFmt w:val="lowerLetter"/>
+      <w:lvlText w:val="%8."/>
+      <w:lvlJc w:val="left"/>
+      <w:pPr>
+        <w:ind w:left="5760" w:hanging="360"/>
+      </w:pPr>
+    </w:lvl>
+    <w:lvl w:ilvl="8" w:tplc="240A001B" w:tentative="1">
+      <w:start w:val="1"/>
+      <w:numFmt w:val="lowerRoman"/>
+      <w:lvlText w:val="%9."/>
+      <w:lvlJc w:val="right"/>
+      <w:pPr>
+        <w:ind w:left="6480" w:hanging="180"/>
+      </w:pPr>
+    </w:lvl>
+  </w:abstractNum>
+  <w:abstractNum w:abstractNumId="4" w15:restartNumberingAfterBreak="0">
     <w:nsid w:val="17EC6B4B"/>
     <w:multiLevelType w:val="hybridMultilevel"/>
     <w:tmpl w:val="153ABC5C"/>
@@ -7628,7 +8233,7 @@
       </w:pPr>
     </w:lvl>
   </w:abstractNum>
-  <w:abstractNum w:abstractNumId="4" w15:restartNumberingAfterBreak="0">
+  <w:abstractNum w:abstractNumId="5" w15:restartNumberingAfterBreak="0">
     <w:nsid w:val="22D62B2C"/>
     <w:multiLevelType w:val="hybridMultilevel"/>
     <w:tmpl w:val="59D49C82"/>
@@ -7717,7 +8322,7 @@
       </w:pPr>
     </w:lvl>
   </w:abstractNum>
-  <w:abstractNum w:abstractNumId="5" w15:restartNumberingAfterBreak="0">
+  <w:abstractNum w:abstractNumId="6" w15:restartNumberingAfterBreak="0">
     <w:nsid w:val="36B87F5C"/>
     <w:multiLevelType w:val="multilevel"/>
     <w:tmpl w:val="6602C3EA"/>
@@ -7830,7 +8435,7 @@
       </w:rPr>
     </w:lvl>
   </w:abstractNum>
-  <w:abstractNum w:abstractNumId="6" w15:restartNumberingAfterBreak="0">
+  <w:abstractNum w:abstractNumId="7" w15:restartNumberingAfterBreak="0">
     <w:nsid w:val="3A877D64"/>
     <w:multiLevelType w:val="singleLevel"/>
     <w:tmpl w:val="5DA6FC16"/>
@@ -7848,7 +8453,7 @@
       </w:pPr>
     </w:lvl>
   </w:abstractNum>
-  <w:abstractNum w:abstractNumId="7" w15:restartNumberingAfterBreak="0">
+  <w:abstractNum w:abstractNumId="8" w15:restartNumberingAfterBreak="0">
     <w:nsid w:val="41EA6306"/>
     <w:multiLevelType w:val="multilevel"/>
     <w:tmpl w:val="43766688"/>
@@ -7961,7 +8566,156 @@
       </w:rPr>
     </w:lvl>
   </w:abstractNum>
-  <w:abstractNum w:abstractNumId="8" w15:restartNumberingAfterBreak="0">
+  <w:abstractNum w:abstractNumId="9" w15:restartNumberingAfterBreak="0">
+    <w:nsid w:val="46FA1CBF"/>
+    <w:multiLevelType w:val="multilevel"/>
+    <w:tmpl w:val="E0EA2236"/>
+    <w:lvl w:ilvl="0">
+      <w:start w:val="1"/>
+      <w:numFmt w:val="bullet"/>
+      <w:lvlText w:val=""/>
+      <w:lvlJc w:val="left"/>
+      <w:pPr>
+        <w:tabs>
+          <w:tab w:val="num" w:pos="720"/>
+        </w:tabs>
+        <w:ind w:left="720" w:hanging="360"/>
+      </w:pPr>
+      <w:rPr>
+        <w:rFonts w:ascii="Symbol" w:hAnsi="Symbol" w:hint="default"/>
+        <w:sz w:val="20"/>
+      </w:rPr>
+    </w:lvl>
+    <w:lvl w:ilvl="1" w:tentative="1">
+      <w:start w:val="1"/>
+      <w:numFmt w:val="bullet"/>
+      <w:lvlText w:val="o"/>
+      <w:lvlJc w:val="left"/>
+      <w:pPr>
+        <w:tabs>
+          <w:tab w:val="num" w:pos="1440"/>
+        </w:tabs>
+        <w:ind w:left="1440" w:hanging="360"/>
+      </w:pPr>
+      <w:rPr>
+        <w:rFonts w:ascii="Courier New" w:hAnsi="Courier New" w:hint="default"/>
+        <w:sz w:val="20"/>
+      </w:rPr>
+    </w:lvl>
+    <w:lvl w:ilvl="2" w:tentative="1">
+      <w:start w:val="1"/>
+      <w:numFmt w:val="bullet"/>
+      <w:lvlText w:val=""/>
+      <w:lvlJc w:val="left"/>
+      <w:pPr>
+        <w:tabs>
+          <w:tab w:val="num" w:pos="2160"/>
+        </w:tabs>
+        <w:ind w:left="2160" w:hanging="360"/>
+      </w:pPr>
+      <w:rPr>
+        <w:rFonts w:ascii="Wingdings" w:hAnsi="Wingdings" w:hint="default"/>
+        <w:sz w:val="20"/>
+      </w:rPr>
+    </w:lvl>
+    <w:lvl w:ilvl="3" w:tentative="1">
+      <w:start w:val="1"/>
+      <w:numFmt w:val="bullet"/>
+      <w:lvlText w:val=""/>
+      <w:lvlJc w:val="left"/>
+      <w:pPr>
+        <w:tabs>
+          <w:tab w:val="num" w:pos="2880"/>
+        </w:tabs>
+        <w:ind w:left="2880" w:hanging="360"/>
+      </w:pPr>
+      <w:rPr>
+        <w:rFonts w:ascii="Wingdings" w:hAnsi="Wingdings" w:hint="default"/>
+        <w:sz w:val="20"/>
+      </w:rPr>
+    </w:lvl>
+    <w:lvl w:ilvl="4" w:tentative="1">
+      <w:start w:val="1"/>
+      <w:numFmt w:val="bullet"/>
+      <w:lvlText w:val=""/>
+      <w:lvlJc w:val="left"/>
+      <w:pPr>
+        <w:tabs>
+          <w:tab w:val="num" w:pos="3600"/>
+        </w:tabs>
+        <w:ind w:left="3600" w:hanging="360"/>
+      </w:pPr>
+      <w:rPr>
+        <w:rFonts w:ascii="Wingdings" w:hAnsi="Wingdings" w:hint="default"/>
+        <w:sz w:val="20"/>
+      </w:rPr>
+    </w:lvl>
+    <w:lvl w:ilvl="5" w:tentative="1">
+      <w:start w:val="1"/>
+      <w:numFmt w:val="bullet"/>
+      <w:lvlText w:val=""/>
+      <w:lvlJc w:val="left"/>
+      <w:pPr>
+        <w:tabs>
+          <w:tab w:val="num" w:pos="4320"/>
+        </w:tabs>
+        <w:ind w:left="4320" w:hanging="360"/>
+      </w:pPr>
+      <w:rPr>
+        <w:rFonts w:ascii="Wingdings" w:hAnsi="Wingdings" w:hint="default"/>
+        <w:sz w:val="20"/>
+      </w:rPr>
+    </w:lvl>
+    <w:lvl w:ilvl="6" w:tentative="1">
+      <w:start w:val="1"/>
+      <w:numFmt w:val="bullet"/>
+      <w:lvlText w:val=""/>
+      <w:lvlJc w:val="left"/>
+      <w:pPr>
+        <w:tabs>
+          <w:tab w:val="num" w:pos="5040"/>
+        </w:tabs>
+        <w:ind w:left="5040" w:hanging="360"/>
+      </w:pPr>
+      <w:rPr>
+        <w:rFonts w:ascii="Wingdings" w:hAnsi="Wingdings" w:hint="default"/>
+        <w:sz w:val="20"/>
+      </w:rPr>
+    </w:lvl>
+    <w:lvl w:ilvl="7" w:tentative="1">
+      <w:start w:val="1"/>
+      <w:numFmt w:val="bullet"/>
+      <w:lvlText w:val=""/>
+      <w:lvlJc w:val="left"/>
+      <w:pPr>
+        <w:tabs>
+          <w:tab w:val="num" w:pos="5760"/>
+        </w:tabs>
+        <w:ind w:left="5760" w:hanging="360"/>
+      </w:pPr>
+      <w:rPr>
+        <w:rFonts w:ascii="Wingdings" w:hAnsi="Wingdings" w:hint="default"/>
+        <w:sz w:val="20"/>
+      </w:rPr>
+    </w:lvl>
+    <w:lvl w:ilvl="8" w:tentative="1">
+      <w:start w:val="1"/>
+      <w:numFmt w:val="bullet"/>
+      <w:lvlText w:val=""/>
+      <w:lvlJc w:val="left"/>
+      <w:pPr>
+        <w:tabs>
+          <w:tab w:val="num" w:pos="6480"/>
+        </w:tabs>
+        <w:ind w:left="6480" w:hanging="360"/>
+      </w:pPr>
+      <w:rPr>
+        <w:rFonts w:ascii="Wingdings" w:hAnsi="Wingdings" w:hint="default"/>
+        <w:sz w:val="20"/>
+      </w:rPr>
+    </w:lvl>
+  </w:abstractNum>
+  <w:abstractNum w:abstractNumId="10" w15:restartNumberingAfterBreak="0">
     <w:nsid w:val="4C53505B"/>
     <w:multiLevelType w:val="multilevel"/>
     <w:tmpl w:val="CE10DBD8"/>
@@ -8074,7 +8828,7 @@
       </w:rPr>
     </w:lvl>
   </w:abstractNum>
-  <w:abstractNum w:abstractNumId="9" w15:restartNumberingAfterBreak="0">
+  <w:abstractNum w:abstractNumId="11" w15:restartNumberingAfterBreak="0">
     <w:nsid w:val="5EFE0776"/>
     <w:multiLevelType w:val="multilevel"/>
     <w:tmpl w:val="BF1AED0A"/>
@@ -8160,7 +8914,7 @@
       </w:pPr>
     </w:lvl>
   </w:abstractNum>
-  <w:abstractNum w:abstractNumId="10" w15:restartNumberingAfterBreak="0">
+  <w:abstractNum w:abstractNumId="12" w15:restartNumberingAfterBreak="0">
     <w:nsid w:val="6DC3293B"/>
     <w:multiLevelType w:val="singleLevel"/>
     <w:tmpl w:val="AA66B21E"/>
@@ -8181,7 +8935,7 @@
       </w:rPr>
     </w:lvl>
   </w:abstractNum>
-  <w:abstractNum w:abstractNumId="11" w15:restartNumberingAfterBreak="0">
+  <w:abstractNum w:abstractNumId="13" w15:restartNumberingAfterBreak="0">
     <w:nsid w:val="71AC1E74"/>
     <w:multiLevelType w:val="multilevel"/>
     <w:tmpl w:val="192893C6"/>
@@ -8298,31 +9052,31 @@
     <w:abstractNumId w:val="0"/>
   </w:num>
   <w:num w:numId="2">
+    <w:abstractNumId w:val="7"/>
+  </w:num>
+  <w:num w:numId="3">
     <w:abstractNumId w:val="6"/>
   </w:num>
-  <w:num w:numId="3">
-    <w:abstractNumId w:val="5"/>
+  <w:num w:numId="4">
+    <w:abstractNumId w:val="10"/>
   </w:num>
-  <w:num w:numId="4">
+  <w:num w:numId="5">
     <w:abstractNumId w:val="8"/>
   </w:num>
-  <w:num w:numId="5">
-    <w:abstractNumId w:val="7"/>
-  </w:num>
   <w:num w:numId="6">
-    <w:abstractNumId w:val="9"/>
+    <w:abstractNumId w:val="11"/>
   </w:num>
   <w:num w:numId="7">
-    <w:abstractNumId w:val="11"/>
+    <w:abstractNumId w:val="13"/>
   </w:num>
   <w:num w:numId="8">
     <w:abstractNumId w:val="0"/>
   </w:num>
   <w:num w:numId="9">
-    <w:abstractNumId w:val="10"/>
+    <w:abstractNumId w:val="12"/>
   </w:num>
   <w:num w:numId="10">
-    <w:abstractNumId w:val="4"/>
+    <w:abstractNumId w:val="5"/>
   </w:num>
   <w:num w:numId="11">
     <w:abstractNumId w:val="2"/>
@@ -8331,6 +9085,12 @@
     <w:abstractNumId w:val="1"/>
   </w:num>
   <w:num w:numId="13">
+    <w:abstractNumId w:val="4"/>
+  </w:num>
+  <w:num w:numId="14">
+    <w:abstractNumId w:val="9"/>
+  </w:num>
+  <w:num w:numId="15">
     <w:abstractNumId w:val="3"/>
   </w:num>
   <w:numIdMacAtCleanup w:val="7"/>
@@ -8825,7 +9585,6 @@
   <w:style w:type="character" w:default="1" w:styleId="Fuentedeprrafopredeter">
     <w:name w:val="Default Paragraph Font"/>
     <w:uiPriority w:val="1"/>
-    <w:semiHidden/>
     <w:unhideWhenUsed/>
   </w:style>
   <w:style w:type="table" w:default="1" w:styleId="Tablanormal">

</xml_diff>

<commit_message>
Cambios menores en el doc
</commit_message>
<xml_diff>
--- a/docs/ED-Proyecto-Entrega1-reporte-Equipo-4.docx
+++ b/docs/ED-Proyecto-Entrega1-reporte-Equipo-4.docx
@@ -1667,7 +1667,15 @@
           <w:color w:val="000000"/>
           <w:lang w:val="es-ES"/>
         </w:rPr>
-        <w:t>Modificar un perfil permitirá cambiar los mismos datos que son ingresados al añadir uno nuevo, y una vez aceptados los cambios se realizará una reevaluación de las asignaciones automáticas.</w:t>
+        <w:t xml:space="preserve">Modificar un perfil permitirá cambiar los mismos datos que son ingresados al añadir uno nuevo, y una vez aceptados los </w:t>
+      </w:r>
+      <w:r>
+        <w:rPr>
+          <w:color w:val="000000"/>
+          <w:lang w:val="es-ES"/>
+        </w:rPr>
+        <w:lastRenderedPageBreak/>
+        <w:t>cambios se realizará una reevaluación de las asignaciones automáticas.</w:t>
       </w:r>
     </w:p>
     <w:p>
@@ -2825,7 +2833,15 @@
           <w:color w:val="000000"/>
           <w:lang w:val="es-ES"/>
         </w:rPr>
-        <w:t>Por medio de la interfaz gráfica se le permitirá actualizar al administrador la cantidad de vacunas disponibles, donde se le presenta 3 opciones correspondientes a las diferentes vacunas, donde esté, al seleccionar alguna, además de poder ver la cantidad de vacunas disponibles, la cantidad de dosis para su inmunización, e ingresar más vacunas correspondientes a nuevo cargamento o, por el contrario, retirar algunas que por alguna razón externa ya no sean aptas para su aplicación.</w:t>
+        <w:t xml:space="preserve">Por medio de la interfaz gráfica se le permitirá actualizar al administrador la cantidad de vacunas disponibles, donde se le presenta 3 opciones correspondientes a las diferentes vacunas, donde esté, al seleccionar alguna, además de poder ver la cantidad de vacunas disponibles, la cantidad de dosis para su inmunización, e ingresar más vacunas </w:t>
+      </w:r>
+      <w:r>
+        <w:rPr>
+          <w:color w:val="000000"/>
+          <w:lang w:val="es-ES"/>
+        </w:rPr>
+        <w:lastRenderedPageBreak/>
+        <w:t>correspondientes a nuevo cargamento o, por el contrario, retirar algunas que por alguna razón externa ya no sean aptas para su aplicación.</w:t>
       </w:r>
       <w:bookmarkEnd w:id="1"/>
     </w:p>
@@ -3273,7 +3289,23 @@
           <w:color w:val="000000"/>
           <w:lang w:val="es-CO"/>
         </w:rPr>
-        <w:t>  Gestión de aplicación de vacunas por funcionario. (accesible para un perfil de funcionario)</w:t>
+        <w:t>  Ge</w:t>
+      </w:r>
+      <w:r>
+        <w:rPr>
+          <w:rFonts w:eastAsia="Calibri"/>
+          <w:color w:val="000000"/>
+          <w:lang w:val="es-CO"/>
+        </w:rPr>
+        <w:t>neración de graficas (Analista</w:t>
+      </w:r>
+      <w:r>
+        <w:rPr>
+          <w:rFonts w:eastAsia="Calibri"/>
+          <w:color w:val="000000"/>
+          <w:lang w:val="es-CO"/>
+        </w:rPr>
+        <w:t>)</w:t>
       </w:r>
     </w:p>
     <w:p>
@@ -3575,7 +3607,7 @@
           <w:color w:val="000000"/>
           <w:lang w:val="es-CO"/>
         </w:rPr>
-        <w:t xml:space="preserve">tienen cita previa, cuantos ya </w:t>
+        <w:t>tienen cita previa, cuantos ya están vacunados y cuántos sólo han recibido una</w:t>
       </w:r>
       <w:r>
         <w:rPr>
@@ -3583,7 +3615,7 @@
           <w:color w:val="000000"/>
           <w:lang w:val="es-CO"/>
         </w:rPr>
-        <w:t>están</w:t>
+        <w:t xml:space="preserve"> </w:t>
       </w:r>
       <w:r>
         <w:rPr>
@@ -3591,7 +3623,7 @@
           <w:color w:val="000000"/>
           <w:lang w:val="es-CO"/>
         </w:rPr>
-        <w:t xml:space="preserve"> vacunados y cuántos sólo han recibido una</w:t>
+        <w:t>dosis para el caso en el que se necesiten dos, además de mostrar la prioridad</w:t>
       </w:r>
       <w:r>
         <w:rPr>
@@ -3607,7 +3639,7 @@
           <w:color w:val="000000"/>
           <w:lang w:val="es-CO"/>
         </w:rPr>
-        <w:t>dosis para el caso en el que se necesiten dos, además de mostrar la prioridad</w:t>
+        <w:t>que tienen dichos pacientes para obtener una cita previa, y por último un</w:t>
       </w:r>
       <w:r>
         <w:rPr>
@@ -3623,14 +3655,33 @@
           <w:color w:val="000000"/>
           <w:lang w:val="es-CO"/>
         </w:rPr>
-        <w:t>que tienen dichos pacientes para obtener una cita previa, y por último un</w:t>
-      </w:r>
-      <w:r>
+        <w:t>registro de los funcionarios que se encuentran en las instalaciones.</w:t>
+      </w:r>
+    </w:p>
+    <w:p>
+      <w:pPr>
+        <w:shd w:val="clear" w:color="auto" w:fill="FFFFFF"/>
+        <w:jc w:val="both"/>
         <w:rPr>
           <w:rFonts w:eastAsia="Calibri"/>
           <w:color w:val="000000"/>
           <w:lang w:val="es-CO"/>
         </w:rPr>
+      </w:pPr>
+      <w:r>
+        <w:rPr>
+          <w:rFonts w:eastAsia="Calibri"/>
+          <w:color w:val="000000"/>
+          <w:lang w:val="es-CO"/>
+        </w:rPr>
+        <w:t> Requerimientos</w:t>
+      </w:r>
+      <w:r>
+        <w:rPr>
+          <w:rFonts w:eastAsia="Calibri"/>
+          <w:color w:val="000000"/>
+          <w:lang w:val="es-CO"/>
+        </w:rPr>
         <w:t xml:space="preserve"> </w:t>
       </w:r>
       <w:r>
@@ -3639,7 +3690,7 @@
           <w:color w:val="000000"/>
           <w:lang w:val="es-CO"/>
         </w:rPr>
-        <w:t>registro de los funcionarios que se encuentran en las instalaciones.</w:t>
+        <w:t>funcionales:</w:t>
       </w:r>
     </w:p>
     <w:p>
@@ -3658,7 +3709,7 @@
           <w:color w:val="000000"/>
           <w:lang w:val="es-CO"/>
         </w:rPr>
-        <w:t> Requerimientos</w:t>
+        <w:t>-</w:t>
       </w:r>
       <w:r>
         <w:rPr>
@@ -3666,6 +3717,57 @@
           <w:color w:val="000000"/>
           <w:lang w:val="es-CO"/>
         </w:rPr>
+        <w:tab/>
+      </w:r>
+      <w:r>
+        <w:rPr>
+          <w:rFonts w:eastAsia="Calibri"/>
+          <w:color w:val="000000"/>
+          <w:lang w:val="es-CO"/>
+        </w:rPr>
+        <w:t>Mostrar correctamente un menú para poder navegar en los diferentes niveles.</w:t>
+      </w:r>
+    </w:p>
+    <w:p>
+      <w:pPr>
+        <w:shd w:val="clear" w:color="auto" w:fill="FFFFFF"/>
+        <w:jc w:val="both"/>
+        <w:rPr>
+          <w:rFonts w:eastAsia="Calibri"/>
+          <w:color w:val="000000"/>
+          <w:lang w:val="es-CO"/>
+        </w:rPr>
+      </w:pPr>
+      <w:r>
+        <w:rPr>
+          <w:rFonts w:eastAsia="Calibri"/>
+          <w:color w:val="000000"/>
+          <w:lang w:val="es-CO"/>
+        </w:rPr>
+        <w:t>-</w:t>
+      </w:r>
+      <w:r>
+        <w:rPr>
+          <w:rFonts w:eastAsia="Calibri"/>
+          <w:color w:val="000000"/>
+          <w:lang w:val="es-CO"/>
+        </w:rPr>
+        <w:tab/>
+      </w:r>
+      <w:r>
+        <w:rPr>
+          <w:rFonts w:eastAsia="Calibri"/>
+          <w:color w:val="000000"/>
+          <w:lang w:val="es-CO"/>
+        </w:rPr>
+        <w:t>Mostrar 3</w:t>
+      </w:r>
+      <w:r>
+        <w:rPr>
+          <w:rFonts w:eastAsia="Calibri"/>
+          <w:color w:val="000000"/>
+          <w:lang w:val="es-CO"/>
+        </w:rPr>
         <w:t xml:space="preserve"> </w:t>
       </w:r>
       <w:r>
@@ -3674,53 +3776,50 @@
           <w:color w:val="000000"/>
           <w:lang w:val="es-CO"/>
         </w:rPr>
-        <w:t>funcionales:</w:t>
-      </w:r>
-    </w:p>
-    <w:p>
-      <w:pPr>
-        <w:shd w:val="clear" w:color="auto" w:fill="FFFFFF"/>
-        <w:jc w:val="both"/>
+        <w:t>opciones, correspondientes a los datos que desean graficar, como los pacientes,</w:t>
+      </w:r>
+      <w:r>
         <w:rPr>
           <w:rFonts w:eastAsia="Calibri"/>
           <w:color w:val="000000"/>
           <w:lang w:val="es-CO"/>
         </w:rPr>
-      </w:pPr>
+        <w:t xml:space="preserve"> </w:t>
+      </w:r>
       <w:r>
         <w:rPr>
           <w:rFonts w:eastAsia="Calibri"/>
           <w:color w:val="000000"/>
           <w:lang w:val="es-CO"/>
         </w:rPr>
-        <w:t xml:space="preserve">- </w:t>
-      </w:r>
-      <w:r>
+        <w:t>los funcionarios y las vacunas.</w:t>
+      </w:r>
+    </w:p>
+    <w:p>
+      <w:pPr>
+        <w:shd w:val="clear" w:color="auto" w:fill="FFFFFF"/>
+        <w:jc w:val="both"/>
         <w:rPr>
           <w:rFonts w:eastAsia="Calibri"/>
           <w:color w:val="000000"/>
           <w:lang w:val="es-CO"/>
         </w:rPr>
-        <w:t>Mostrar correctamente un menú para poder navegar en los diferentes niveles.</w:t>
-      </w:r>
-    </w:p>
-    <w:p>
-      <w:pPr>
-        <w:shd w:val="clear" w:color="auto" w:fill="FFFFFF"/>
-        <w:jc w:val="both"/>
+      </w:pPr>
+      <w:r>
         <w:rPr>
           <w:rFonts w:eastAsia="Calibri"/>
           <w:color w:val="000000"/>
           <w:lang w:val="es-CO"/>
         </w:rPr>
-      </w:pPr>
+        <w:t>-</w:t>
+      </w:r>
       <w:r>
         <w:rPr>
           <w:rFonts w:eastAsia="Calibri"/>
           <w:color w:val="000000"/>
           <w:lang w:val="es-CO"/>
         </w:rPr>
-        <w:t xml:space="preserve">- </w:t>
+        <w:tab/>
       </w:r>
       <w:r>
         <w:rPr>
@@ -3728,23 +3827,26 @@
           <w:color w:val="000000"/>
           <w:lang w:val="es-CO"/>
         </w:rPr>
-        <w:t>Mostrar 3</w:t>
-      </w:r>
-      <w:r>
+        <w:t>Comprobación y gráfica correcta de la cantidad de vacunas disponibles y aplicadas.</w:t>
+      </w:r>
+    </w:p>
+    <w:p>
+      <w:pPr>
+        <w:shd w:val="clear" w:color="auto" w:fill="FFFFFF"/>
+        <w:jc w:val="both"/>
         <w:rPr>
           <w:rFonts w:eastAsia="Calibri"/>
           <w:color w:val="000000"/>
           <w:lang w:val="es-CO"/>
         </w:rPr>
-        <w:t xml:space="preserve"> </w:t>
-      </w:r>
+      </w:pPr>
       <w:r>
         <w:rPr>
           <w:rFonts w:eastAsia="Calibri"/>
           <w:color w:val="000000"/>
           <w:lang w:val="es-CO"/>
         </w:rPr>
-        <w:t>opciones, correspondientes a los datos que desean graficar, como los pacientes,</w:t>
+        <w:t>-</w:t>
       </w:r>
       <w:r>
         <w:rPr>
@@ -3752,61 +3854,7 @@
           <w:color w:val="000000"/>
           <w:lang w:val="es-CO"/>
         </w:rPr>
-        <w:t xml:space="preserve"> </w:t>
-      </w:r>
-      <w:r>
-        <w:rPr>
-          <w:rFonts w:eastAsia="Calibri"/>
-          <w:color w:val="000000"/>
-          <w:lang w:val="es-CO"/>
-        </w:rPr>
-        <w:t>los funcionarios y las vacunas.</w:t>
-      </w:r>
-    </w:p>
-    <w:p>
-      <w:pPr>
-        <w:shd w:val="clear" w:color="auto" w:fill="FFFFFF"/>
-        <w:jc w:val="both"/>
-        <w:rPr>
-          <w:rFonts w:eastAsia="Calibri"/>
-          <w:color w:val="000000"/>
-          <w:lang w:val="es-CO"/>
-        </w:rPr>
-      </w:pPr>
-      <w:r>
-        <w:rPr>
-          <w:rFonts w:eastAsia="Calibri"/>
-          <w:color w:val="000000"/>
-          <w:lang w:val="es-CO"/>
-        </w:rPr>
-        <w:t xml:space="preserve">- </w:t>
-      </w:r>
-      <w:r>
-        <w:rPr>
-          <w:rFonts w:eastAsia="Calibri"/>
-          <w:color w:val="000000"/>
-          <w:lang w:val="es-CO"/>
-        </w:rPr>
-        <w:t>Comprobación y gráfica correcta de la cantidad de vacunas disponibles y aplicadas.</w:t>
-      </w:r>
-    </w:p>
-    <w:p>
-      <w:pPr>
-        <w:shd w:val="clear" w:color="auto" w:fill="FFFFFF"/>
-        <w:jc w:val="both"/>
-        <w:rPr>
-          <w:rFonts w:eastAsia="Calibri"/>
-          <w:color w:val="000000"/>
-          <w:lang w:val="es-CO"/>
-        </w:rPr>
-      </w:pPr>
-      <w:r>
-        <w:rPr>
-          <w:rFonts w:eastAsia="Calibri"/>
-          <w:color w:val="000000"/>
-          <w:lang w:val="es-CO"/>
-        </w:rPr>
-        <w:t xml:space="preserve">- </w:t>
+        <w:tab/>
       </w:r>
       <w:r>
         <w:rPr>
@@ -4582,6 +4630,7 @@
         <w:rPr>
           <w:lang w:val="es-ES"/>
         </w:rPr>
+        <w:lastRenderedPageBreak/>
         <w:t>Ad</w:t>
       </w:r>
       <w:r>
@@ -9585,6 +9634,7 @@
   <w:style w:type="character" w:default="1" w:styleId="Fuentedeprrafopredeter">
     <w:name w:val="Default Paragraph Font"/>
     <w:uiPriority w:val="1"/>
+    <w:semiHidden/>
     <w:unhideWhenUsed/>
   </w:style>
   <w:style w:type="table" w:default="1" w:styleId="Tablanormal">

</xml_diff>

<commit_message>
Se cambian los nombres de las clases para evitar conflictos con clases de java
</commit_message>
<xml_diff>
--- a/docs/ED-Proyecto-Entrega1-reporte-Equipo-4.docx
+++ b/docs/ED-Proyecto-Entrega1-reporte-Equipo-4.docx
@@ -3657,6 +3657,17 @@
         </w:rPr>
         <w:t>registro de los funcionarios que se encuentran en las instalaciones.</w:t>
       </w:r>
+    </w:p>
+    <w:p>
+      <w:pPr>
+        <w:shd w:val="clear" w:color="auto" w:fill="FFFFFF"/>
+        <w:jc w:val="both"/>
+        <w:rPr>
+          <w:rFonts w:eastAsia="Calibri"/>
+          <w:color w:val="000000"/>
+          <w:lang w:val="es-CO"/>
+        </w:rPr>
+      </w:pPr>
     </w:p>
     <w:p>
       <w:pPr>

</xml_diff>

<commit_message>
Más avances al doc
</commit_message>
<xml_diff>
--- a/docs/ED-Proyecto-Entrega1-reporte-Equipo-4.docx
+++ b/docs/ED-Proyecto-Entrega1-reporte-Equipo-4.docx
@@ -4540,581 +4540,17 @@
           <w:color w:val="000000"/>
           <w:lang w:val="es-ES"/>
         </w:rPr>
-        <w:t>En esta sección se debe describ</w:t>
-      </w:r>
-      <w:r>
-        <w:rPr>
-          <w:color w:val="000000"/>
-          <w:lang w:val="es-ES"/>
-        </w:rPr>
-        <w:t>ir</w:t>
-      </w:r>
-      <w:r>
-        <w:rPr>
-          <w:color w:val="000000"/>
-          <w:lang w:val="es-ES"/>
-        </w:rPr>
-        <w:t xml:space="preserve"> el entorno en el que se desarrollará el software, así como el entorno en el que</w:t>
-      </w:r>
-      <w:r>
-        <w:rPr>
-          <w:color w:val="000000"/>
-          <w:lang w:val="es-ES"/>
-        </w:rPr>
-        <w:t xml:space="preserve"> funcionará cuando se ponga en o</w:t>
-      </w:r>
-      <w:r>
-        <w:rPr>
-          <w:color w:val="000000"/>
-          <w:lang w:val="es-ES"/>
-        </w:rPr>
-        <w:t>pera</w:t>
-      </w:r>
-      <w:r>
-        <w:rPr>
-          <w:color w:val="000000"/>
-          <w:lang w:val="es-ES"/>
-        </w:rPr>
-        <w:t>ción</w:t>
-      </w:r>
-      <w:r>
-        <w:rPr>
-          <w:color w:val="000000"/>
-          <w:lang w:val="es-ES"/>
-        </w:rPr>
-        <w:t xml:space="preserve">, </w:t>
-      </w:r>
-      <w:r>
-        <w:rPr>
-          <w:color w:val="000000"/>
-          <w:lang w:val="es-ES"/>
-        </w:rPr>
-        <w:t xml:space="preserve">para esto último se debe </w:t>
-      </w:r>
-      <w:r>
-        <w:rPr>
-          <w:color w:val="000000"/>
-          <w:lang w:val="es-ES"/>
-        </w:rPr>
-        <w:t>espec</w:t>
-      </w:r>
-      <w:r>
-        <w:rPr>
-          <w:color w:val="000000"/>
-          <w:lang w:val="es-ES"/>
-        </w:rPr>
-        <w:t>i</w:t>
-      </w:r>
-      <w:r>
-        <w:rPr>
-          <w:color w:val="000000"/>
-          <w:lang w:val="es-ES"/>
-        </w:rPr>
-        <w:t>fica</w:t>
-      </w:r>
-      <w:r>
-        <w:rPr>
-          <w:color w:val="000000"/>
-          <w:lang w:val="es-ES"/>
-        </w:rPr>
-        <w:t>r</w:t>
-      </w:r>
-      <w:r>
-        <w:rPr>
-          <w:color w:val="000000"/>
-          <w:lang w:val="es-ES"/>
-        </w:rPr>
-        <w:t xml:space="preserve"> el </w:t>
-      </w:r>
-      <w:r>
-        <w:rPr>
-          <w:lang w:val="es-ES"/>
-        </w:rPr>
-        <w:t>s</w:t>
-      </w:r>
-      <w:r>
-        <w:rPr>
-          <w:color w:val="000000"/>
-          <w:lang w:val="es-ES"/>
-        </w:rPr>
-        <w:t>istema operativ</w:t>
-      </w:r>
-      <w:r>
-        <w:rPr>
-          <w:lang w:val="es-ES"/>
-        </w:rPr>
-        <w:t>o</w:t>
-      </w:r>
-      <w:r>
-        <w:rPr>
-          <w:color w:val="000000"/>
-          <w:lang w:val="es-ES"/>
-        </w:rPr>
-        <w:t xml:space="preserve"> y el hardware </w:t>
-      </w:r>
-      <w:r>
-        <w:rPr>
-          <w:lang w:val="es-ES"/>
-        </w:rPr>
-        <w:t>sobre el que operará</w:t>
-      </w:r>
-      <w:r>
-        <w:rPr>
-          <w:color w:val="000000"/>
-          <w:lang w:val="es-ES"/>
-        </w:rPr>
-        <w:t>.</w:t>
-      </w:r>
-    </w:p>
-    <w:p>
-      <w:pPr>
-        <w:pStyle w:val="Ttulo1"/>
-        <w:numPr>
-          <w:ilvl w:val="0"/>
-          <w:numId w:val="6"/>
-        </w:numPr>
-        <w:pBdr>
-          <w:top w:val="nil"/>
-          <w:left w:val="nil"/>
-          <w:bottom w:val="nil"/>
-          <w:right w:val="nil"/>
-          <w:between w:val="nil"/>
-        </w:pBdr>
-        <w:rPr>
-          <w:sz w:val="22"/>
-          <w:szCs w:val="22"/>
-        </w:rPr>
-      </w:pPr>
+        <w:t>E</w:t>
+      </w:r>
+      <w:r>
+        <w:rPr>
+          <w:color w:val="000000"/>
+          <w:lang w:val="es-ES"/>
+        </w:rPr>
+        <w:t xml:space="preserve">l desarrollo del software será llevado a cabo en un repositorio de GitHub, para de esta forma facilitar y monitorear la interacción de los desarrolladores y contribuidores, además, se utilizará el entorno de desarrollo Eclipse para la creación, mantenimiento y realización de pruebas al software. El producto de software final podrá ser ejecutado por cualquier equipo que cuenta con una versión de máquina virtual java compatible.  </w:t>
+      </w:r>
       <w:bookmarkStart w:id="2" w:name="_heading=h.uize9oro8zhl" w:colFirst="0" w:colLast="0"/>
       <w:bookmarkEnd w:id="2"/>
-      <w:r>
-        <w:rPr>
-          <w:sz w:val="22"/>
-          <w:szCs w:val="22"/>
-        </w:rPr>
-        <w:t>PROTOTIPO DE SOFTWARE INICIAL</w:t>
-      </w:r>
-    </w:p>
-    <w:p>
-      <w:pPr>
-        <w:jc w:val="both"/>
-        <w:rPr>
-          <w:lang w:val="es-ES"/>
-        </w:rPr>
-      </w:pPr>
-      <w:r>
-        <w:rPr>
-          <w:lang w:val="es-ES"/>
-        </w:rPr>
-        <w:t>Para esta entrega de avance en el desarrollo del proyecto, se debe realizar una primera versión de un prototipo de software funcional de acuerdo con los requisitos que se explican a continuación.</w:t>
-      </w:r>
-    </w:p>
-    <w:p>
-      <w:pPr>
-        <w:jc w:val="both"/>
-        <w:rPr>
-          <w:lang w:val="es-ES"/>
-        </w:rPr>
-      </w:pPr>
-    </w:p>
-    <w:p>
-      <w:pPr>
-        <w:pBdr>
-          <w:top w:val="nil"/>
-          <w:left w:val="nil"/>
-          <w:bottom w:val="nil"/>
-          <w:right w:val="nil"/>
-          <w:between w:val="nil"/>
-        </w:pBdr>
-        <w:jc w:val="both"/>
-        <w:rPr>
-          <w:lang w:val="es-ES"/>
-        </w:rPr>
-      </w:pPr>
-      <w:r>
-        <w:rPr>
-          <w:lang w:val="es-ES"/>
-        </w:rPr>
-        <w:t>El</w:t>
-      </w:r>
-      <w:r>
-        <w:rPr>
-          <w:lang w:val="es-ES"/>
-        </w:rPr>
-        <w:t xml:space="preserve"> software desarrollado se debe registrar en un repositorio de software</w:t>
-      </w:r>
-      <w:r>
-        <w:rPr>
-          <w:lang w:val="es-ES"/>
-        </w:rPr>
-        <w:t xml:space="preserve"> de</w:t>
-      </w:r>
-      <w:r>
-        <w:rPr>
-          <w:lang w:val="es-ES"/>
-        </w:rPr>
-        <w:t xml:space="preserve"> </w:t>
-      </w:r>
-      <w:proofErr w:type="spellStart"/>
-      <w:r>
-        <w:rPr>
-          <w:lang w:val="es-ES"/>
-        </w:rPr>
-        <w:t>Github</w:t>
-      </w:r>
-      <w:proofErr w:type="spellEnd"/>
-      <w:r>
-        <w:rPr>
-          <w:lang w:val="es-ES"/>
-        </w:rPr>
-        <w:t>. Para facilitar el uso de esta plataforma, se sugiere estudiar el tutorial disponible en</w:t>
-      </w:r>
-    </w:p>
-    <w:p>
-      <w:pPr>
-        <w:pBdr>
-          <w:top w:val="nil"/>
-          <w:left w:val="nil"/>
-          <w:bottom w:val="nil"/>
-          <w:right w:val="nil"/>
-          <w:between w:val="nil"/>
-        </w:pBdr>
-        <w:jc w:val="both"/>
-        <w:rPr>
-          <w:lang w:val="es-ES"/>
-        </w:rPr>
-      </w:pPr>
-    </w:p>
-    <w:p>
-      <w:pPr>
-        <w:pBdr>
-          <w:top w:val="nil"/>
-          <w:left w:val="nil"/>
-          <w:bottom w:val="nil"/>
-          <w:right w:val="nil"/>
-          <w:between w:val="nil"/>
-        </w:pBdr>
-        <w:jc w:val="both"/>
-        <w:rPr>
-          <w:lang w:val="es-ES"/>
-        </w:rPr>
-      </w:pPr>
-      <w:hyperlink r:id="rId11">
-        <w:r>
-          <w:rPr>
-            <w:color w:val="1155CC"/>
-            <w:u w:val="single"/>
-            <w:lang w:val="es-ES"/>
-          </w:rPr>
-          <w:t>https://www.atlassian.com/git/tutorials/learn-git-with-bitbucket-cloud</w:t>
-        </w:r>
-      </w:hyperlink>
-    </w:p>
-    <w:p>
-      <w:pPr>
-        <w:pBdr>
-          <w:top w:val="nil"/>
-          <w:left w:val="nil"/>
-          <w:bottom w:val="nil"/>
-          <w:right w:val="nil"/>
-          <w:between w:val="nil"/>
-        </w:pBdr>
-        <w:jc w:val="both"/>
-        <w:rPr>
-          <w:lang w:val="es-ES"/>
-        </w:rPr>
-      </w:pPr>
-    </w:p>
-    <w:p>
-      <w:pPr>
-        <w:pBdr>
-          <w:top w:val="nil"/>
-          <w:left w:val="nil"/>
-          <w:bottom w:val="nil"/>
-          <w:right w:val="nil"/>
-          <w:between w:val="nil"/>
-        </w:pBdr>
-        <w:jc w:val="both"/>
-        <w:rPr>
-          <w:lang w:val="es-ES"/>
-        </w:rPr>
-      </w:pPr>
-      <w:r>
-        <w:rPr>
-          <w:lang w:val="es-ES"/>
-        </w:rPr>
-        <w:t>Se debe organiz</w:t>
-      </w:r>
-      <w:r>
-        <w:rPr>
-          <w:lang w:val="es-ES"/>
-        </w:rPr>
-        <w:t>a</w:t>
-      </w:r>
-      <w:r>
-        <w:rPr>
-          <w:lang w:val="es-ES"/>
-        </w:rPr>
-        <w:t>r el software en el repositorio de una manera estructurada como se ilustra en la siguie</w:t>
-      </w:r>
-      <w:r>
-        <w:rPr>
-          <w:lang w:val="es-ES"/>
-        </w:rPr>
-        <w:t>n</w:t>
-      </w:r>
-      <w:r>
-        <w:rPr>
-          <w:lang w:val="es-ES"/>
-        </w:rPr>
-        <w:t>te figura:</w:t>
-      </w:r>
-    </w:p>
-    <w:p>
-      <w:pPr>
-        <w:pBdr>
-          <w:top w:val="nil"/>
-          <w:left w:val="nil"/>
-          <w:bottom w:val="nil"/>
-          <w:right w:val="nil"/>
-          <w:between w:val="nil"/>
-        </w:pBdr>
-        <w:jc w:val="both"/>
-        <w:rPr>
-          <w:lang w:val="es-ES"/>
-        </w:rPr>
-      </w:pPr>
-    </w:p>
-    <w:p>
-      <w:pPr>
-        <w:pBdr>
-          <w:top w:val="nil"/>
-          <w:left w:val="nil"/>
-          <w:bottom w:val="nil"/>
-          <w:right w:val="nil"/>
-          <w:between w:val="nil"/>
-        </w:pBdr>
-        <w:jc w:val="both"/>
-      </w:pPr>
-      <w:r>
-        <w:rPr>
-          <w:noProof/>
-          <w:lang w:val="es-CO" w:eastAsia="es-CO"/>
-        </w:rPr>
-        <w:drawing>
-          <wp:inline distT="0" distB="0" distL="0" distR="0" wp14:anchorId="5F0A479C" wp14:editId="286A2535">
-            <wp:extent cx="3200400" cy="1377315"/>
-            <wp:effectExtent l="0" t="0" r="0" b="0"/>
-            <wp:docPr id="1" name="Imagen 1"/>
-            <wp:cNvGraphicFramePr>
-              <a:graphicFrameLocks xmlns:a="http://schemas.openxmlformats.org/drawingml/2006/main" noChangeAspect="1"/>
-            </wp:cNvGraphicFramePr>
-            <a:graphic xmlns:a="http://schemas.openxmlformats.org/drawingml/2006/main">
-              <a:graphicData uri="http://schemas.openxmlformats.org/drawingml/2006/picture">
-                <pic:pic xmlns:pic="http://schemas.openxmlformats.org/drawingml/2006/picture">
-                  <pic:nvPicPr>
-                    <pic:cNvPr id="1" name="Estructura_Proyecto_GitHub_(ED_entrega_1) (1).png"/>
-                    <pic:cNvPicPr/>
-                  </pic:nvPicPr>
-                  <pic:blipFill>
-                    <a:blip r:embed="rId12" cstate="print">
-                      <a:extLst>
-                        <a:ext uri="{28A0092B-C50C-407E-A947-70E740481C1C}">
-                          <a14:useLocalDpi xmlns:a14="http://schemas.microsoft.com/office/drawing/2010/main" val="0"/>
-                        </a:ext>
-                      </a:extLst>
-                    </a:blip>
-                    <a:stretch>
-                      <a:fillRect/>
-                    </a:stretch>
-                  </pic:blipFill>
-                  <pic:spPr>
-                    <a:xfrm>
-                      <a:off x="0" y="0"/>
-                      <a:ext cx="3200400" cy="1377315"/>
-                    </a:xfrm>
-                    <a:prstGeom prst="rect">
-                      <a:avLst/>
-                    </a:prstGeom>
-                  </pic:spPr>
-                </pic:pic>
-              </a:graphicData>
-            </a:graphic>
-          </wp:inline>
-        </w:drawing>
-      </w:r>
-    </w:p>
-    <w:p>
-      <w:pPr>
-        <w:pBdr>
-          <w:top w:val="nil"/>
-          <w:left w:val="nil"/>
-          <w:bottom w:val="nil"/>
-          <w:right w:val="nil"/>
-          <w:between w:val="nil"/>
-        </w:pBdr>
-        <w:jc w:val="both"/>
-        <w:rPr>
-          <w:lang w:val="es-ES"/>
-        </w:rPr>
-      </w:pPr>
-      <w:r>
-        <w:rPr>
-          <w:lang w:val="es-ES"/>
-        </w:rPr>
-        <w:t>Ad</w:t>
-      </w:r>
-      <w:r>
-        <w:rPr>
-          <w:lang w:val="es-ES"/>
-        </w:rPr>
-        <w:t>emás</w:t>
-      </w:r>
-      <w:r>
-        <w:rPr>
-          <w:lang w:val="es-ES"/>
-        </w:rPr>
-        <w:t xml:space="preserve">, para mantener una versión gráfica de desarrollo del repositorio, </w:t>
-      </w:r>
-      <w:r>
-        <w:rPr>
-          <w:lang w:val="es-ES"/>
-        </w:rPr>
-        <w:t xml:space="preserve">ustedes </w:t>
-      </w:r>
-      <w:r>
-        <w:rPr>
-          <w:lang w:val="es-ES"/>
-        </w:rPr>
-        <w:t>se podrá</w:t>
-      </w:r>
-      <w:r>
-        <w:rPr>
-          <w:lang w:val="es-ES"/>
-        </w:rPr>
-        <w:t>n</w:t>
-      </w:r>
-      <w:r>
-        <w:rPr>
-          <w:lang w:val="es-ES"/>
-        </w:rPr>
-        <w:t xml:space="preserve"> apoyar </w:t>
-      </w:r>
-      <w:r>
-        <w:rPr>
-          <w:lang w:val="es-ES"/>
-        </w:rPr>
-        <w:t>en el uso de</w:t>
-      </w:r>
-      <w:r>
-        <w:rPr>
-          <w:lang w:val="es-ES"/>
-        </w:rPr>
-        <w:t xml:space="preserve"> herramienta</w:t>
-      </w:r>
-      <w:r>
-        <w:rPr>
-          <w:lang w:val="es-ES"/>
-        </w:rPr>
-        <w:t xml:space="preserve">s </w:t>
-      </w:r>
-      <w:r>
-        <w:rPr>
-          <w:lang w:val="es-ES"/>
-        </w:rPr>
-        <w:t xml:space="preserve">como </w:t>
-      </w:r>
-      <w:proofErr w:type="spellStart"/>
-      <w:r>
-        <w:rPr>
-          <w:lang w:val="es-ES"/>
-        </w:rPr>
-        <w:t>Sourcetree</w:t>
-      </w:r>
-      <w:proofErr w:type="spellEnd"/>
-      <w:r>
-        <w:rPr>
-          <w:lang w:val="es-ES"/>
-        </w:rPr>
-        <w:t>, disponible en el siguiente URL:</w:t>
-      </w:r>
-    </w:p>
-    <w:p>
-      <w:pPr>
-        <w:pBdr>
-          <w:top w:val="nil"/>
-          <w:left w:val="nil"/>
-          <w:bottom w:val="nil"/>
-          <w:right w:val="nil"/>
-          <w:between w:val="nil"/>
-        </w:pBdr>
-        <w:jc w:val="both"/>
-        <w:rPr>
-          <w:lang w:val="es-ES"/>
-        </w:rPr>
-      </w:pPr>
-      <w:hyperlink r:id="rId13">
-        <w:r>
-          <w:rPr>
-            <w:color w:val="1155CC"/>
-            <w:u w:val="single"/>
-            <w:lang w:val="es-ES"/>
-          </w:rPr>
-          <w:t>https://www.sourcetreeapp.com/</w:t>
-        </w:r>
-      </w:hyperlink>
-      <w:r>
-        <w:rPr>
-          <w:lang w:val="es-ES"/>
-        </w:rPr>
-        <w:t xml:space="preserve"> </w:t>
-      </w:r>
-    </w:p>
-    <w:p>
-      <w:pPr>
-        <w:pBdr>
-          <w:top w:val="nil"/>
-          <w:left w:val="nil"/>
-          <w:bottom w:val="nil"/>
-          <w:right w:val="nil"/>
-          <w:between w:val="nil"/>
-        </w:pBdr>
-        <w:jc w:val="both"/>
-        <w:rPr>
-          <w:lang w:val="es-ES"/>
-        </w:rPr>
-      </w:pPr>
-    </w:p>
-    <w:p>
-      <w:pPr>
-        <w:shd w:val="clear" w:color="auto" w:fill="FFFFFF"/>
-        <w:jc w:val="both"/>
-        <w:rPr>
-          <w:color w:val="000000"/>
-          <w:lang w:val="es-ES"/>
-        </w:rPr>
-      </w:pPr>
-      <w:r>
-        <w:rPr>
-          <w:color w:val="000000"/>
-          <w:lang w:val="es-ES"/>
-        </w:rPr>
-        <w:t>En este prototipo se deben implementar y aplicar alguna</w:t>
-      </w:r>
-      <w:r>
-        <w:rPr>
-          <w:color w:val="000000"/>
-          <w:lang w:val="es-ES"/>
-        </w:rPr>
-        <w:t>s</w:t>
-      </w:r>
-      <w:r>
-        <w:rPr>
-          <w:color w:val="000000"/>
-          <w:lang w:val="es-ES"/>
-        </w:rPr>
-        <w:t xml:space="preserve"> estructuras de datos como se detalla en la siguiente sección.</w:t>
-      </w:r>
     </w:p>
     <w:p>
       <w:pPr>
@@ -7855,7 +7291,7 @@
         </w:rPr>
         <w:t>(</w:t>
       </w:r>
-      <w:hyperlink r:id="rId14" w:history="1">
+      <w:hyperlink r:id="rId11" w:history="1">
         <w:r>
           <w:rPr>
             <w:sz w:val="16"/>
@@ -7931,7 +7367,7 @@
         </w:rPr>
         <w:t>, segunda edición, 2018. (</w:t>
       </w:r>
-      <w:hyperlink r:id="rId15" w:history="1">
+      <w:hyperlink r:id="rId12" w:history="1">
         <w:r>
           <w:rPr>
             <w:sz w:val="16"/>
@@ -8049,7 +7485,7 @@
       </w:pPr>
     </w:p>
     <w:sectPr>
-      <w:headerReference w:type="default" r:id="rId16"/>
+      <w:headerReference w:type="default" r:id="rId13"/>
       <w:pgSz w:w="12240" w:h="15840" w:code="1"/>
       <w:pgMar w:top="1008" w:right="936" w:bottom="1008" w:left="936" w:header="432" w:footer="432" w:gutter="0"/>
       <w:cols w:num="2" w:space="288"/>

</xml_diff>

<commit_message>
MAAAAAAAAAAAs avances al doc
</commit_message>
<xml_diff>
--- a/docs/ED-Proyecto-Entrega1-reporte-Equipo-4.docx
+++ b/docs/ED-Proyecto-Entrega1-reporte-Equipo-4.docx
@@ -1072,23 +1072,7 @@
           <w:color w:val="000000"/>
           <w:lang w:val="es-ES"/>
         </w:rPr>
-        <w:t xml:space="preserve">Los resultados de búsqueda serán mostrados por orden de mayor a menor prioridad por defecto, pero se debe incluir una opción para cambiar el orden en cualquier momento. Deberá incluir también una opción para mostrar los resultados en orden alfabético de los apellidos (de la A </w:t>
-      </w:r>
-      <w:proofErr w:type="spellStart"/>
-      <w:r>
-        <w:rPr>
-          <w:color w:val="000000"/>
-          <w:lang w:val="es-ES"/>
-        </w:rPr>
-        <w:t>a</w:t>
-      </w:r>
-      <w:proofErr w:type="spellEnd"/>
-      <w:r>
-        <w:rPr>
-          <w:color w:val="000000"/>
-          <w:lang w:val="es-ES"/>
-        </w:rPr>
-        <w:t xml:space="preserve"> la Z) con la posibilidad de intercambiar el orden.</w:t>
+        <w:t>Los resultados de búsqueda serán mostrados por orden de mayor a menor prioridad por defecto, pero se debe incluir una opción para cambiar el orden en cualquier momento. Deberá incluir también una opción para mostrar los resultados en orden alfabético de los apellidos (de la A a la Z) con la posibilidad de intercambiar el orden.</w:t>
       </w:r>
     </w:p>
     <w:p>
@@ -2023,23 +2007,7 @@
           <w:color w:val="000000"/>
           <w:lang w:val="es-ES"/>
         </w:rPr>
-        <w:t xml:space="preserve">Los resultados de búsqueda serán mostrados por orden alfabético de sus apellidos (de la A </w:t>
-      </w:r>
-      <w:proofErr w:type="spellStart"/>
-      <w:r>
-        <w:rPr>
-          <w:color w:val="000000"/>
-          <w:lang w:val="es-ES"/>
-        </w:rPr>
-        <w:t>a</w:t>
-      </w:r>
-      <w:proofErr w:type="spellEnd"/>
-      <w:r>
-        <w:rPr>
-          <w:color w:val="000000"/>
-          <w:lang w:val="es-ES"/>
-        </w:rPr>
-        <w:t xml:space="preserve"> la Z), pero se debe incluir una opción para cambiar el orden en cualquier momento.</w:t>
+        <w:t>Los resultados de búsqueda serán mostrados por orden alfabético de sus apellidos (de la A a la Z), pero se debe incluir una opción para cambiar el orden en cualquier momento.</w:t>
       </w:r>
     </w:p>
     <w:p>
@@ -4549,207 +4517,6 @@
         </w:rPr>
         <w:t xml:space="preserve">l desarrollo del software será llevado a cabo en un repositorio de GitHub, para de esta forma facilitar y monitorear la interacción de los desarrolladores y contribuidores, además, se utilizará el entorno de desarrollo Eclipse para la creación, mantenimiento y realización de pruebas al software. El producto de software final podrá ser ejecutado por cualquier equipo que cuenta con una versión de máquina virtual java compatible.  </w:t>
       </w:r>
-      <w:bookmarkStart w:id="2" w:name="_heading=h.uize9oro8zhl" w:colFirst="0" w:colLast="0"/>
-      <w:bookmarkEnd w:id="2"/>
-    </w:p>
-    <w:p>
-      <w:pPr>
-        <w:pStyle w:val="Ttulo1"/>
-        <w:numPr>
-          <w:ilvl w:val="0"/>
-          <w:numId w:val="6"/>
-        </w:numPr>
-        <w:rPr>
-          <w:lang w:val="es-ES"/>
-        </w:rPr>
-      </w:pPr>
-      <w:bookmarkStart w:id="3" w:name="_Hlk51390346"/>
-      <w:r>
-        <w:rPr>
-          <w:lang w:val="es-ES"/>
-        </w:rPr>
-        <w:t xml:space="preserve">IMPLEMENTACIÓN Y </w:t>
-      </w:r>
-      <w:r>
-        <w:rPr>
-          <w:lang w:val="es-ES"/>
-        </w:rPr>
-        <w:t>aplicaci</w:t>
-      </w:r>
-      <w:r>
-        <w:rPr>
-          <w:lang w:val="es-ES"/>
-        </w:rPr>
-        <w:t xml:space="preserve">ón de </w:t>
-      </w:r>
-      <w:r>
-        <w:rPr>
-          <w:lang w:val="es-ES"/>
-        </w:rPr>
-        <w:t xml:space="preserve">las </w:t>
-      </w:r>
-      <w:r>
-        <w:rPr>
-          <w:lang w:val="es-ES"/>
-        </w:rPr>
-        <w:t>estructuras de datos</w:t>
-      </w:r>
-    </w:p>
-    <w:bookmarkEnd w:id="3"/>
-    <w:p>
-      <w:pPr>
-        <w:pBdr>
-          <w:top w:val="nil"/>
-          <w:left w:val="nil"/>
-          <w:bottom w:val="nil"/>
-          <w:right w:val="nil"/>
-          <w:between w:val="nil"/>
-        </w:pBdr>
-        <w:jc w:val="both"/>
-        <w:rPr>
-          <w:lang w:val="es-ES"/>
-        </w:rPr>
-      </w:pPr>
-      <w:r>
-        <w:rPr>
-          <w:lang w:val="es-ES"/>
-        </w:rPr>
-        <w:t>E</w:t>
-      </w:r>
-      <w:r>
-        <w:rPr>
-          <w:lang w:val="es-ES"/>
-        </w:rPr>
-        <w:t xml:space="preserve">n este prototipo se debe implementar por lo menos </w:t>
-      </w:r>
-      <w:r>
-        <w:rPr>
-          <w:lang w:val="es-ES"/>
-        </w:rPr>
-        <w:t>una instancia</w:t>
-      </w:r>
-      <w:r>
-        <w:rPr>
-          <w:lang w:val="es-ES"/>
-        </w:rPr>
-        <w:t xml:space="preserve"> de </w:t>
-      </w:r>
-      <w:r>
-        <w:rPr>
-          <w:lang w:val="es-ES"/>
-        </w:rPr>
-        <w:t xml:space="preserve">cada una de </w:t>
-      </w:r>
-      <w:r>
-        <w:rPr>
-          <w:lang w:val="es-ES"/>
-        </w:rPr>
-        <w:t>la</w:t>
-      </w:r>
-      <w:r>
-        <w:rPr>
-          <w:lang w:val="es-ES"/>
-        </w:rPr>
-        <w:t>s</w:t>
-      </w:r>
-      <w:r>
-        <w:rPr>
-          <w:lang w:val="es-ES"/>
-        </w:rPr>
-        <w:t xml:space="preserve"> estructura</w:t>
-      </w:r>
-      <w:r>
-        <w:rPr>
-          <w:lang w:val="es-ES"/>
-        </w:rPr>
-        <w:t>s</w:t>
-      </w:r>
-      <w:r>
-        <w:rPr>
-          <w:lang w:val="es-ES"/>
-        </w:rPr>
-        <w:t xml:space="preserve"> de datos </w:t>
-      </w:r>
-      <w:r>
-        <w:rPr>
-          <w:lang w:val="es-ES"/>
-        </w:rPr>
-        <w:t xml:space="preserve">secuenciales (llamadas también </w:t>
-      </w:r>
-      <w:r>
-        <w:rPr>
-          <w:lang w:val="es-ES"/>
-        </w:rPr>
-        <w:t>lineales</w:t>
-      </w:r>
-      <w:r>
-        <w:rPr>
-          <w:lang w:val="es-ES"/>
-        </w:rPr>
-        <w:t xml:space="preserve"> o unidimensionales</w:t>
-      </w:r>
-      <w:r>
-        <w:rPr>
-          <w:lang w:val="es-ES"/>
-        </w:rPr>
-        <w:t>)</w:t>
-      </w:r>
-      <w:r>
-        <w:rPr>
-          <w:lang w:val="es-ES"/>
-        </w:rPr>
-        <w:t>:</w:t>
-      </w:r>
-      <w:r>
-        <w:rPr>
-          <w:lang w:val="es-ES"/>
-        </w:rPr>
-        <w:t xml:space="preserve"> </w:t>
-      </w:r>
-      <w:r>
-        <w:rPr>
-          <w:lang w:val="es-ES"/>
-        </w:rPr>
-        <w:t xml:space="preserve">arreglos, </w:t>
-      </w:r>
-      <w:r>
-        <w:rPr>
-          <w:lang w:val="es-ES"/>
-        </w:rPr>
-        <w:t xml:space="preserve">listas encadenadas, pilas y colas. Se reitera </w:t>
-      </w:r>
-      <w:proofErr w:type="spellStart"/>
-      <w:r>
-        <w:rPr>
-          <w:lang w:val="es-ES"/>
-        </w:rPr>
-        <w:t>qu</w:t>
-      </w:r>
-      <w:r>
-        <w:rPr>
-          <w:lang w:val="es-ES"/>
-        </w:rPr>
-        <w:t>é</w:t>
-      </w:r>
-      <w:proofErr w:type="spellEnd"/>
-      <w:r>
-        <w:rPr>
-          <w:lang w:val="es-ES"/>
-        </w:rPr>
-        <w:t xml:space="preserve"> en este tipo de</w:t>
-      </w:r>
-      <w:r>
-        <w:rPr>
-          <w:lang w:val="es-ES"/>
-        </w:rPr>
-        <w:t xml:space="preserve"> </w:t>
-      </w:r>
-      <w:r>
-        <w:rPr>
-          <w:lang w:val="es-ES"/>
-        </w:rPr>
-        <w:t>¿</w:t>
-      </w:r>
     </w:p>
     <w:p>
       <w:pPr>
@@ -4768,42 +4535,83 @@
         <w:rPr>
           <w:sz w:val="22"/>
           <w:szCs w:val="22"/>
-          <w:lang w:val="es-ES"/>
-        </w:rPr>
-      </w:pPr>
+        </w:rPr>
+      </w:pPr>
+      <w:bookmarkStart w:id="2" w:name="_heading=h.uize9oro8zhl" w:colFirst="0" w:colLast="0"/>
+      <w:bookmarkEnd w:id="2"/>
       <w:r>
         <w:rPr>
           <w:sz w:val="22"/>
           <w:szCs w:val="22"/>
-          <w:lang w:val="es-ES"/>
-        </w:rPr>
-        <w:t>P</w:t>
-      </w:r>
-      <w:r>
-        <w:rPr>
-          <w:sz w:val="22"/>
-          <w:szCs w:val="22"/>
-          <w:lang w:val="es-ES"/>
-        </w:rPr>
-        <w:t>RUEBAS DEL PROTOTIPO</w:t>
-      </w:r>
-      <w:r>
-        <w:rPr>
-          <w:sz w:val="22"/>
-          <w:szCs w:val="22"/>
-          <w:lang w:val="es-ES"/>
-        </w:rPr>
-        <w:t xml:space="preserve"> Y A</w:t>
-      </w:r>
-      <w:r>
-        <w:rPr>
-          <w:sz w:val="22"/>
-          <w:szCs w:val="22"/>
-          <w:lang w:val="es-ES"/>
-        </w:rPr>
-        <w:t>NÁLISIS COMPARATIVO</w:t>
-      </w:r>
-    </w:p>
+        </w:rPr>
+        <w:t>PROTOTIPO DE SOFTWARE INICIAL</w:t>
+      </w:r>
+    </w:p>
+    <w:p>
+      <w:pPr>
+        <w:jc w:val="both"/>
+        <w:rPr>
+          <w:color w:val="000000"/>
+          <w:lang w:val="es-ES"/>
+        </w:rPr>
+      </w:pPr>
+      <w:r>
+        <w:rPr>
+          <w:lang w:val="es-ES"/>
+        </w:rPr>
+        <w:t>Par</w:t>
+      </w:r>
+      <w:r>
+        <w:rPr>
+          <w:lang w:val="es-ES"/>
+        </w:rPr>
+        <w:t xml:space="preserve">a la primera entrega, en el prototipo de software inicial se dio prioridad al acceso del perfil de Administrador, así como una implementación base de las funcionalidades para la administración de datos (pacientes, funcionarios, vacunas). Todo lo anterior a través de un manejo de entrada y salida de datos por consola, a modo de interfaz grafica primitiva. El almacenamiento del prototipo inicial será en tiempo de ejecución. </w:t>
+      </w:r>
+    </w:p>
+    <w:p>
+      <w:pPr>
+        <w:pStyle w:val="Ttulo1"/>
+        <w:numPr>
+          <w:ilvl w:val="0"/>
+          <w:numId w:val="6"/>
+        </w:numPr>
+        <w:rPr>
+          <w:lang w:val="es-ES"/>
+        </w:rPr>
+      </w:pPr>
+      <w:bookmarkStart w:id="3" w:name="_Hlk51390346"/>
+      <w:r>
+        <w:rPr>
+          <w:lang w:val="es-ES"/>
+        </w:rPr>
+        <w:t xml:space="preserve">IMPLEMENTACIÓN Y </w:t>
+      </w:r>
+      <w:r>
+        <w:rPr>
+          <w:lang w:val="es-ES"/>
+        </w:rPr>
+        <w:t>aplicaci</w:t>
+      </w:r>
+      <w:r>
+        <w:rPr>
+          <w:lang w:val="es-ES"/>
+        </w:rPr>
+        <w:t xml:space="preserve">ón de </w:t>
+      </w:r>
+      <w:r>
+        <w:rPr>
+          <w:lang w:val="es-ES"/>
+        </w:rPr>
+        <w:t xml:space="preserve">las </w:t>
+      </w:r>
+      <w:r>
+        <w:rPr>
+          <w:lang w:val="es-ES"/>
+        </w:rPr>
+        <w:t>estructuras de datos</w:t>
+      </w:r>
+    </w:p>
+    <w:bookmarkEnd w:id="3"/>
     <w:p>
       <w:pPr>
         <w:pBdr>
@@ -4818,106 +4626,89 @@
           <w:lang w:val="es-ES"/>
         </w:rPr>
       </w:pPr>
-    </w:p>
-    <w:p>
-      <w:pPr>
-        <w:pBdr>
-          <w:top w:val="nil"/>
-          <w:left w:val="nil"/>
-          <w:bottom w:val="nil"/>
-          <w:right w:val="nil"/>
-          <w:between w:val="nil"/>
-        </w:pBdr>
-        <w:jc w:val="both"/>
-        <w:rPr>
-          <w:lang w:val="es-ES"/>
-        </w:rPr>
-      </w:pPr>
-      <w:r>
-        <w:rPr>
-          <w:lang w:val="es-ES"/>
-        </w:rPr>
-        <w:t>Se deben realizar y documentar las pruebas del prototipo para algunos ejemplos (casos) de prueba para las funcionalidades que tomen más tiempo</w:t>
-      </w:r>
-      <w:r>
-        <w:rPr>
-          <w:lang w:val="es-ES"/>
-        </w:rPr>
-        <w:t xml:space="preserve"> y realizar un análisi</w:t>
-      </w:r>
-      <w:r>
-        <w:rPr>
-          <w:lang w:val="es-ES"/>
-        </w:rPr>
-        <w:t>s comparativo</w:t>
-      </w:r>
-      <w:r>
-        <w:rPr>
-          <w:lang w:val="es-ES"/>
-        </w:rPr>
-        <w:t xml:space="preserve"> así:</w:t>
-      </w:r>
-    </w:p>
-    <w:p>
-      <w:pPr>
-        <w:numPr>
-          <w:ilvl w:val="0"/>
-          <w:numId w:val="7"/>
-        </w:numPr>
-        <w:pBdr>
-          <w:top w:val="nil"/>
-          <w:left w:val="nil"/>
-          <w:bottom w:val="nil"/>
-          <w:right w:val="nil"/>
-          <w:between w:val="nil"/>
-        </w:pBdr>
-        <w:jc w:val="both"/>
-        <w:rPr>
-          <w:lang w:val="es-ES"/>
-        </w:rPr>
-      </w:pPr>
-      <w:r>
-        <w:rPr>
-          <w:lang w:val="es-ES"/>
-        </w:rPr>
-        <w:t>Escoger entre tres y cinco funcionalidades que sean las de mayor costo computacional en tiempo;</w:t>
-      </w:r>
-    </w:p>
-    <w:p>
-      <w:pPr>
-        <w:numPr>
-          <w:ilvl w:val="0"/>
-          <w:numId w:val="7"/>
-        </w:numPr>
-        <w:pBdr>
-          <w:top w:val="nil"/>
-          <w:left w:val="nil"/>
-          <w:bottom w:val="nil"/>
-          <w:right w:val="nil"/>
-          <w:between w:val="nil"/>
-        </w:pBdr>
-        <w:jc w:val="both"/>
-        <w:rPr>
-          <w:lang w:val="es-ES"/>
-        </w:rPr>
-      </w:pPr>
-      <w:r>
-        <w:rPr>
-          <w:lang w:val="es-ES"/>
-        </w:rPr>
-        <w:t xml:space="preserve">Para cada funcionalidad se deben realizar pruebas para varios tamaños de datos de prueba (n), por lo menos para los siguientes </w:t>
-      </w:r>
-      <w:r>
-        <w:rPr>
-          <w:lang w:val="es-ES"/>
-        </w:rPr>
-        <w:t>valores</w:t>
-      </w:r>
-      <w:r>
-        <w:rPr>
-          <w:lang w:val="es-ES"/>
-        </w:rPr>
-        <w:t xml:space="preserve"> de n</w:t>
+      <w:r>
+        <w:rPr>
+          <w:lang w:val="es-ES"/>
+        </w:rPr>
+        <w:t>E</w:t>
+      </w:r>
+      <w:r>
+        <w:rPr>
+          <w:lang w:val="es-ES"/>
+        </w:rPr>
+        <w:t xml:space="preserve">n este prototipo se debe implementar por lo menos </w:t>
+      </w:r>
+      <w:r>
+        <w:rPr>
+          <w:lang w:val="es-ES"/>
+        </w:rPr>
+        <w:t>una instancia</w:t>
+      </w:r>
+      <w:r>
+        <w:rPr>
+          <w:lang w:val="es-ES"/>
+        </w:rPr>
+        <w:t xml:space="preserve"> de </w:t>
+      </w:r>
+      <w:r>
+        <w:rPr>
+          <w:lang w:val="es-ES"/>
+        </w:rPr>
+        <w:t xml:space="preserve">cada una de </w:t>
+      </w:r>
+      <w:r>
+        <w:rPr>
+          <w:lang w:val="es-ES"/>
+        </w:rPr>
+        <w:t>la</w:t>
+      </w:r>
+      <w:r>
+        <w:rPr>
+          <w:lang w:val="es-ES"/>
+        </w:rPr>
+        <w:t>s</w:t>
+      </w:r>
+      <w:r>
+        <w:rPr>
+          <w:lang w:val="es-ES"/>
+        </w:rPr>
+        <w:t xml:space="preserve"> estructura</w:t>
+      </w:r>
+      <w:r>
+        <w:rPr>
+          <w:lang w:val="es-ES"/>
+        </w:rPr>
+        <w:t>s</w:t>
+      </w:r>
+      <w:r>
+        <w:rPr>
+          <w:lang w:val="es-ES"/>
+        </w:rPr>
+        <w:t xml:space="preserve"> de datos </w:t>
+      </w:r>
+      <w:r>
+        <w:rPr>
+          <w:lang w:val="es-ES"/>
+        </w:rPr>
+        <w:t xml:space="preserve">secuenciales (llamadas también </w:t>
+      </w:r>
+      <w:r>
+        <w:rPr>
+          <w:lang w:val="es-ES"/>
+        </w:rPr>
+        <w:t>lineales</w:t>
+      </w:r>
+      <w:r>
+        <w:rPr>
+          <w:lang w:val="es-ES"/>
+        </w:rPr>
+        <w:t xml:space="preserve"> o unidimensionales</w:t>
+      </w:r>
+      <w:r>
+        <w:rPr>
+          <w:lang w:val="es-ES"/>
+        </w:rPr>
+        <w:t>)</w:t>
       </w:r>
       <w:r>
         <w:rPr>
@@ -4925,300 +4716,47 @@
         </w:rPr>
         <w:t>:</w:t>
       </w:r>
-    </w:p>
-    <w:p>
-      <w:pPr>
-        <w:pBdr>
-          <w:top w:val="nil"/>
-          <w:left w:val="nil"/>
-          <w:bottom w:val="nil"/>
-          <w:right w:val="nil"/>
-          <w:between w:val="nil"/>
-        </w:pBdr>
-        <w:ind w:left="720"/>
-        <w:jc w:val="both"/>
-        <w:rPr>
-          <w:lang w:val="es-ES"/>
-        </w:rPr>
-      </w:pPr>
-    </w:p>
-    <w:p>
-      <w:pPr>
-        <w:numPr>
-          <w:ilvl w:val="1"/>
-          <w:numId w:val="7"/>
-        </w:numPr>
-      </w:pPr>
-      <w:r>
-        <w:t xml:space="preserve">10 mil </w:t>
-      </w:r>
-      <w:proofErr w:type="spellStart"/>
-      <w:r>
-        <w:t>datos</w:t>
-      </w:r>
-      <w:proofErr w:type="spellEnd"/>
-      <w:r>
-        <w:t xml:space="preserve">, </w:t>
-      </w:r>
-    </w:p>
-    <w:p>
-      <w:pPr>
-        <w:numPr>
-          <w:ilvl w:val="1"/>
-          <w:numId w:val="7"/>
-        </w:numPr>
-      </w:pPr>
-      <w:r>
-        <w:t xml:space="preserve">100 mil </w:t>
-      </w:r>
-      <w:proofErr w:type="spellStart"/>
-      <w:r>
-        <w:t>datos</w:t>
-      </w:r>
-      <w:proofErr w:type="spellEnd"/>
-      <w:r>
-        <w:t>,</w:t>
-      </w:r>
-    </w:p>
-    <w:p>
-      <w:pPr>
-        <w:numPr>
-          <w:ilvl w:val="1"/>
-          <w:numId w:val="7"/>
-        </w:numPr>
-      </w:pPr>
-      <w:r>
-        <w:t xml:space="preserve">1 </w:t>
-      </w:r>
-      <w:proofErr w:type="spellStart"/>
-      <w:r>
-        <w:t>millón</w:t>
-      </w:r>
-      <w:proofErr w:type="spellEnd"/>
-      <w:r>
-        <w:t xml:space="preserve"> de </w:t>
-      </w:r>
-      <w:proofErr w:type="spellStart"/>
-      <w:r>
-        <w:t>datos</w:t>
-      </w:r>
-      <w:proofErr w:type="spellEnd"/>
-      <w:r>
-        <w:t xml:space="preserve">, </w:t>
-      </w:r>
-    </w:p>
-    <w:p>
-      <w:pPr>
-        <w:numPr>
-          <w:ilvl w:val="1"/>
-          <w:numId w:val="7"/>
-        </w:numPr>
-      </w:pPr>
-      <w:r>
-        <w:t xml:space="preserve">10 </w:t>
-      </w:r>
-      <w:proofErr w:type="spellStart"/>
-      <w:r>
-        <w:t>millones</w:t>
-      </w:r>
-      <w:proofErr w:type="spellEnd"/>
-      <w:r>
-        <w:t xml:space="preserve"> de </w:t>
-      </w:r>
-      <w:proofErr w:type="spellStart"/>
-      <w:r>
-        <w:t>datos</w:t>
-      </w:r>
-      <w:proofErr w:type="spellEnd"/>
-      <w:r>
-        <w:t>, y</w:t>
-      </w:r>
-    </w:p>
-    <w:p>
-      <w:pPr>
-        <w:numPr>
-          <w:ilvl w:val="1"/>
-          <w:numId w:val="7"/>
-        </w:numPr>
-      </w:pPr>
-      <w:r>
-        <w:t xml:space="preserve">100 </w:t>
-      </w:r>
-      <w:proofErr w:type="spellStart"/>
-      <w:r>
-        <w:t>millones</w:t>
-      </w:r>
-      <w:proofErr w:type="spellEnd"/>
-      <w:r>
-        <w:t xml:space="preserve"> de </w:t>
-      </w:r>
-      <w:proofErr w:type="spellStart"/>
-      <w:r>
-        <w:t>datos</w:t>
-      </w:r>
-      <w:proofErr w:type="spellEnd"/>
-      <w:r>
-        <w:t>.</w:t>
-      </w:r>
-    </w:p>
-    <w:p>
-      <w:pPr>
-        <w:numPr>
-          <w:ilvl w:val="0"/>
-          <w:numId w:val="7"/>
-        </w:numPr>
-        <w:pBdr>
-          <w:top w:val="nil"/>
-          <w:left w:val="nil"/>
-          <w:bottom w:val="nil"/>
-          <w:right w:val="nil"/>
-          <w:between w:val="nil"/>
-        </w:pBdr>
-        <w:jc w:val="both"/>
-        <w:rPr>
-          <w:lang w:val="es-ES"/>
-        </w:rPr>
-      </w:pPr>
-      <w:r>
-        <w:rPr>
-          <w:lang w:val="es-ES"/>
-        </w:rPr>
-        <w:t xml:space="preserve">Hacer una </w:t>
-      </w:r>
-      <w:r>
-        <w:rPr>
-          <w:lang w:val="es-ES"/>
-        </w:rPr>
-        <w:t>tabla comparativa</w:t>
-      </w:r>
-      <w:r>
-        <w:rPr>
-          <w:lang w:val="es-ES"/>
-        </w:rPr>
-        <w:t xml:space="preserve"> de los tiempos que toma realizar </w:t>
-      </w:r>
-      <w:r>
-        <w:rPr>
-          <w:lang w:val="es-ES"/>
-        </w:rPr>
-        <w:t xml:space="preserve">cada una de </w:t>
-      </w:r>
-      <w:r>
-        <w:rPr>
-          <w:lang w:val="es-ES"/>
-        </w:rPr>
-        <w:t>las funcionalidades consideradas para los diferentes tamaños de los datos de prueba.</w:t>
-      </w:r>
-    </w:p>
-    <w:p>
-      <w:pPr>
-        <w:numPr>
-          <w:ilvl w:val="0"/>
-          <w:numId w:val="7"/>
-        </w:numPr>
-        <w:pBdr>
-          <w:top w:val="nil"/>
-          <w:left w:val="nil"/>
-          <w:bottom w:val="nil"/>
-          <w:right w:val="nil"/>
-          <w:between w:val="nil"/>
-        </w:pBdr>
-        <w:jc w:val="both"/>
-        <w:rPr>
-          <w:lang w:val="es-ES"/>
-        </w:rPr>
-      </w:pPr>
-      <w:r>
-        <w:rPr>
-          <w:color w:val="000000"/>
-          <w:lang w:val="es-CO"/>
-        </w:rPr>
-        <w:t xml:space="preserve">Determine y grafique el correspondiente análisis </w:t>
-      </w:r>
-      <w:r>
-        <w:rPr>
-          <w:color w:val="000000"/>
-          <w:lang w:val="es-CO"/>
-        </w:rPr>
-        <w:t xml:space="preserve">asintótico </w:t>
-      </w:r>
-      <w:r>
-        <w:rPr>
-          <w:color w:val="000000"/>
-          <w:lang w:val="es-CO"/>
-        </w:rPr>
-        <w:t xml:space="preserve">comparativo entre las estructuras implementadas y su respectiva complejidad, de acuerdo </w:t>
-      </w:r>
-      <w:r>
-        <w:rPr>
-          <w:color w:val="000000"/>
-          <w:lang w:val="es-CO"/>
-        </w:rPr>
-        <w:t>con</w:t>
-      </w:r>
-      <w:r>
-        <w:rPr>
-          <w:color w:val="000000"/>
-          <w:lang w:val="es-CO"/>
-        </w:rPr>
-        <w:t xml:space="preserve"> las pruebas realizadas</w:t>
-      </w:r>
-      <w:r>
-        <w:rPr>
-          <w:color w:val="000000"/>
-          <w:lang w:val="es-CO"/>
-        </w:rPr>
-        <w:t xml:space="preserve">. Para esto debe </w:t>
-      </w:r>
-      <w:r>
-        <w:rPr>
-          <w:color w:val="000000"/>
-          <w:lang w:val="es-CO"/>
-        </w:rPr>
-        <w:t>usar</w:t>
-      </w:r>
-      <w:r>
-        <w:rPr>
-          <w:color w:val="000000"/>
-          <w:lang w:val="es-CO"/>
-        </w:rPr>
-        <w:t xml:space="preserve">, por lo menos, </w:t>
-      </w:r>
-      <w:r>
-        <w:rPr>
-          <w:color w:val="000000"/>
-          <w:lang w:val="es-CO"/>
-        </w:rPr>
-        <w:t xml:space="preserve">la notación </w:t>
-      </w:r>
-      <w:r>
-        <w:rPr>
-          <w:color w:val="000000"/>
-          <w:lang w:val="es-CO"/>
-        </w:rPr>
-        <w:t>O grande (</w:t>
-      </w:r>
-      <w:r>
-        <w:rPr>
-          <w:i/>
-          <w:color w:val="000000"/>
-          <w:lang w:val="es-CO"/>
-        </w:rPr>
-        <w:t>Big O</w:t>
-      </w:r>
-      <w:r>
-        <w:rPr>
-          <w:color w:val="000000"/>
-          <w:lang w:val="es-CO"/>
-        </w:rPr>
-        <w:t>)</w:t>
-      </w:r>
-      <w:r>
-        <w:rPr>
-          <w:color w:val="000000"/>
-          <w:lang w:val="es-CO"/>
-        </w:rPr>
-        <w:t>.</w:t>
+      <w:r>
+        <w:rPr>
+          <w:lang w:val="es-ES"/>
+        </w:rPr>
+        <w:t xml:space="preserve"> </w:t>
+      </w:r>
+      <w:r>
+        <w:rPr>
+          <w:lang w:val="es-ES"/>
+        </w:rPr>
+        <w:t xml:space="preserve">arreglos, </w:t>
+      </w:r>
+      <w:r>
+        <w:rPr>
+          <w:lang w:val="es-ES"/>
+        </w:rPr>
+        <w:t>listas encadenadas, pilas y colas. Se reitera qu</w:t>
+      </w:r>
+      <w:r>
+        <w:rPr>
+          <w:lang w:val="es-ES"/>
+        </w:rPr>
+        <w:t>é</w:t>
+      </w:r>
+      <w:r>
+        <w:rPr>
+          <w:lang w:val="es-ES"/>
+        </w:rPr>
+        <w:t xml:space="preserve"> en este tipo de</w:t>
+      </w:r>
+      <w:r>
+        <w:rPr>
+          <w:lang w:val="es-ES"/>
+        </w:rPr>
+        <w:t xml:space="preserve"> </w:t>
+      </w:r>
+      <w:r>
+        <w:rPr>
+          <w:lang w:val="es-ES"/>
+        </w:rPr>
+        <w:t>¿</w:t>
       </w:r>
     </w:p>
     <w:p>
@@ -5238,24 +4776,424 @@
         <w:rPr>
           <w:sz w:val="22"/>
           <w:szCs w:val="22"/>
+          <w:lang w:val="es-ES"/>
         </w:rPr>
       </w:pPr>
       <w:r>
         <w:rPr>
           <w:sz w:val="22"/>
           <w:szCs w:val="22"/>
-        </w:rPr>
-        <w:t xml:space="preserve">roles y </w:t>
-      </w:r>
-      <w:proofErr w:type="spellStart"/>
+          <w:lang w:val="es-ES"/>
+        </w:rPr>
+        <w:t>P</w:t>
+      </w:r>
       <w:r>
         <w:rPr>
           <w:sz w:val="22"/>
           <w:szCs w:val="22"/>
-        </w:rPr>
-        <w:t>actividades</w:t>
-      </w:r>
-      <w:proofErr w:type="spellEnd"/>
+          <w:lang w:val="es-ES"/>
+        </w:rPr>
+        <w:t>RUEBAS DEL PROTOTIPO</w:t>
+      </w:r>
+      <w:r>
+        <w:rPr>
+          <w:sz w:val="22"/>
+          <w:szCs w:val="22"/>
+          <w:lang w:val="es-ES"/>
+        </w:rPr>
+        <w:t xml:space="preserve"> Y A</w:t>
+      </w:r>
+      <w:r>
+        <w:rPr>
+          <w:sz w:val="22"/>
+          <w:szCs w:val="22"/>
+          <w:lang w:val="es-ES"/>
+        </w:rPr>
+        <w:t>NÁLISIS COMPARATIVO</w:t>
+      </w:r>
+    </w:p>
+    <w:p>
+      <w:pPr>
+        <w:pBdr>
+          <w:top w:val="nil"/>
+          <w:left w:val="nil"/>
+          <w:bottom w:val="nil"/>
+          <w:right w:val="nil"/>
+          <w:between w:val="nil"/>
+        </w:pBdr>
+        <w:jc w:val="both"/>
+        <w:rPr>
+          <w:lang w:val="es-ES"/>
+        </w:rPr>
+      </w:pPr>
+    </w:p>
+    <w:p>
+      <w:pPr>
+        <w:pBdr>
+          <w:top w:val="nil"/>
+          <w:left w:val="nil"/>
+          <w:bottom w:val="nil"/>
+          <w:right w:val="nil"/>
+          <w:between w:val="nil"/>
+        </w:pBdr>
+        <w:jc w:val="both"/>
+        <w:rPr>
+          <w:lang w:val="es-ES"/>
+        </w:rPr>
+      </w:pPr>
+      <w:r>
+        <w:rPr>
+          <w:lang w:val="es-ES"/>
+        </w:rPr>
+        <w:t>Se deben realizar y documentar las pruebas del prototipo para algunos ejemplos (casos) de prueba para las funcionalidades que tomen más tiempo</w:t>
+      </w:r>
+      <w:r>
+        <w:rPr>
+          <w:lang w:val="es-ES"/>
+        </w:rPr>
+        <w:t xml:space="preserve"> y realizar un análisi</w:t>
+      </w:r>
+      <w:r>
+        <w:rPr>
+          <w:lang w:val="es-ES"/>
+        </w:rPr>
+        <w:t>s comparativo</w:t>
+      </w:r>
+      <w:r>
+        <w:rPr>
+          <w:lang w:val="es-ES"/>
+        </w:rPr>
+        <w:t xml:space="preserve"> así:</w:t>
+      </w:r>
+    </w:p>
+    <w:p>
+      <w:pPr>
+        <w:numPr>
+          <w:ilvl w:val="0"/>
+          <w:numId w:val="7"/>
+        </w:numPr>
+        <w:pBdr>
+          <w:top w:val="nil"/>
+          <w:left w:val="nil"/>
+          <w:bottom w:val="nil"/>
+          <w:right w:val="nil"/>
+          <w:between w:val="nil"/>
+        </w:pBdr>
+        <w:jc w:val="both"/>
+        <w:rPr>
+          <w:lang w:val="es-ES"/>
+        </w:rPr>
+      </w:pPr>
+      <w:r>
+        <w:rPr>
+          <w:lang w:val="es-ES"/>
+        </w:rPr>
+        <w:t>Escoger entre tres y cinco funcionalidades que sean las de mayor costo computacional en tiempo;</w:t>
+      </w:r>
+    </w:p>
+    <w:p>
+      <w:pPr>
+        <w:numPr>
+          <w:ilvl w:val="0"/>
+          <w:numId w:val="7"/>
+        </w:numPr>
+        <w:pBdr>
+          <w:top w:val="nil"/>
+          <w:left w:val="nil"/>
+          <w:bottom w:val="nil"/>
+          <w:right w:val="nil"/>
+          <w:between w:val="nil"/>
+        </w:pBdr>
+        <w:jc w:val="both"/>
+        <w:rPr>
+          <w:lang w:val="es-ES"/>
+        </w:rPr>
+      </w:pPr>
+      <w:r>
+        <w:rPr>
+          <w:lang w:val="es-ES"/>
+        </w:rPr>
+        <w:t xml:space="preserve">Para cada funcionalidad se deben realizar pruebas para varios tamaños de datos de prueba (n), por lo menos para los siguientes </w:t>
+      </w:r>
+      <w:r>
+        <w:rPr>
+          <w:lang w:val="es-ES"/>
+        </w:rPr>
+        <w:t>valores</w:t>
+      </w:r>
+      <w:r>
+        <w:rPr>
+          <w:lang w:val="es-ES"/>
+        </w:rPr>
+        <w:t xml:space="preserve"> de n</w:t>
+      </w:r>
+      <w:r>
+        <w:rPr>
+          <w:lang w:val="es-ES"/>
+        </w:rPr>
+        <w:t>:</w:t>
+      </w:r>
+    </w:p>
+    <w:p>
+      <w:pPr>
+        <w:pBdr>
+          <w:top w:val="nil"/>
+          <w:left w:val="nil"/>
+          <w:bottom w:val="nil"/>
+          <w:right w:val="nil"/>
+          <w:between w:val="nil"/>
+        </w:pBdr>
+        <w:ind w:left="720"/>
+        <w:jc w:val="both"/>
+        <w:rPr>
+          <w:lang w:val="es-ES"/>
+        </w:rPr>
+      </w:pPr>
+    </w:p>
+    <w:p>
+      <w:pPr>
+        <w:numPr>
+          <w:ilvl w:val="1"/>
+          <w:numId w:val="7"/>
+        </w:numPr>
+      </w:pPr>
+      <w:r>
+        <w:t xml:space="preserve">10 mil datos, </w:t>
+      </w:r>
+    </w:p>
+    <w:p>
+      <w:pPr>
+        <w:numPr>
+          <w:ilvl w:val="1"/>
+          <w:numId w:val="7"/>
+        </w:numPr>
+      </w:pPr>
+      <w:r>
+        <w:t>100 mil datos,</w:t>
+      </w:r>
+    </w:p>
+    <w:p>
+      <w:pPr>
+        <w:numPr>
+          <w:ilvl w:val="1"/>
+          <w:numId w:val="7"/>
+        </w:numPr>
+      </w:pPr>
+      <w:r>
+        <w:t xml:space="preserve">1 millón de datos, </w:t>
+      </w:r>
+    </w:p>
+    <w:p>
+      <w:pPr>
+        <w:numPr>
+          <w:ilvl w:val="1"/>
+          <w:numId w:val="7"/>
+        </w:numPr>
+      </w:pPr>
+      <w:r>
+        <w:t>10 millones de datos, y</w:t>
+      </w:r>
+    </w:p>
+    <w:p>
+      <w:pPr>
+        <w:numPr>
+          <w:ilvl w:val="1"/>
+          <w:numId w:val="7"/>
+        </w:numPr>
+      </w:pPr>
+      <w:r>
+        <w:t>100 millones de datos</w:t>
+      </w:r>
+      <w:r>
+        <w:t>.</w:t>
+      </w:r>
+    </w:p>
+    <w:p>
+      <w:pPr>
+        <w:numPr>
+          <w:ilvl w:val="0"/>
+          <w:numId w:val="7"/>
+        </w:numPr>
+        <w:pBdr>
+          <w:top w:val="nil"/>
+          <w:left w:val="nil"/>
+          <w:bottom w:val="nil"/>
+          <w:right w:val="nil"/>
+          <w:between w:val="nil"/>
+        </w:pBdr>
+        <w:jc w:val="both"/>
+        <w:rPr>
+          <w:lang w:val="es-ES"/>
+        </w:rPr>
+      </w:pPr>
+      <w:r>
+        <w:rPr>
+          <w:lang w:val="es-ES"/>
+        </w:rPr>
+        <w:t xml:space="preserve">Hacer una </w:t>
+      </w:r>
+      <w:r>
+        <w:rPr>
+          <w:lang w:val="es-ES"/>
+        </w:rPr>
+        <w:t>tabla comparativa</w:t>
+      </w:r>
+      <w:r>
+        <w:rPr>
+          <w:lang w:val="es-ES"/>
+        </w:rPr>
+        <w:t xml:space="preserve"> de los tiempos que toma realizar </w:t>
+      </w:r>
+      <w:r>
+        <w:rPr>
+          <w:lang w:val="es-ES"/>
+        </w:rPr>
+        <w:t xml:space="preserve">cada una de </w:t>
+      </w:r>
+      <w:r>
+        <w:rPr>
+          <w:lang w:val="es-ES"/>
+        </w:rPr>
+        <w:t>las funcionalidades consideradas para los diferentes tamaños de los datos de prueba.</w:t>
+      </w:r>
+    </w:p>
+    <w:p>
+      <w:pPr>
+        <w:numPr>
+          <w:ilvl w:val="0"/>
+          <w:numId w:val="7"/>
+        </w:numPr>
+        <w:pBdr>
+          <w:top w:val="nil"/>
+          <w:left w:val="nil"/>
+          <w:bottom w:val="nil"/>
+          <w:right w:val="nil"/>
+          <w:between w:val="nil"/>
+        </w:pBdr>
+        <w:jc w:val="both"/>
+        <w:rPr>
+          <w:lang w:val="es-ES"/>
+        </w:rPr>
+      </w:pPr>
+      <w:r>
+        <w:rPr>
+          <w:color w:val="000000"/>
+          <w:lang w:val="es-CO"/>
+        </w:rPr>
+        <w:t xml:space="preserve">Determine y grafique el correspondiente análisis </w:t>
+      </w:r>
+      <w:r>
+        <w:rPr>
+          <w:color w:val="000000"/>
+          <w:lang w:val="es-CO"/>
+        </w:rPr>
+        <w:t xml:space="preserve">asintótico </w:t>
+      </w:r>
+      <w:r>
+        <w:rPr>
+          <w:color w:val="000000"/>
+          <w:lang w:val="es-CO"/>
+        </w:rPr>
+        <w:t xml:space="preserve">comparativo entre las estructuras implementadas y su respectiva complejidad, de acuerdo </w:t>
+      </w:r>
+      <w:r>
+        <w:rPr>
+          <w:color w:val="000000"/>
+          <w:lang w:val="es-CO"/>
+        </w:rPr>
+        <w:t>con</w:t>
+      </w:r>
+      <w:r>
+        <w:rPr>
+          <w:color w:val="000000"/>
+          <w:lang w:val="es-CO"/>
+        </w:rPr>
+        <w:t xml:space="preserve"> las pruebas realizadas</w:t>
+      </w:r>
+      <w:r>
+        <w:rPr>
+          <w:color w:val="000000"/>
+          <w:lang w:val="es-CO"/>
+        </w:rPr>
+        <w:t xml:space="preserve">. Para esto debe </w:t>
+      </w:r>
+      <w:r>
+        <w:rPr>
+          <w:color w:val="000000"/>
+          <w:lang w:val="es-CO"/>
+        </w:rPr>
+        <w:t>usar</w:t>
+      </w:r>
+      <w:r>
+        <w:rPr>
+          <w:color w:val="000000"/>
+          <w:lang w:val="es-CO"/>
+        </w:rPr>
+        <w:t xml:space="preserve">, por lo menos, </w:t>
+      </w:r>
+      <w:r>
+        <w:rPr>
+          <w:color w:val="000000"/>
+          <w:lang w:val="es-CO"/>
+        </w:rPr>
+        <w:t xml:space="preserve">la notación </w:t>
+      </w:r>
+      <w:r>
+        <w:rPr>
+          <w:color w:val="000000"/>
+          <w:lang w:val="es-CO"/>
+        </w:rPr>
+        <w:t>O grande (</w:t>
+      </w:r>
+      <w:r>
+        <w:rPr>
+          <w:i/>
+          <w:color w:val="000000"/>
+          <w:lang w:val="es-CO"/>
+        </w:rPr>
+        <w:t>Big O</w:t>
+      </w:r>
+      <w:r>
+        <w:rPr>
+          <w:color w:val="000000"/>
+          <w:lang w:val="es-CO"/>
+        </w:rPr>
+        <w:t>)</w:t>
+      </w:r>
+      <w:r>
+        <w:rPr>
+          <w:color w:val="000000"/>
+          <w:lang w:val="es-CO"/>
+        </w:rPr>
+        <w:t>.</w:t>
+      </w:r>
+    </w:p>
+    <w:p>
+      <w:pPr>
+        <w:pStyle w:val="Ttulo1"/>
+        <w:numPr>
+          <w:ilvl w:val="0"/>
+          <w:numId w:val="6"/>
+        </w:numPr>
+        <w:pBdr>
+          <w:top w:val="nil"/>
+          <w:left w:val="nil"/>
+          <w:bottom w:val="nil"/>
+          <w:right w:val="nil"/>
+          <w:between w:val="nil"/>
+        </w:pBdr>
+        <w:rPr>
+          <w:sz w:val="22"/>
+          <w:szCs w:val="22"/>
+        </w:rPr>
+      </w:pPr>
+      <w:r>
+        <w:rPr>
+          <w:sz w:val="22"/>
+          <w:szCs w:val="22"/>
+        </w:rPr>
+        <w:t>roles y actividades</w:t>
+      </w:r>
     </w:p>
     <w:p>
       <w:pPr>
@@ -5488,7 +5426,6 @@
                 <w:color w:val="000000"/>
               </w:rPr>
             </w:pPr>
-            <w:proofErr w:type="spellStart"/>
             <w:r>
               <w:rPr>
                 <w:rFonts w:eastAsia="Arial"/>
@@ -5502,25 +5439,8 @@
                 <w:rFonts w:eastAsia="Arial"/>
                 <w:b/>
               </w:rPr>
-              <w:t>es</w:t>
+              <w:t>es fundamentales</w:t>
             </w:r>
-            <w:proofErr w:type="spellEnd"/>
-            <w:r>
-              <w:rPr>
-                <w:rFonts w:eastAsia="Arial"/>
-                <w:b/>
-              </w:rPr>
-              <w:t xml:space="preserve"> </w:t>
-            </w:r>
-            <w:proofErr w:type="spellStart"/>
-            <w:r>
-              <w:rPr>
-                <w:rFonts w:eastAsia="Arial"/>
-                <w:b/>
-              </w:rPr>
-              <w:t>fundamentales</w:t>
-            </w:r>
-            <w:proofErr w:type="spellEnd"/>
           </w:p>
         </w:tc>
       </w:tr>
@@ -5547,7 +5467,6 @@
                 <w:szCs w:val="16"/>
               </w:rPr>
             </w:pPr>
-            <w:proofErr w:type="spellStart"/>
             <w:r>
               <w:rPr>
                 <w:rFonts w:eastAsia="Arial"/>
@@ -5555,27 +5474,7 @@
                 <w:sz w:val="16"/>
                 <w:szCs w:val="16"/>
               </w:rPr>
-              <w:t>Líder</w:t>
-            </w:r>
-            <w:proofErr w:type="spellEnd"/>
-            <w:r>
-              <w:rPr>
-                <w:rFonts w:eastAsia="Arial"/>
-                <w:color w:val="000000"/>
-                <w:sz w:val="16"/>
-                <w:szCs w:val="16"/>
-              </w:rPr>
-              <w:t>(</w:t>
-            </w:r>
-            <w:proofErr w:type="spellStart"/>
-            <w:r>
-              <w:rPr>
-                <w:rFonts w:eastAsia="Arial"/>
-                <w:color w:val="000000"/>
-                <w:sz w:val="16"/>
-                <w:szCs w:val="16"/>
-              </w:rPr>
-              <w:t>e</w:t>
+              <w:t>Líder(e</w:t>
             </w:r>
             <w:r>
               <w:rPr>
@@ -5592,17 +5491,7 @@
                 <w:sz w:val="16"/>
                 <w:szCs w:val="16"/>
               </w:rPr>
-              <w:t>a</w:t>
-            </w:r>
-            <w:proofErr w:type="spellEnd"/>
-            <w:r>
-              <w:rPr>
-                <w:rFonts w:eastAsia="Arial"/>
-                <w:color w:val="000000"/>
-                <w:sz w:val="16"/>
-                <w:szCs w:val="16"/>
-              </w:rPr>
-              <w:t>)</w:t>
+              <w:t>a)</w:t>
             </w:r>
           </w:p>
         </w:tc>
@@ -5638,7 +5527,6 @@
               </w:rPr>
               <w:t xml:space="preserve">Consultar a los otros miembros del equipo, atento que la información sea constante para todos. </w:t>
             </w:r>
-            <w:proofErr w:type="spellStart"/>
             <w:r>
               <w:rPr>
                 <w:rFonts w:eastAsia="Arial"/>
@@ -5646,57 +5534,7 @@
                 <w:sz w:val="16"/>
                 <w:szCs w:val="16"/>
               </w:rPr>
-              <w:t>Aportar</w:t>
-            </w:r>
-            <w:proofErr w:type="spellEnd"/>
-            <w:r>
-              <w:rPr>
-                <w:rFonts w:eastAsia="Arial"/>
-                <w:color w:val="000000"/>
-                <w:sz w:val="16"/>
-                <w:szCs w:val="16"/>
-              </w:rPr>
-              <w:t xml:space="preserve"> con la </w:t>
-            </w:r>
-            <w:proofErr w:type="spellStart"/>
-            <w:r>
-              <w:rPr>
-                <w:rFonts w:eastAsia="Arial"/>
-                <w:color w:val="000000"/>
-                <w:sz w:val="16"/>
-                <w:szCs w:val="16"/>
-              </w:rPr>
-              <w:t>organización</w:t>
-            </w:r>
-            <w:proofErr w:type="spellEnd"/>
-            <w:r>
-              <w:rPr>
-                <w:rFonts w:eastAsia="Arial"/>
-                <w:color w:val="000000"/>
-                <w:sz w:val="16"/>
-                <w:szCs w:val="16"/>
-              </w:rPr>
-              <w:t xml:space="preserve"> y plan de </w:t>
-            </w:r>
-            <w:proofErr w:type="spellStart"/>
-            <w:r>
-              <w:rPr>
-                <w:rFonts w:eastAsia="Arial"/>
-                <w:color w:val="000000"/>
-                <w:sz w:val="16"/>
-                <w:szCs w:val="16"/>
-              </w:rPr>
-              <w:t>trabajo</w:t>
-            </w:r>
-            <w:proofErr w:type="spellEnd"/>
-            <w:r>
-              <w:rPr>
-                <w:rFonts w:eastAsia="Arial"/>
-                <w:color w:val="000000"/>
-                <w:sz w:val="16"/>
-                <w:szCs w:val="16"/>
-              </w:rPr>
-              <w:t>.</w:t>
+              <w:t>Aportar con la organización y plan de trabajo.</w:t>
             </w:r>
           </w:p>
         </w:tc>
@@ -5724,7 +5562,6 @@
                 <w:szCs w:val="16"/>
               </w:rPr>
             </w:pPr>
-            <w:proofErr w:type="spellStart"/>
             <w:r>
               <w:rPr>
                 <w:rFonts w:eastAsia="Arial"/>
@@ -5732,17 +5569,7 @@
                 <w:sz w:val="16"/>
                 <w:szCs w:val="16"/>
               </w:rPr>
-              <w:t>Coordinador</w:t>
-            </w:r>
-            <w:proofErr w:type="spellEnd"/>
-            <w:r>
-              <w:rPr>
-                <w:rFonts w:eastAsia="Arial"/>
-                <w:color w:val="000000"/>
-                <w:sz w:val="16"/>
-                <w:szCs w:val="16"/>
-              </w:rPr>
-              <w:t>(a)</w:t>
+              <w:t>Coordinador(a)</w:t>
             </w:r>
           </w:p>
         </w:tc>
@@ -5845,7 +5672,6 @@
                 <w:szCs w:val="16"/>
               </w:rPr>
             </w:pPr>
-            <w:proofErr w:type="spellStart"/>
             <w:r>
               <w:rPr>
                 <w:rFonts w:eastAsia="Arial"/>
@@ -5853,17 +5679,7 @@
                 <w:sz w:val="16"/>
                 <w:szCs w:val="16"/>
               </w:rPr>
-              <w:t>Experto</w:t>
-            </w:r>
-            <w:proofErr w:type="spellEnd"/>
-            <w:r>
-              <w:rPr>
-                <w:rFonts w:eastAsia="Arial"/>
-                <w:color w:val="000000"/>
-                <w:sz w:val="16"/>
-                <w:szCs w:val="16"/>
-              </w:rPr>
-              <w:t>(a)</w:t>
+              <w:t>Experto(a)</w:t>
             </w:r>
           </w:p>
         </w:tc>
@@ -5926,7 +5742,6 @@
                 <w:szCs w:val="16"/>
               </w:rPr>
             </w:pPr>
-            <w:proofErr w:type="spellStart"/>
             <w:r>
               <w:rPr>
                 <w:rFonts w:eastAsia="Arial"/>
@@ -5934,17 +5749,7 @@
                 <w:sz w:val="16"/>
                 <w:szCs w:val="16"/>
               </w:rPr>
-              <w:t>Investigador</w:t>
-            </w:r>
-            <w:proofErr w:type="spellEnd"/>
-            <w:r>
-              <w:rPr>
-                <w:rFonts w:eastAsia="Arial"/>
-                <w:color w:val="000000"/>
-                <w:sz w:val="16"/>
-                <w:szCs w:val="16"/>
-              </w:rPr>
-              <w:t>(a)</w:t>
+              <w:t>Investigador(a)</w:t>
             </w:r>
           </w:p>
         </w:tc>
@@ -6007,7 +5812,6 @@
                 <w:szCs w:val="16"/>
               </w:rPr>
             </w:pPr>
-            <w:proofErr w:type="spellStart"/>
             <w:r>
               <w:rPr>
                 <w:rFonts w:eastAsia="Arial"/>
@@ -6015,9 +5819,9 @@
                 <w:sz w:val="16"/>
                 <w:szCs w:val="16"/>
               </w:rPr>
+              <w:lastRenderedPageBreak/>
               <w:t>Observador</w:t>
             </w:r>
-            <w:proofErr w:type="spellEnd"/>
             <w:r>
               <w:rPr>
                 <w:rFonts w:eastAsia="Arial"/>
@@ -6088,7 +5892,6 @@
                 <w:szCs w:val="16"/>
               </w:rPr>
             </w:pPr>
-            <w:proofErr w:type="spellStart"/>
             <w:r>
               <w:rPr>
                 <w:rFonts w:eastAsia="Arial"/>
@@ -6096,17 +5899,7 @@
                 <w:sz w:val="16"/>
                 <w:szCs w:val="16"/>
               </w:rPr>
-              <w:t>Animador</w:t>
-            </w:r>
-            <w:proofErr w:type="spellEnd"/>
-            <w:r>
-              <w:rPr>
-                <w:rFonts w:eastAsia="Arial"/>
-                <w:color w:val="000000"/>
-                <w:sz w:val="16"/>
-                <w:szCs w:val="16"/>
-              </w:rPr>
-              <w:t>(a)</w:t>
+              <w:t>Animador(a)</w:t>
             </w:r>
           </w:p>
         </w:tc>
@@ -6171,7 +5964,6 @@
             </w:pPr>
             <w:bookmarkStart w:id="4" w:name="_heading=h.1fob9te" w:colFirst="0" w:colLast="0"/>
             <w:bookmarkEnd w:id="4"/>
-            <w:proofErr w:type="spellStart"/>
             <w:r>
               <w:rPr>
                 <w:rFonts w:eastAsia="Arial"/>
@@ -6179,17 +5971,7 @@
                 <w:sz w:val="16"/>
                 <w:szCs w:val="16"/>
               </w:rPr>
-              <w:t>Secretario</w:t>
-            </w:r>
-            <w:proofErr w:type="spellEnd"/>
-            <w:r>
-              <w:rPr>
-                <w:rFonts w:eastAsia="Arial"/>
-                <w:color w:val="000000"/>
-                <w:sz w:val="16"/>
-                <w:szCs w:val="16"/>
-              </w:rPr>
-              <w:t>(a)</w:t>
+              <w:t>Secretario(a)</w:t>
             </w:r>
           </w:p>
         </w:tc>
@@ -6352,752 +6134,6 @@
     </w:p>
     <w:p>
       <w:pPr>
-        <w:pBdr>
-          <w:top w:val="nil"/>
-          <w:left w:val="nil"/>
-          <w:bottom w:val="nil"/>
-          <w:right w:val="nil"/>
-          <w:between w:val="nil"/>
-        </w:pBdr>
-        <w:spacing w:line="259" w:lineRule="auto"/>
-        <w:ind w:left="1080" w:hanging="720"/>
-        <w:jc w:val="both"/>
-        <w:rPr>
-          <w:rFonts w:asciiTheme="majorHAnsi" w:eastAsia="Arial" w:hAnsiTheme="majorHAnsi" w:cstheme="majorHAnsi"/>
-          <w:color w:val="000000"/>
-          <w:lang w:val="es-ES"/>
-        </w:rPr>
-      </w:pPr>
-    </w:p>
-    <w:tbl>
-      <w:tblPr>
-        <w:tblW w:w="4226" w:type="dxa"/>
-        <w:tblInd w:w="89" w:type="dxa"/>
-        <w:tblBorders>
-          <w:top w:val="single" w:sz="4" w:space="0" w:color="000000"/>
-          <w:left w:val="single" w:sz="4" w:space="0" w:color="000000"/>
-          <w:bottom w:val="single" w:sz="4" w:space="0" w:color="000000"/>
-          <w:right w:val="single" w:sz="4" w:space="0" w:color="000000"/>
-          <w:insideH w:val="single" w:sz="4" w:space="0" w:color="000000"/>
-          <w:insideV w:val="single" w:sz="4" w:space="0" w:color="000000"/>
-        </w:tblBorders>
-        <w:tblLayout w:type="fixed"/>
-        <w:tblLook w:val="0400" w:firstRow="0" w:lastRow="0" w:firstColumn="0" w:lastColumn="0" w:noHBand="0" w:noVBand="1"/>
-      </w:tblPr>
-      <w:tblGrid>
-        <w:gridCol w:w="1346"/>
-        <w:gridCol w:w="990"/>
-        <w:gridCol w:w="1890"/>
-      </w:tblGrid>
-      <w:tr>
-        <w:tc>
-          <w:tcPr>
-            <w:tcW w:w="1346" w:type="dxa"/>
-            <w:shd w:val="clear" w:color="auto" w:fill="A6A6A6"/>
-          </w:tcPr>
-          <w:p>
-            <w:pPr>
-              <w:pBdr>
-                <w:top w:val="nil"/>
-                <w:left w:val="nil"/>
-                <w:bottom w:val="nil"/>
-                <w:right w:val="nil"/>
-                <w:between w:val="nil"/>
-              </w:pBdr>
-              <w:spacing w:line="259" w:lineRule="auto"/>
-              <w:jc w:val="center"/>
-              <w:rPr>
-                <w:rFonts w:eastAsia="Arial"/>
-                <w:b/>
-                <w:color w:val="000000"/>
-                <w:sz w:val="16"/>
-                <w:szCs w:val="16"/>
-              </w:rPr>
-            </w:pPr>
-            <w:r>
-              <w:rPr>
-                <w:rFonts w:eastAsia="Arial"/>
-                <w:b/>
-                <w:color w:val="000000"/>
-                <w:sz w:val="16"/>
-                <w:szCs w:val="16"/>
-              </w:rPr>
-              <w:t>INTEGRANTE</w:t>
-            </w:r>
-          </w:p>
-        </w:tc>
-        <w:tc>
-          <w:tcPr>
-            <w:tcW w:w="990" w:type="dxa"/>
-            <w:shd w:val="clear" w:color="auto" w:fill="A6A6A6"/>
-          </w:tcPr>
-          <w:p>
-            <w:pPr>
-              <w:pBdr>
-                <w:top w:val="nil"/>
-                <w:left w:val="nil"/>
-                <w:bottom w:val="nil"/>
-                <w:right w:val="nil"/>
-                <w:between w:val="nil"/>
-              </w:pBdr>
-              <w:spacing w:line="259" w:lineRule="auto"/>
-              <w:jc w:val="center"/>
-              <w:rPr>
-                <w:rFonts w:eastAsia="Arial"/>
-                <w:b/>
-                <w:color w:val="000000"/>
-                <w:sz w:val="16"/>
-                <w:szCs w:val="16"/>
-              </w:rPr>
-            </w:pPr>
-            <w:r>
-              <w:rPr>
-                <w:rFonts w:eastAsia="Arial"/>
-                <w:b/>
-                <w:color w:val="000000"/>
-                <w:sz w:val="16"/>
-                <w:szCs w:val="16"/>
-              </w:rPr>
-              <w:t>ROL(ES)</w:t>
-            </w:r>
-          </w:p>
-        </w:tc>
-        <w:tc>
-          <w:tcPr>
-            <w:tcW w:w="1890" w:type="dxa"/>
-            <w:shd w:val="clear" w:color="auto" w:fill="A6A6A6"/>
-          </w:tcPr>
-          <w:p>
-            <w:pPr>
-              <w:pBdr>
-                <w:top w:val="nil"/>
-                <w:left w:val="nil"/>
-                <w:bottom w:val="nil"/>
-                <w:right w:val="nil"/>
-                <w:between w:val="nil"/>
-              </w:pBdr>
-              <w:spacing w:line="259" w:lineRule="auto"/>
-              <w:jc w:val="center"/>
-              <w:rPr>
-                <w:rFonts w:eastAsia="Arial"/>
-                <w:b/>
-                <w:color w:val="000000"/>
-                <w:sz w:val="16"/>
-                <w:szCs w:val="16"/>
-              </w:rPr>
-            </w:pPr>
-            <w:r>
-              <w:rPr>
-                <w:rFonts w:eastAsia="Arial"/>
-                <w:b/>
-                <w:color w:val="000000"/>
-                <w:sz w:val="16"/>
-                <w:szCs w:val="16"/>
-              </w:rPr>
-              <w:t>ACTIVIDADES REALIZADAS (</w:t>
-            </w:r>
-            <w:proofErr w:type="spellStart"/>
-            <w:r>
-              <w:rPr>
-                <w:rFonts w:eastAsia="Arial"/>
-                <w:b/>
-                <w:color w:val="000000"/>
-                <w:sz w:val="16"/>
-                <w:szCs w:val="16"/>
-              </w:rPr>
-              <w:t>Listado</w:t>
-            </w:r>
-            <w:proofErr w:type="spellEnd"/>
-            <w:r>
-              <w:rPr>
-                <w:rFonts w:eastAsia="Arial"/>
-                <w:b/>
-                <w:color w:val="000000"/>
-                <w:sz w:val="16"/>
-                <w:szCs w:val="16"/>
-              </w:rPr>
-              <w:t>)</w:t>
-            </w:r>
-          </w:p>
-        </w:tc>
-      </w:tr>
-      <w:tr>
-        <w:tc>
-          <w:tcPr>
-            <w:tcW w:w="1346" w:type="dxa"/>
-            <w:vMerge w:val="restart"/>
-          </w:tcPr>
-          <w:p>
-            <w:pPr>
-              <w:pBdr>
-                <w:top w:val="nil"/>
-                <w:left w:val="nil"/>
-                <w:bottom w:val="nil"/>
-                <w:right w:val="nil"/>
-                <w:between w:val="nil"/>
-              </w:pBdr>
-              <w:spacing w:line="259" w:lineRule="auto"/>
-              <w:ind w:hanging="720"/>
-              <w:jc w:val="both"/>
-              <w:rPr>
-                <w:rFonts w:eastAsia="Arial"/>
-                <w:color w:val="000000"/>
-              </w:rPr>
-            </w:pPr>
-          </w:p>
-        </w:tc>
-        <w:tc>
-          <w:tcPr>
-            <w:tcW w:w="990" w:type="dxa"/>
-            <w:vMerge w:val="restart"/>
-          </w:tcPr>
-          <w:p>
-            <w:pPr>
-              <w:pBdr>
-                <w:top w:val="nil"/>
-                <w:left w:val="nil"/>
-                <w:bottom w:val="nil"/>
-                <w:right w:val="nil"/>
-                <w:between w:val="nil"/>
-              </w:pBdr>
-              <w:spacing w:line="259" w:lineRule="auto"/>
-              <w:ind w:hanging="720"/>
-              <w:jc w:val="both"/>
-              <w:rPr>
-                <w:rFonts w:eastAsia="Arial"/>
-                <w:color w:val="000000"/>
-              </w:rPr>
-            </w:pPr>
-          </w:p>
-        </w:tc>
-        <w:tc>
-          <w:tcPr>
-            <w:tcW w:w="1890" w:type="dxa"/>
-          </w:tcPr>
-          <w:p>
-            <w:pPr>
-              <w:pBdr>
-                <w:top w:val="nil"/>
-                <w:left w:val="nil"/>
-                <w:bottom w:val="nil"/>
-                <w:right w:val="nil"/>
-                <w:between w:val="nil"/>
-              </w:pBdr>
-              <w:spacing w:line="259" w:lineRule="auto"/>
-              <w:ind w:hanging="720"/>
-              <w:jc w:val="both"/>
-              <w:rPr>
-                <w:rFonts w:eastAsia="Arial"/>
-                <w:color w:val="000000"/>
-              </w:rPr>
-            </w:pPr>
-          </w:p>
-        </w:tc>
-      </w:tr>
-      <w:tr>
-        <w:tc>
-          <w:tcPr>
-            <w:tcW w:w="1346" w:type="dxa"/>
-            <w:vMerge/>
-          </w:tcPr>
-          <w:p>
-            <w:pPr>
-              <w:widowControl w:val="0"/>
-              <w:pBdr>
-                <w:top w:val="nil"/>
-                <w:left w:val="nil"/>
-                <w:bottom w:val="nil"/>
-                <w:right w:val="nil"/>
-                <w:between w:val="nil"/>
-              </w:pBdr>
-              <w:spacing w:line="276" w:lineRule="auto"/>
-              <w:rPr>
-                <w:rFonts w:eastAsia="Arial"/>
-                <w:color w:val="000000"/>
-              </w:rPr>
-            </w:pPr>
-          </w:p>
-        </w:tc>
-        <w:tc>
-          <w:tcPr>
-            <w:tcW w:w="990" w:type="dxa"/>
-            <w:vMerge/>
-          </w:tcPr>
-          <w:p>
-            <w:pPr>
-              <w:widowControl w:val="0"/>
-              <w:pBdr>
-                <w:top w:val="nil"/>
-                <w:left w:val="nil"/>
-                <w:bottom w:val="nil"/>
-                <w:right w:val="nil"/>
-                <w:between w:val="nil"/>
-              </w:pBdr>
-              <w:spacing w:line="276" w:lineRule="auto"/>
-              <w:rPr>
-                <w:rFonts w:eastAsia="Arial"/>
-                <w:color w:val="000000"/>
-              </w:rPr>
-            </w:pPr>
-          </w:p>
-        </w:tc>
-        <w:tc>
-          <w:tcPr>
-            <w:tcW w:w="1890" w:type="dxa"/>
-          </w:tcPr>
-          <w:p>
-            <w:pPr>
-              <w:pBdr>
-                <w:top w:val="nil"/>
-                <w:left w:val="nil"/>
-                <w:bottom w:val="nil"/>
-                <w:right w:val="nil"/>
-                <w:between w:val="nil"/>
-              </w:pBdr>
-              <w:spacing w:line="259" w:lineRule="auto"/>
-              <w:ind w:hanging="720"/>
-              <w:jc w:val="both"/>
-              <w:rPr>
-                <w:rFonts w:eastAsia="Arial"/>
-                <w:color w:val="000000"/>
-              </w:rPr>
-            </w:pPr>
-          </w:p>
-        </w:tc>
-      </w:tr>
-      <w:tr>
-        <w:tc>
-          <w:tcPr>
-            <w:tcW w:w="1346" w:type="dxa"/>
-            <w:vMerge/>
-          </w:tcPr>
-          <w:p>
-            <w:pPr>
-              <w:widowControl w:val="0"/>
-              <w:pBdr>
-                <w:top w:val="nil"/>
-                <w:left w:val="nil"/>
-                <w:bottom w:val="nil"/>
-                <w:right w:val="nil"/>
-                <w:between w:val="nil"/>
-              </w:pBdr>
-              <w:spacing w:line="276" w:lineRule="auto"/>
-              <w:rPr>
-                <w:rFonts w:eastAsia="Arial"/>
-                <w:color w:val="000000"/>
-              </w:rPr>
-            </w:pPr>
-          </w:p>
-        </w:tc>
-        <w:tc>
-          <w:tcPr>
-            <w:tcW w:w="990" w:type="dxa"/>
-            <w:vMerge w:val="restart"/>
-          </w:tcPr>
-          <w:p>
-            <w:pPr>
-              <w:pBdr>
-                <w:top w:val="nil"/>
-                <w:left w:val="nil"/>
-                <w:bottom w:val="nil"/>
-                <w:right w:val="nil"/>
-                <w:between w:val="nil"/>
-              </w:pBdr>
-              <w:spacing w:line="259" w:lineRule="auto"/>
-              <w:ind w:hanging="720"/>
-              <w:jc w:val="both"/>
-              <w:rPr>
-                <w:rFonts w:eastAsia="Arial"/>
-                <w:color w:val="000000"/>
-              </w:rPr>
-            </w:pPr>
-          </w:p>
-        </w:tc>
-        <w:tc>
-          <w:tcPr>
-            <w:tcW w:w="1890" w:type="dxa"/>
-          </w:tcPr>
-          <w:p>
-            <w:pPr>
-              <w:pBdr>
-                <w:top w:val="nil"/>
-                <w:left w:val="nil"/>
-                <w:bottom w:val="nil"/>
-                <w:right w:val="nil"/>
-                <w:between w:val="nil"/>
-              </w:pBdr>
-              <w:spacing w:line="259" w:lineRule="auto"/>
-              <w:ind w:hanging="720"/>
-              <w:jc w:val="both"/>
-              <w:rPr>
-                <w:rFonts w:eastAsia="Arial"/>
-                <w:color w:val="000000"/>
-              </w:rPr>
-            </w:pPr>
-          </w:p>
-        </w:tc>
-      </w:tr>
-      <w:tr>
-        <w:tc>
-          <w:tcPr>
-            <w:tcW w:w="1346" w:type="dxa"/>
-            <w:vMerge/>
-          </w:tcPr>
-          <w:p>
-            <w:pPr>
-              <w:widowControl w:val="0"/>
-              <w:pBdr>
-                <w:top w:val="nil"/>
-                <w:left w:val="nil"/>
-                <w:bottom w:val="nil"/>
-                <w:right w:val="nil"/>
-                <w:between w:val="nil"/>
-              </w:pBdr>
-              <w:spacing w:line="276" w:lineRule="auto"/>
-              <w:rPr>
-                <w:rFonts w:eastAsia="Arial"/>
-                <w:color w:val="000000"/>
-              </w:rPr>
-            </w:pPr>
-          </w:p>
-        </w:tc>
-        <w:tc>
-          <w:tcPr>
-            <w:tcW w:w="990" w:type="dxa"/>
-            <w:vMerge/>
-          </w:tcPr>
-          <w:p>
-            <w:pPr>
-              <w:widowControl w:val="0"/>
-              <w:pBdr>
-                <w:top w:val="nil"/>
-                <w:left w:val="nil"/>
-                <w:bottom w:val="nil"/>
-                <w:right w:val="nil"/>
-                <w:between w:val="nil"/>
-              </w:pBdr>
-              <w:spacing w:line="276" w:lineRule="auto"/>
-              <w:rPr>
-                <w:rFonts w:eastAsia="Arial"/>
-                <w:color w:val="000000"/>
-              </w:rPr>
-            </w:pPr>
-          </w:p>
-        </w:tc>
-        <w:tc>
-          <w:tcPr>
-            <w:tcW w:w="1890" w:type="dxa"/>
-          </w:tcPr>
-          <w:p>
-            <w:pPr>
-              <w:pBdr>
-                <w:top w:val="nil"/>
-                <w:left w:val="nil"/>
-                <w:bottom w:val="nil"/>
-                <w:right w:val="nil"/>
-                <w:between w:val="nil"/>
-              </w:pBdr>
-              <w:spacing w:line="259" w:lineRule="auto"/>
-              <w:ind w:hanging="720"/>
-              <w:jc w:val="both"/>
-              <w:rPr>
-                <w:rFonts w:eastAsia="Arial"/>
-                <w:color w:val="000000"/>
-              </w:rPr>
-            </w:pPr>
-          </w:p>
-        </w:tc>
-      </w:tr>
-      <w:tr>
-        <w:tc>
-          <w:tcPr>
-            <w:tcW w:w="1346" w:type="dxa"/>
-            <w:vMerge w:val="restart"/>
-          </w:tcPr>
-          <w:p>
-            <w:pPr>
-              <w:pBdr>
-                <w:top w:val="nil"/>
-                <w:left w:val="nil"/>
-                <w:bottom w:val="nil"/>
-                <w:right w:val="nil"/>
-                <w:between w:val="nil"/>
-              </w:pBdr>
-              <w:spacing w:line="259" w:lineRule="auto"/>
-              <w:ind w:hanging="720"/>
-              <w:jc w:val="both"/>
-              <w:rPr>
-                <w:rFonts w:eastAsia="Arial"/>
-                <w:color w:val="000000"/>
-              </w:rPr>
-            </w:pPr>
-          </w:p>
-        </w:tc>
-        <w:tc>
-          <w:tcPr>
-            <w:tcW w:w="990" w:type="dxa"/>
-            <w:vMerge w:val="restart"/>
-          </w:tcPr>
-          <w:p>
-            <w:pPr>
-              <w:pBdr>
-                <w:top w:val="nil"/>
-                <w:left w:val="nil"/>
-                <w:bottom w:val="nil"/>
-                <w:right w:val="nil"/>
-                <w:between w:val="nil"/>
-              </w:pBdr>
-              <w:spacing w:line="259" w:lineRule="auto"/>
-              <w:ind w:hanging="720"/>
-              <w:jc w:val="both"/>
-              <w:rPr>
-                <w:rFonts w:eastAsia="Arial"/>
-                <w:color w:val="000000"/>
-              </w:rPr>
-            </w:pPr>
-          </w:p>
-        </w:tc>
-        <w:tc>
-          <w:tcPr>
-            <w:tcW w:w="1890" w:type="dxa"/>
-          </w:tcPr>
-          <w:p>
-            <w:pPr>
-              <w:pBdr>
-                <w:top w:val="nil"/>
-                <w:left w:val="nil"/>
-                <w:bottom w:val="nil"/>
-                <w:right w:val="nil"/>
-                <w:between w:val="nil"/>
-              </w:pBdr>
-              <w:spacing w:line="259" w:lineRule="auto"/>
-              <w:ind w:hanging="720"/>
-              <w:jc w:val="both"/>
-              <w:rPr>
-                <w:rFonts w:eastAsia="Arial"/>
-                <w:color w:val="000000"/>
-              </w:rPr>
-            </w:pPr>
-          </w:p>
-        </w:tc>
-      </w:tr>
-      <w:tr>
-        <w:tc>
-          <w:tcPr>
-            <w:tcW w:w="1346" w:type="dxa"/>
-            <w:vMerge/>
-          </w:tcPr>
-          <w:p>
-            <w:pPr>
-              <w:widowControl w:val="0"/>
-              <w:pBdr>
-                <w:top w:val="nil"/>
-                <w:left w:val="nil"/>
-                <w:bottom w:val="nil"/>
-                <w:right w:val="nil"/>
-                <w:between w:val="nil"/>
-              </w:pBdr>
-              <w:spacing w:line="276" w:lineRule="auto"/>
-              <w:rPr>
-                <w:rFonts w:eastAsia="Arial"/>
-                <w:color w:val="000000"/>
-              </w:rPr>
-            </w:pPr>
-          </w:p>
-        </w:tc>
-        <w:tc>
-          <w:tcPr>
-            <w:tcW w:w="990" w:type="dxa"/>
-            <w:vMerge/>
-          </w:tcPr>
-          <w:p>
-            <w:pPr>
-              <w:widowControl w:val="0"/>
-              <w:pBdr>
-                <w:top w:val="nil"/>
-                <w:left w:val="nil"/>
-                <w:bottom w:val="nil"/>
-                <w:right w:val="nil"/>
-                <w:between w:val="nil"/>
-              </w:pBdr>
-              <w:spacing w:line="276" w:lineRule="auto"/>
-              <w:rPr>
-                <w:rFonts w:eastAsia="Arial"/>
-                <w:color w:val="000000"/>
-              </w:rPr>
-            </w:pPr>
-          </w:p>
-        </w:tc>
-        <w:tc>
-          <w:tcPr>
-            <w:tcW w:w="1890" w:type="dxa"/>
-          </w:tcPr>
-          <w:p>
-            <w:pPr>
-              <w:pBdr>
-                <w:top w:val="nil"/>
-                <w:left w:val="nil"/>
-                <w:bottom w:val="nil"/>
-                <w:right w:val="nil"/>
-                <w:between w:val="nil"/>
-              </w:pBdr>
-              <w:spacing w:line="259" w:lineRule="auto"/>
-              <w:ind w:hanging="720"/>
-              <w:jc w:val="both"/>
-              <w:rPr>
-                <w:rFonts w:eastAsia="Arial"/>
-                <w:color w:val="000000"/>
-              </w:rPr>
-            </w:pPr>
-          </w:p>
-        </w:tc>
-      </w:tr>
-      <w:tr>
-        <w:tc>
-          <w:tcPr>
-            <w:tcW w:w="1346" w:type="dxa"/>
-            <w:vMerge/>
-          </w:tcPr>
-          <w:p>
-            <w:pPr>
-              <w:widowControl w:val="0"/>
-              <w:pBdr>
-                <w:top w:val="nil"/>
-                <w:left w:val="nil"/>
-                <w:bottom w:val="nil"/>
-                <w:right w:val="nil"/>
-                <w:between w:val="nil"/>
-              </w:pBdr>
-              <w:spacing w:line="276" w:lineRule="auto"/>
-              <w:rPr>
-                <w:rFonts w:eastAsia="Arial"/>
-                <w:color w:val="000000"/>
-              </w:rPr>
-            </w:pPr>
-          </w:p>
-        </w:tc>
-        <w:tc>
-          <w:tcPr>
-            <w:tcW w:w="990" w:type="dxa"/>
-            <w:vMerge w:val="restart"/>
-          </w:tcPr>
-          <w:p>
-            <w:pPr>
-              <w:pBdr>
-                <w:top w:val="nil"/>
-                <w:left w:val="nil"/>
-                <w:bottom w:val="nil"/>
-                <w:right w:val="nil"/>
-                <w:between w:val="nil"/>
-              </w:pBdr>
-              <w:spacing w:line="259" w:lineRule="auto"/>
-              <w:ind w:hanging="720"/>
-              <w:jc w:val="both"/>
-              <w:rPr>
-                <w:rFonts w:eastAsia="Arial"/>
-                <w:color w:val="000000"/>
-              </w:rPr>
-            </w:pPr>
-          </w:p>
-        </w:tc>
-        <w:tc>
-          <w:tcPr>
-            <w:tcW w:w="1890" w:type="dxa"/>
-          </w:tcPr>
-          <w:p>
-            <w:pPr>
-              <w:pBdr>
-                <w:top w:val="nil"/>
-                <w:left w:val="nil"/>
-                <w:bottom w:val="nil"/>
-                <w:right w:val="nil"/>
-                <w:between w:val="nil"/>
-              </w:pBdr>
-              <w:spacing w:line="259" w:lineRule="auto"/>
-              <w:ind w:hanging="720"/>
-              <w:jc w:val="both"/>
-              <w:rPr>
-                <w:rFonts w:eastAsia="Arial"/>
-                <w:color w:val="000000"/>
-              </w:rPr>
-            </w:pPr>
-          </w:p>
-        </w:tc>
-      </w:tr>
-      <w:tr>
-        <w:tc>
-          <w:tcPr>
-            <w:tcW w:w="1346" w:type="dxa"/>
-            <w:vMerge/>
-          </w:tcPr>
-          <w:p>
-            <w:pPr>
-              <w:widowControl w:val="0"/>
-              <w:pBdr>
-                <w:top w:val="nil"/>
-                <w:left w:val="nil"/>
-                <w:bottom w:val="nil"/>
-                <w:right w:val="nil"/>
-                <w:between w:val="nil"/>
-              </w:pBdr>
-              <w:spacing w:line="276" w:lineRule="auto"/>
-              <w:rPr>
-                <w:rFonts w:eastAsia="Arial"/>
-                <w:color w:val="000000"/>
-              </w:rPr>
-            </w:pPr>
-          </w:p>
-        </w:tc>
-        <w:tc>
-          <w:tcPr>
-            <w:tcW w:w="990" w:type="dxa"/>
-            <w:vMerge/>
-          </w:tcPr>
-          <w:p>
-            <w:pPr>
-              <w:widowControl w:val="0"/>
-              <w:pBdr>
-                <w:top w:val="nil"/>
-                <w:left w:val="nil"/>
-                <w:bottom w:val="nil"/>
-                <w:right w:val="nil"/>
-                <w:between w:val="nil"/>
-              </w:pBdr>
-              <w:spacing w:line="276" w:lineRule="auto"/>
-              <w:rPr>
-                <w:rFonts w:eastAsia="Arial"/>
-                <w:color w:val="000000"/>
-              </w:rPr>
-            </w:pPr>
-          </w:p>
-        </w:tc>
-        <w:tc>
-          <w:tcPr>
-            <w:tcW w:w="1890" w:type="dxa"/>
-          </w:tcPr>
-          <w:p>
-            <w:pPr>
-              <w:pBdr>
-                <w:top w:val="nil"/>
-                <w:left w:val="nil"/>
-                <w:bottom w:val="nil"/>
-                <w:right w:val="nil"/>
-                <w:between w:val="nil"/>
-              </w:pBdr>
-              <w:spacing w:line="259" w:lineRule="auto"/>
-              <w:ind w:hanging="720"/>
-              <w:jc w:val="both"/>
-              <w:rPr>
-                <w:rFonts w:eastAsia="Arial"/>
-                <w:color w:val="000000"/>
-              </w:rPr>
-            </w:pPr>
-          </w:p>
-        </w:tc>
-      </w:tr>
-    </w:tbl>
-    <w:p>
-      <w:pPr>
         <w:pStyle w:val="Ttulo1"/>
         <w:numPr>
           <w:ilvl w:val="0"/>
@@ -7136,7 +6172,7 @@
         <w:rPr>
           <w:lang w:val="es-CO"/>
         </w:rPr>
-        <w:t>Mencione las dificultades encontradas durante el desarrollo del proyecto. Además, haga alusión a las principales lecciones aprendidas durante el proceso.</w:t>
+        <w:t>La mayor dificultad fue sin duda que uno de los integrantes del grupo no realizó ningún aporte, por lo tanto, la carga de tareas por realizar se incrementó bastante para los dos únicos autores y contribuidores de este proyecto. Otra dificultad importante que se mostró fue la correcta comunicación de las ideas. Las principales lecciones aprendidas fueron que la comunicación dentro del grupo de trabajo es vital, así como la distribución de las tareas (esto fue bastante notable durante la realización de la primera entrega) y que para asegurar que el grupo entienda la idea general del proyecto, y por tanto los métodos a seguir, resultan indispensables las reuniones donde se trata de exponer, debatir y aclarar las ideas distintas para la realización del mismo.</w:t>
       </w:r>
     </w:p>
     <w:p>
@@ -7329,25 +6365,7 @@
           <w:szCs w:val="16"/>
           <w:lang w:val="es-ES"/>
         </w:rPr>
-        <w:t xml:space="preserve">Campos </w:t>
-      </w:r>
-      <w:proofErr w:type="spellStart"/>
-      <w:r>
-        <w:rPr>
-          <w:sz w:val="16"/>
-          <w:szCs w:val="16"/>
-          <w:lang w:val="es-ES"/>
-        </w:rPr>
-        <w:t>Laclaustra</w:t>
-      </w:r>
-      <w:proofErr w:type="spellEnd"/>
-      <w:r>
-        <w:rPr>
-          <w:sz w:val="16"/>
-          <w:szCs w:val="16"/>
-          <w:lang w:val="es-ES"/>
-        </w:rPr>
-        <w:t>, J.: </w:t>
+        <w:t>Campos Laclaustra, J.: </w:t>
       </w:r>
       <w:r>
         <w:rPr>
@@ -7405,25 +6423,7 @@
           <w:szCs w:val="16"/>
           <w:lang w:val="es-ES"/>
         </w:rPr>
-        <w:t xml:space="preserve">Martí </w:t>
-      </w:r>
-      <w:proofErr w:type="spellStart"/>
-      <w:r>
-        <w:rPr>
-          <w:sz w:val="16"/>
-          <w:szCs w:val="16"/>
-          <w:lang w:val="es-ES"/>
-        </w:rPr>
-        <w:t>Oliet</w:t>
-      </w:r>
-      <w:proofErr w:type="spellEnd"/>
-      <w:r>
-        <w:rPr>
-          <w:sz w:val="16"/>
-          <w:szCs w:val="16"/>
-          <w:lang w:val="es-ES"/>
-        </w:rPr>
-        <w:t>, N., Ortega Mallén, Y., Verdejo López, J.A.: Estructuras de datos y métodos algorítmicos: 213 ejercicios resueltos. 2ª Edición, Ed. Garceta, 2013.</w:t>
+        <w:t>Martí Oliet, N., Ortega Mallén, Y., Verdejo López, J.A.: Estructuras de datos y métodos algorítmicos: 213 ejercicios resueltos. 2ª Edición, Ed. Garceta, 2013.</w:t>
       </w:r>
     </w:p>
     <w:p>
@@ -7445,25 +6445,7 @@
           <w:szCs w:val="16"/>
           <w:lang w:val="es-ES"/>
         </w:rPr>
-        <w:t xml:space="preserve">Joyanes, L., </w:t>
-      </w:r>
-      <w:proofErr w:type="spellStart"/>
-      <w:r>
-        <w:rPr>
-          <w:sz w:val="16"/>
-          <w:szCs w:val="16"/>
-          <w:lang w:val="es-ES"/>
-        </w:rPr>
-        <w:t>Zahonero</w:t>
-      </w:r>
-      <w:proofErr w:type="spellEnd"/>
-      <w:r>
-        <w:rPr>
-          <w:sz w:val="16"/>
-          <w:szCs w:val="16"/>
-          <w:lang w:val="es-ES"/>
-        </w:rPr>
-        <w:t>, I., Fernández, M. y Sánchez, L.: Estructura de datos. Libro de problemas, McGraw Hill, 1999.</w:t>
+        <w:t>Joyanes, L., Zahonero, I., Fernández, M. y Sánchez, L.: Estructura de datos. Libro de problemas, McGraw Hill, 1999.</w:t>
       </w:r>
     </w:p>
     <w:p>

</xml_diff>

<commit_message>
Avance doc y presentación creo ya terminada
</commit_message>
<xml_diff>
--- a/docs/ED-Proyecto-Entrega1-reporte-Equipo-4.docx
+++ b/docs/ED-Proyecto-Entrega1-reporte-Equipo-4.docx
@@ -177,7 +177,21 @@
           <w:color w:val="000000"/>
           <w:lang w:val="es-ES"/>
         </w:rPr>
-        <w:t xml:space="preserve">el siguiente documento se verá una descripción del software “Asistente Gestor VAC”, un producto diseñado para asistir al proceso de vacunación contra la COVID-19 en Colombia. Consta de una descripción breve del problema que se quiere resolver con el proyecto, una descripción de los usuarios del producto de software, un listado con los requerimientos funcionales del mismo, una descripción de la interfaz de usuario preliminar, descripciones de los entornos de desarrollo y operación, una descripción de las implementaciones de estructuras de datos lineales, un informe de las pruebas del prototipo inicial, una descripción de los roles desempeñados por los integrantes del grupo de trabajo, y por último a modo de conclusión, </w:t>
+        <w:t xml:space="preserve">el siguiente documento se verá una descripción del software “Asistente Gestor VAC”, un producto diseñado para asistir al proceso de vacunación contra </w:t>
+      </w:r>
+      <w:r>
+        <w:rPr>
+          <w:color w:val="000000"/>
+          <w:lang w:val="es-ES"/>
+        </w:rPr>
+        <w:t>el</w:t>
+      </w:r>
+      <w:r>
+        <w:rPr>
+          <w:color w:val="000000"/>
+          <w:lang w:val="es-ES"/>
+        </w:rPr>
+        <w:t xml:space="preserve"> COVID-19 en Colombia. Consta de una descripción breve del problema que se quiere resolver con el proyecto, una descripción de los usuarios del producto de software, un listado con los requerimientos funcionales del mismo, una descripción de la interfaz de usuario preliminar, descripciones de los entornos de desarrollo y operación, una descripción de las implementaciones de estructuras de datos lineales, un informe de las pruebas del prototipo inicial, una descripción de los roles desempeñados por los integrantes del grupo de trabajo, y por último a modo de conclusión, </w:t>
       </w:r>
       <w:r>
         <w:rPr>
@@ -4001,7 +4015,21 @@
           <w:color w:val="000000"/>
           <w:lang w:val="es-ES"/>
         </w:rPr>
-        <w:t>A continuación, algunas imágenes que muestran la interfaz de usuario planteada. Todas las imágenes serán de la interfaz grafica del software al ingresar con un perfil de Administrador</w:t>
+        <w:t xml:space="preserve">A continuación, algunas imágenes que muestran la interfaz de usuario planteada. Todas las imágenes serán de la interfaz </w:t>
+      </w:r>
+      <w:r>
+        <w:rPr>
+          <w:color w:val="000000"/>
+          <w:lang w:val="es-ES"/>
+        </w:rPr>
+        <w:t>gráfica</w:t>
+      </w:r>
+      <w:r>
+        <w:rPr>
+          <w:color w:val="000000"/>
+          <w:lang w:val="es-ES"/>
+        </w:rPr>
+        <w:t xml:space="preserve"> del software al ingresar con un perfil de Administrador</w:t>
       </w:r>
       <w:r>
         <w:rPr>
@@ -5209,42 +5237,399 @@
           <w:color w:val="000000"/>
           <w:lang w:val="es-ES"/>
         </w:rPr>
-        <w:t>Se</w:t>
-      </w:r>
-      <w:r>
-        <w:rPr>
-          <w:color w:val="000000"/>
-          <w:lang w:val="es-ES"/>
-        </w:rPr>
-        <w:t xml:space="preserve"> debe</w:t>
-      </w:r>
-      <w:r>
-        <w:rPr>
-          <w:color w:val="000000"/>
-          <w:lang w:val="es-ES"/>
-        </w:rPr>
-        <w:t>n</w:t>
-      </w:r>
-      <w:r>
-        <w:rPr>
-          <w:color w:val="000000"/>
-          <w:lang w:val="es-ES"/>
-        </w:rPr>
-        <w:t xml:space="preserve"> describ</w:t>
-      </w:r>
-      <w:r>
-        <w:rPr>
-          <w:color w:val="000000"/>
-          <w:lang w:val="es-ES"/>
-        </w:rPr>
-        <w:t>ir</w:t>
-      </w:r>
-      <w:r>
-        <w:rPr>
-          <w:color w:val="000000"/>
-          <w:lang w:val="es-ES"/>
-        </w:rPr>
-        <w:t xml:space="preserve"> de manera concisa</w:t>
+        <w:t>Carlos Andrés Rios Rojas</w:t>
+      </w:r>
+    </w:p>
+    <w:p>
+      <w:pPr>
+        <w:shd w:val="clear" w:color="auto" w:fill="FFFFFF"/>
+        <w:jc w:val="both"/>
+        <w:rPr>
+          <w:color w:val="000000"/>
+          <w:lang w:val="es-ES"/>
+        </w:rPr>
+      </w:pPr>
+    </w:p>
+    <w:p>
+      <w:pPr>
+        <w:shd w:val="clear" w:color="auto" w:fill="FFFFFF"/>
+        <w:jc w:val="both"/>
+        <w:rPr>
+          <w:color w:val="000000"/>
+          <w:lang w:val="es-ES"/>
+        </w:rPr>
+      </w:pPr>
+      <w:r>
+        <w:rPr>
+          <w:color w:val="000000"/>
+          <w:lang w:val="es-ES"/>
+        </w:rPr>
+        <w:t>Roles:</w:t>
+      </w:r>
+    </w:p>
+    <w:p>
+      <w:pPr>
+        <w:shd w:val="clear" w:color="auto" w:fill="FFFFFF"/>
+        <w:ind w:firstLine="202"/>
+        <w:jc w:val="both"/>
+        <w:rPr>
+          <w:color w:val="000000"/>
+          <w:lang w:val="es-ES"/>
+        </w:rPr>
+      </w:pPr>
+      <w:r>
+        <w:rPr>
+          <w:color w:val="000000"/>
+          <w:lang w:val="es-ES"/>
+        </w:rPr>
+        <w:t>-</w:t>
+      </w:r>
+      <w:r>
+        <w:rPr>
+          <w:color w:val="000000"/>
+          <w:lang w:val="es-ES"/>
+        </w:rPr>
+        <w:tab/>
+        <w:t>Líder, Observador, Experto, Animador, Coordinador</w:t>
+      </w:r>
+      <w:r>
+        <w:rPr>
+          <w:color w:val="000000"/>
+          <w:lang w:val="es-ES"/>
+        </w:rPr>
+        <w:t>, Técnico</w:t>
+      </w:r>
+      <w:r>
+        <w:rPr>
+          <w:color w:val="000000"/>
+          <w:lang w:val="es-ES"/>
+        </w:rPr>
+        <w:t>.</w:t>
+      </w:r>
+    </w:p>
+    <w:p>
+      <w:pPr>
+        <w:shd w:val="clear" w:color="auto" w:fill="FFFFFF"/>
+        <w:jc w:val="both"/>
+        <w:rPr>
+          <w:color w:val="000000"/>
+          <w:lang w:val="es-ES"/>
+        </w:rPr>
+      </w:pPr>
+    </w:p>
+    <w:p>
+      <w:pPr>
+        <w:shd w:val="clear" w:color="auto" w:fill="FFFFFF"/>
+        <w:jc w:val="both"/>
+        <w:rPr>
+          <w:color w:val="000000"/>
+          <w:lang w:val="es-ES"/>
+        </w:rPr>
+      </w:pPr>
+      <w:r>
+        <w:rPr>
+          <w:color w:val="000000"/>
+          <w:lang w:val="es-ES"/>
+        </w:rPr>
+        <w:t xml:space="preserve">Actividades </w:t>
+      </w:r>
+      <w:r>
+        <w:rPr>
+          <w:color w:val="000000"/>
+          <w:lang w:val="es-ES"/>
+        </w:rPr>
+        <w:t>R</w:t>
+      </w:r>
+      <w:r>
+        <w:rPr>
+          <w:color w:val="000000"/>
+          <w:lang w:val="es-ES"/>
+        </w:rPr>
+        <w:t>ealizadas:</w:t>
+      </w:r>
+    </w:p>
+    <w:p>
+      <w:pPr>
+        <w:shd w:val="clear" w:color="auto" w:fill="FFFFFF"/>
+        <w:jc w:val="both"/>
+        <w:rPr>
+          <w:color w:val="000000"/>
+          <w:lang w:val="es-ES"/>
+        </w:rPr>
+      </w:pPr>
+      <w:r>
+        <w:rPr>
+          <w:color w:val="000000"/>
+          <w:lang w:val="es-ES"/>
+        </w:rPr>
+        <w:tab/>
+        <w:t>-</w:t>
+      </w:r>
+      <w:r>
+        <w:rPr>
+          <w:color w:val="000000"/>
+          <w:lang w:val="es-ES"/>
+        </w:rPr>
+        <w:tab/>
+        <w:t>Coordinación del grupo.</w:t>
+      </w:r>
+    </w:p>
+    <w:p>
+      <w:pPr>
+        <w:shd w:val="clear" w:color="auto" w:fill="FFFFFF"/>
+        <w:jc w:val="both"/>
+        <w:rPr>
+          <w:color w:val="000000"/>
+          <w:lang w:val="es-ES"/>
+        </w:rPr>
+      </w:pPr>
+      <w:r>
+        <w:rPr>
+          <w:color w:val="000000"/>
+          <w:lang w:val="es-ES"/>
+        </w:rPr>
+        <w:tab/>
+        <w:t>-</w:t>
+      </w:r>
+      <w:r>
+        <w:rPr>
+          <w:color w:val="000000"/>
+          <w:lang w:val="es-ES"/>
+        </w:rPr>
+        <w:tab/>
+        <w:t>Creación y configuración inicial del repositorio del    proyecto.</w:t>
+      </w:r>
+    </w:p>
+    <w:p>
+      <w:pPr>
+        <w:shd w:val="clear" w:color="auto" w:fill="FFFFFF"/>
+        <w:jc w:val="both"/>
+        <w:rPr>
+          <w:color w:val="000000"/>
+          <w:lang w:val="es-ES"/>
+        </w:rPr>
+      </w:pPr>
+      <w:r>
+        <w:rPr>
+          <w:color w:val="000000"/>
+          <w:lang w:val="es-ES"/>
+        </w:rPr>
+        <w:tab/>
+        <w:t>-</w:t>
+      </w:r>
+      <w:r>
+        <w:rPr>
+          <w:color w:val="000000"/>
+          <w:lang w:val="es-ES"/>
+        </w:rPr>
+        <w:tab/>
+        <w:t>Redacción de la introducción</w:t>
+      </w:r>
+      <w:r>
+        <w:rPr>
+          <w:color w:val="000000"/>
+          <w:lang w:val="es-ES"/>
+        </w:rPr>
+        <w:t>,</w:t>
+      </w:r>
+      <w:r>
+        <w:rPr>
+          <w:color w:val="000000"/>
+          <w:lang w:val="es-ES"/>
+        </w:rPr>
+        <w:t xml:space="preserve"> descripción del problema</w:t>
+      </w:r>
+      <w:r>
+        <w:rPr>
+          <w:color w:val="000000"/>
+          <w:lang w:val="es-ES"/>
+        </w:rPr>
+        <w:t>, entornos de desarrollo y de operación, prototipo de software inicial</w:t>
+      </w:r>
+      <w:r>
+        <w:rPr>
+          <w:color w:val="000000"/>
+          <w:lang w:val="es-ES"/>
+        </w:rPr>
+        <w:t xml:space="preserve"> y dificultades y lecciones aprendidas</w:t>
+      </w:r>
+      <w:r>
+        <w:rPr>
+          <w:color w:val="000000"/>
+          <w:lang w:val="es-ES"/>
+        </w:rPr>
+        <w:t>.</w:t>
+      </w:r>
+    </w:p>
+    <w:p>
+      <w:pPr>
+        <w:shd w:val="clear" w:color="auto" w:fill="FFFFFF"/>
+        <w:jc w:val="both"/>
+        <w:rPr>
+          <w:color w:val="000000"/>
+          <w:lang w:val="es-ES"/>
+        </w:rPr>
+      </w:pPr>
+      <w:r>
+        <w:rPr>
+          <w:color w:val="000000"/>
+          <w:lang w:val="es-ES"/>
+        </w:rPr>
+        <w:tab/>
+        <w:t>-</w:t>
+      </w:r>
+      <w:r>
+        <w:rPr>
+          <w:color w:val="000000"/>
+          <w:lang w:val="es-ES"/>
+        </w:rPr>
+        <w:tab/>
+        <w:t>Diseño de los usuarios del producto de software.</w:t>
+      </w:r>
+    </w:p>
+    <w:p>
+      <w:pPr>
+        <w:shd w:val="clear" w:color="auto" w:fill="FFFFFF"/>
+        <w:jc w:val="both"/>
+        <w:rPr>
+          <w:color w:val="000000"/>
+          <w:lang w:val="es-ES"/>
+        </w:rPr>
+      </w:pPr>
+      <w:r>
+        <w:rPr>
+          <w:color w:val="000000"/>
+          <w:lang w:val="es-ES"/>
+        </w:rPr>
+        <w:tab/>
+        <w:t>-</w:t>
+      </w:r>
+      <w:r>
+        <w:rPr>
+          <w:color w:val="000000"/>
+          <w:lang w:val="es-ES"/>
+        </w:rPr>
+        <w:tab/>
+        <w:t>Diseño de los siguientes requerimientos funcionales: Reconocimiento de perfil de software, administración de datos de pacientes, administración de datos de funcionarios.</w:t>
+      </w:r>
+    </w:p>
+    <w:p>
+      <w:pPr>
+        <w:shd w:val="clear" w:color="auto" w:fill="FFFFFF"/>
+        <w:jc w:val="both"/>
+        <w:rPr>
+          <w:color w:val="000000"/>
+          <w:lang w:val="es-ES"/>
+        </w:rPr>
+      </w:pPr>
+      <w:r>
+        <w:rPr>
+          <w:color w:val="000000"/>
+          <w:lang w:val="es-ES"/>
+        </w:rPr>
+        <w:tab/>
+        <w:t>-</w:t>
+      </w:r>
+      <w:r>
+        <w:rPr>
+          <w:color w:val="000000"/>
+          <w:lang w:val="es-ES"/>
+        </w:rPr>
+        <w:tab/>
+        <w:t>Diseño de la interfaz de usuario preliminar.</w:t>
+      </w:r>
+    </w:p>
+    <w:p>
+      <w:pPr>
+        <w:shd w:val="clear" w:color="auto" w:fill="FFFFFF"/>
+        <w:jc w:val="both"/>
+        <w:rPr>
+          <w:color w:val="000000"/>
+          <w:lang w:val="es-ES"/>
+        </w:rPr>
+      </w:pPr>
+      <w:r>
+        <w:rPr>
+          <w:color w:val="000000"/>
+          <w:lang w:val="es-ES"/>
+        </w:rPr>
+        <w:tab/>
+        <w:t>-</w:t>
+      </w:r>
+      <w:r>
+        <w:rPr>
+          <w:color w:val="000000"/>
+          <w:lang w:val="es-ES"/>
+        </w:rPr>
+        <w:tab/>
+        <w:t>Creación de la estructura de paquetes inicial del proyecto java, así como la creación de las clases: NodeU, LinkedListU, StackU, Profile, InterfazG.</w:t>
+      </w:r>
+    </w:p>
+    <w:p>
+      <w:pPr>
+        <w:shd w:val="clear" w:color="auto" w:fill="FFFFFF"/>
+        <w:jc w:val="both"/>
+        <w:rPr>
+          <w:color w:val="000000"/>
+          <w:lang w:val="es-ES"/>
+        </w:rPr>
+      </w:pPr>
+      <w:r>
+        <w:rPr>
+          <w:color w:val="000000"/>
+          <w:lang w:val="es-ES"/>
+        </w:rPr>
+        <w:tab/>
+        <w:t>-</w:t>
+      </w:r>
+      <w:r>
+        <w:rPr>
+          <w:color w:val="000000"/>
+          <w:lang w:val="es-ES"/>
+        </w:rPr>
+        <w:tab/>
+        <w:t>Creación diapositivas</w:t>
+      </w:r>
+      <w:r>
+        <w:rPr>
+          <w:color w:val="000000"/>
+          <w:lang w:val="es-ES"/>
+        </w:rPr>
+        <w:t xml:space="preserve"> para la presentación oral</w:t>
+      </w:r>
+      <w:r>
+        <w:rPr>
+          <w:color w:val="000000"/>
+          <w:lang w:val="es-ES"/>
+        </w:rPr>
+        <w:t>.</w:t>
+      </w:r>
+    </w:p>
+    <w:p>
+      <w:pPr>
+        <w:shd w:val="clear" w:color="auto" w:fill="FFFFFF"/>
+        <w:jc w:val="both"/>
+        <w:rPr>
+          <w:color w:val="000000"/>
+          <w:lang w:val="es-ES"/>
+        </w:rPr>
+      </w:pPr>
+    </w:p>
+    <w:p>
+      <w:pPr>
+        <w:shd w:val="clear" w:color="auto" w:fill="FFFFFF"/>
+        <w:jc w:val="both"/>
+        <w:rPr>
+          <w:color w:val="000000"/>
+          <w:lang w:val="es-ES"/>
+        </w:rPr>
+      </w:pPr>
+      <w:r>
+        <w:rPr>
+          <w:color w:val="000000"/>
+          <w:lang w:val="es-ES"/>
+        </w:rPr>
+        <w:t>Edgar Giovanny Obregón Espitia</w:t>
       </w:r>
       <w:r>
         <w:rPr>
@@ -5253,883 +5638,264 @@
         </w:rPr>
         <w:t xml:space="preserve"> </w:t>
       </w:r>
-      <w:r>
-        <w:rPr>
-          <w:color w:val="000000"/>
-          <w:lang w:val="es-ES"/>
-        </w:rPr>
-        <w:t xml:space="preserve">los roles asignados y las respectivas actividades </w:t>
-      </w:r>
-      <w:r>
-        <w:rPr>
-          <w:color w:val="000000"/>
-          <w:lang w:val="es-ES"/>
-        </w:rPr>
-        <w:t xml:space="preserve">realizadas por cada uno </w:t>
-      </w:r>
-      <w:r>
-        <w:rPr>
-          <w:color w:val="000000"/>
-          <w:lang w:val="es-ES"/>
-        </w:rPr>
-        <w:t>los integrantes del equipo</w:t>
-      </w:r>
-      <w:r>
-        <w:rPr>
-          <w:color w:val="000000"/>
-          <w:lang w:val="es-ES"/>
-        </w:rPr>
-        <w:t xml:space="preserve"> durante el desarrollo de </w:t>
-      </w:r>
-      <w:r>
-        <w:rPr>
-          <w:color w:val="000000"/>
-          <w:lang w:val="es-ES"/>
-        </w:rPr>
-        <w:t>est</w:t>
-      </w:r>
-      <w:r>
-        <w:rPr>
-          <w:color w:val="000000"/>
-          <w:lang w:val="es-ES"/>
-        </w:rPr>
-        <w:t>a entrega.</w:t>
-      </w:r>
-      <w:r>
-        <w:rPr>
-          <w:color w:val="000000"/>
-          <w:lang w:val="es-ES"/>
-        </w:rPr>
-        <w:t xml:space="preserve"> P</w:t>
-      </w:r>
-      <w:r>
-        <w:rPr>
-          <w:color w:val="000000"/>
-          <w:lang w:val="es-ES"/>
-        </w:rPr>
-        <w:t xml:space="preserve">ara </w:t>
-      </w:r>
-      <w:r>
-        <w:rPr>
-          <w:color w:val="000000"/>
-          <w:lang w:val="es-ES"/>
-        </w:rPr>
-        <w:t>esto,</w:t>
-      </w:r>
-      <w:r>
-        <w:rPr>
-          <w:color w:val="000000"/>
-          <w:lang w:val="es-ES"/>
-        </w:rPr>
-        <w:t xml:space="preserve"> tenga en cuenta los siguientes roles positivos, que puede aplicar durante el desarrollo del proyecto; los mismos deberán ser ‘rotados’ entre todos los integrantes del equipo en las diferentes entregas. </w:t>
-      </w:r>
-    </w:p>
-    <w:p>
-      <w:pPr>
-        <w:rPr>
-          <w:lang w:val="es-CO"/>
-        </w:rPr>
-      </w:pPr>
-    </w:p>
-    <w:p>
-      <w:pPr>
-        <w:pBdr>
-          <w:top w:val="nil"/>
-          <w:left w:val="nil"/>
-          <w:bottom w:val="nil"/>
-          <w:right w:val="nil"/>
-          <w:between w:val="nil"/>
-        </w:pBdr>
-        <w:spacing w:line="259" w:lineRule="auto"/>
-        <w:ind w:left="1080" w:hanging="720"/>
-        <w:jc w:val="both"/>
-        <w:rPr>
-          <w:rFonts w:asciiTheme="majorHAnsi" w:eastAsia="Arial" w:hAnsiTheme="majorHAnsi" w:cstheme="majorHAnsi"/>
-          <w:color w:val="000000"/>
-          <w:lang w:val="es-ES"/>
-        </w:rPr>
-      </w:pPr>
-    </w:p>
-    <w:tbl>
-      <w:tblPr>
-        <w:tblW w:w="4136" w:type="dxa"/>
-        <w:tblInd w:w="89" w:type="dxa"/>
-        <w:tblBorders>
-          <w:top w:val="single" w:sz="4" w:space="0" w:color="000000"/>
-          <w:left w:val="single" w:sz="4" w:space="0" w:color="000000"/>
-          <w:bottom w:val="single" w:sz="4" w:space="0" w:color="000000"/>
-          <w:right w:val="single" w:sz="4" w:space="0" w:color="000000"/>
-          <w:insideH w:val="single" w:sz="4" w:space="0" w:color="000000"/>
-          <w:insideV w:val="single" w:sz="4" w:space="0" w:color="000000"/>
-        </w:tblBorders>
-        <w:tblLayout w:type="fixed"/>
-        <w:tblLook w:val="0400" w:firstRow="0" w:lastRow="0" w:firstColumn="0" w:lastColumn="0" w:noHBand="0" w:noVBand="1"/>
-      </w:tblPr>
-      <w:tblGrid>
-        <w:gridCol w:w="1436"/>
-        <w:gridCol w:w="2700"/>
-      </w:tblGrid>
-      <w:tr>
-        <w:trPr>
-          <w:trHeight w:val="566"/>
-        </w:trPr>
-        <w:tc>
-          <w:tcPr>
-            <w:tcW w:w="1436" w:type="dxa"/>
-            <w:shd w:val="clear" w:color="auto" w:fill="A6A6A6"/>
-          </w:tcPr>
-          <w:p>
-            <w:pPr>
-              <w:pBdr>
-                <w:top w:val="nil"/>
-                <w:left w:val="nil"/>
-                <w:bottom w:val="nil"/>
-                <w:right w:val="nil"/>
-                <w:between w:val="nil"/>
-              </w:pBdr>
-              <w:spacing w:line="259" w:lineRule="auto"/>
-              <w:jc w:val="center"/>
-              <w:rPr>
-                <w:rFonts w:asciiTheme="majorHAnsi" w:eastAsia="Arial" w:hAnsiTheme="majorHAnsi" w:cstheme="majorHAnsi"/>
-                <w:b/>
-                <w:color w:val="000000"/>
-              </w:rPr>
-            </w:pPr>
-            <w:r>
-              <w:rPr>
-                <w:rFonts w:eastAsia="Arial"/>
-                <w:b/>
-              </w:rPr>
-              <w:t>ROL</w:t>
-            </w:r>
-          </w:p>
-        </w:tc>
-        <w:tc>
-          <w:tcPr>
-            <w:tcW w:w="2700" w:type="dxa"/>
-            <w:shd w:val="clear" w:color="auto" w:fill="A6A6A6"/>
-          </w:tcPr>
-          <w:p>
-            <w:pPr>
-              <w:pBdr>
-                <w:top w:val="nil"/>
-                <w:left w:val="nil"/>
-                <w:bottom w:val="nil"/>
-                <w:right w:val="nil"/>
-                <w:between w:val="nil"/>
-              </w:pBdr>
-              <w:spacing w:line="259" w:lineRule="auto"/>
-              <w:jc w:val="center"/>
-              <w:rPr>
-                <w:rFonts w:eastAsia="Arial"/>
-                <w:b/>
-                <w:color w:val="000000"/>
-              </w:rPr>
-            </w:pPr>
-            <w:r>
-              <w:rPr>
-                <w:rFonts w:eastAsia="Arial"/>
-                <w:b/>
-                <w:color w:val="000000"/>
-              </w:rPr>
-              <w:t>Actividad</w:t>
-            </w:r>
-            <w:r>
-              <w:rPr>
-                <w:rFonts w:eastAsia="Arial"/>
-                <w:b/>
-              </w:rPr>
-              <w:t>es fundamentales</w:t>
-            </w:r>
-          </w:p>
-        </w:tc>
-      </w:tr>
-      <w:tr>
-        <w:tc>
-          <w:tcPr>
-            <w:tcW w:w="1436" w:type="dxa"/>
-          </w:tcPr>
-          <w:p>
-            <w:pPr>
-              <w:pBdr>
-                <w:top w:val="nil"/>
-                <w:left w:val="nil"/>
-                <w:bottom w:val="nil"/>
-                <w:right w:val="nil"/>
-                <w:between w:val="nil"/>
-              </w:pBdr>
-              <w:spacing w:line="259" w:lineRule="auto"/>
-              <w:jc w:val="both"/>
-              <w:rPr>
-                <w:rFonts w:eastAsia="Arial"/>
-                <w:color w:val="000000"/>
-                <w:sz w:val="16"/>
-                <w:szCs w:val="16"/>
-              </w:rPr>
-            </w:pPr>
-            <w:r>
-              <w:rPr>
-                <w:rFonts w:eastAsia="Arial"/>
-                <w:color w:val="000000"/>
-                <w:sz w:val="16"/>
-                <w:szCs w:val="16"/>
-              </w:rPr>
-              <w:t>Líder(e</w:t>
-            </w:r>
-            <w:r>
-              <w:rPr>
-                <w:rFonts w:eastAsia="Arial"/>
-                <w:sz w:val="16"/>
-                <w:szCs w:val="16"/>
-              </w:rPr>
-              <w:t>s</w:t>
-            </w:r>
-            <w:r>
-              <w:rPr>
-                <w:rFonts w:eastAsia="Arial"/>
-                <w:color w:val="000000"/>
-                <w:sz w:val="16"/>
-                <w:szCs w:val="16"/>
-              </w:rPr>
-              <w:t>a)</w:t>
-            </w:r>
-          </w:p>
-        </w:tc>
-        <w:tc>
-          <w:tcPr>
-            <w:tcW w:w="2700" w:type="dxa"/>
-          </w:tcPr>
-          <w:p>
-            <w:pPr>
-              <w:pBdr>
-                <w:top w:val="nil"/>
-                <w:left w:val="nil"/>
-                <w:bottom w:val="nil"/>
-                <w:right w:val="nil"/>
-                <w:between w:val="nil"/>
-              </w:pBdr>
-              <w:spacing w:line="259" w:lineRule="auto"/>
-              <w:jc w:val="both"/>
-              <w:rPr>
-                <w:rFonts w:eastAsia="Arial"/>
-                <w:color w:val="000000"/>
-                <w:sz w:val="16"/>
-                <w:szCs w:val="16"/>
-              </w:rPr>
-            </w:pPr>
-            <w:r>
-              <w:rPr>
-                <w:rFonts w:eastAsia="Arial"/>
-                <w:color w:val="000000"/>
-                <w:sz w:val="16"/>
-                <w:szCs w:val="16"/>
-                <w:lang w:val="es-ES"/>
-              </w:rPr>
-              <w:t xml:space="preserve">Consultar a los otros miembros del equipo, atento que la información sea constante para todos. </w:t>
-            </w:r>
-            <w:r>
-              <w:rPr>
-                <w:rFonts w:eastAsia="Arial"/>
-                <w:color w:val="000000"/>
-                <w:sz w:val="16"/>
-                <w:szCs w:val="16"/>
-              </w:rPr>
-              <w:t>Aportar con la organización y plan de trabajo.</w:t>
-            </w:r>
-          </w:p>
-        </w:tc>
-      </w:tr>
-      <w:tr>
-        <w:tc>
-          <w:tcPr>
-            <w:tcW w:w="1436" w:type="dxa"/>
-          </w:tcPr>
-          <w:p>
-            <w:pPr>
-              <w:pBdr>
-                <w:top w:val="nil"/>
-                <w:left w:val="nil"/>
-                <w:bottom w:val="nil"/>
-                <w:right w:val="nil"/>
-                <w:between w:val="nil"/>
-              </w:pBdr>
-              <w:spacing w:line="259" w:lineRule="auto"/>
-              <w:jc w:val="both"/>
-              <w:rPr>
-                <w:rFonts w:eastAsia="Arial"/>
-                <w:color w:val="000000"/>
-                <w:sz w:val="16"/>
-                <w:szCs w:val="16"/>
-              </w:rPr>
-            </w:pPr>
-            <w:r>
-              <w:rPr>
-                <w:rFonts w:eastAsia="Arial"/>
-                <w:color w:val="000000"/>
-                <w:sz w:val="16"/>
-                <w:szCs w:val="16"/>
-              </w:rPr>
-              <w:t>Coordinador(a)</w:t>
-            </w:r>
-          </w:p>
-        </w:tc>
-        <w:tc>
-          <w:tcPr>
-            <w:tcW w:w="2700" w:type="dxa"/>
-          </w:tcPr>
-          <w:p>
-            <w:pPr>
-              <w:pBdr>
-                <w:top w:val="nil"/>
-                <w:left w:val="nil"/>
-                <w:bottom w:val="nil"/>
-                <w:right w:val="nil"/>
-                <w:between w:val="nil"/>
-              </w:pBdr>
-              <w:spacing w:line="259" w:lineRule="auto"/>
-              <w:jc w:val="both"/>
-              <w:rPr>
-                <w:rFonts w:eastAsia="Arial"/>
-                <w:color w:val="000000"/>
-                <w:sz w:val="16"/>
-                <w:szCs w:val="16"/>
-                <w:lang w:val="es-ES"/>
-              </w:rPr>
-            </w:pPr>
-            <w:r>
-              <w:rPr>
-                <w:rFonts w:eastAsia="Arial"/>
-                <w:color w:val="000000"/>
-                <w:sz w:val="16"/>
-                <w:szCs w:val="16"/>
-                <w:lang w:val="es-ES"/>
-              </w:rPr>
-              <w:t>Mantener el contacto entre todos,</w:t>
-            </w:r>
-            <w:r>
-              <w:rPr>
-                <w:rFonts w:eastAsia="Arial"/>
-                <w:color w:val="000000"/>
-                <w:sz w:val="16"/>
-                <w:szCs w:val="16"/>
-                <w:lang w:val="es-ES"/>
-              </w:rPr>
-              <w:t xml:space="preserve"> </w:t>
-            </w:r>
-          </w:p>
-          <w:p>
-            <w:pPr>
-              <w:pBdr>
-                <w:top w:val="nil"/>
-                <w:left w:val="nil"/>
-                <w:bottom w:val="nil"/>
-                <w:right w:val="nil"/>
-                <w:between w:val="nil"/>
-              </w:pBdr>
-              <w:spacing w:line="259" w:lineRule="auto"/>
-              <w:jc w:val="both"/>
-              <w:rPr>
-                <w:rFonts w:eastAsia="Arial"/>
-                <w:color w:val="000000"/>
-                <w:sz w:val="16"/>
-                <w:szCs w:val="16"/>
-                <w:lang w:val="es-ES"/>
-              </w:rPr>
-            </w:pPr>
-            <w:r>
-              <w:rPr>
-                <w:rFonts w:eastAsia="Arial"/>
-                <w:color w:val="000000"/>
-                <w:sz w:val="16"/>
-                <w:szCs w:val="16"/>
-                <w:lang w:val="es-ES"/>
-              </w:rPr>
-              <w:t>Programar y agendar y reuniones; ser facilitador para el acceso a los recursos.</w:t>
-            </w:r>
-          </w:p>
-        </w:tc>
-      </w:tr>
-      <w:tr>
-        <w:tc>
-          <w:tcPr>
-            <w:tcW w:w="1436" w:type="dxa"/>
-          </w:tcPr>
-          <w:p>
-            <w:pPr>
-              <w:pBdr>
-                <w:top w:val="nil"/>
-                <w:left w:val="nil"/>
-                <w:bottom w:val="nil"/>
-                <w:right w:val="nil"/>
-                <w:between w:val="nil"/>
-              </w:pBdr>
-              <w:spacing w:line="259" w:lineRule="auto"/>
-              <w:jc w:val="both"/>
-              <w:rPr>
-                <w:rFonts w:eastAsia="Arial"/>
-                <w:color w:val="000000"/>
-                <w:sz w:val="16"/>
-                <w:szCs w:val="16"/>
-              </w:rPr>
-            </w:pPr>
-            <w:r>
-              <w:rPr>
-                <w:rFonts w:eastAsia="Arial"/>
-                <w:color w:val="000000"/>
-                <w:sz w:val="16"/>
-                <w:szCs w:val="16"/>
-              </w:rPr>
-              <w:t>Experto(a)</w:t>
-            </w:r>
-          </w:p>
-        </w:tc>
-        <w:tc>
-          <w:tcPr>
-            <w:tcW w:w="2700" w:type="dxa"/>
-          </w:tcPr>
-          <w:p>
-            <w:pPr>
-              <w:pBdr>
-                <w:top w:val="nil"/>
-                <w:left w:val="nil"/>
-                <w:bottom w:val="nil"/>
-                <w:right w:val="nil"/>
-                <w:between w:val="nil"/>
-              </w:pBdr>
-              <w:spacing w:line="259" w:lineRule="auto"/>
-              <w:ind w:right="-463"/>
-              <w:rPr>
-                <w:rFonts w:eastAsia="Arial"/>
-                <w:color w:val="000000"/>
-                <w:sz w:val="16"/>
-                <w:szCs w:val="16"/>
-                <w:lang w:val="es-ES"/>
-              </w:rPr>
-            </w:pPr>
-            <w:r>
-              <w:rPr>
-                <w:rFonts w:eastAsia="Arial"/>
-                <w:color w:val="000000"/>
-                <w:sz w:val="16"/>
-                <w:szCs w:val="16"/>
-                <w:lang w:val="es-ES"/>
-              </w:rPr>
-              <w:t>Líder técnico que propende por coordinar las funciones y actividades operativas.</w:t>
-            </w:r>
-          </w:p>
-        </w:tc>
-      </w:tr>
-      <w:tr>
-        <w:tc>
-          <w:tcPr>
-            <w:tcW w:w="1436" w:type="dxa"/>
-          </w:tcPr>
-          <w:p>
-            <w:pPr>
-              <w:pBdr>
-                <w:top w:val="nil"/>
-                <w:left w:val="nil"/>
-                <w:bottom w:val="nil"/>
-                <w:right w:val="nil"/>
-                <w:between w:val="nil"/>
-              </w:pBdr>
-              <w:spacing w:line="259" w:lineRule="auto"/>
-              <w:jc w:val="both"/>
-              <w:rPr>
-                <w:rFonts w:eastAsia="Arial"/>
-                <w:color w:val="000000"/>
-                <w:sz w:val="16"/>
-                <w:szCs w:val="16"/>
-              </w:rPr>
-            </w:pPr>
-            <w:r>
-              <w:rPr>
-                <w:rFonts w:eastAsia="Arial"/>
-                <w:color w:val="000000"/>
-                <w:sz w:val="16"/>
-                <w:szCs w:val="16"/>
-              </w:rPr>
-              <w:t>Investigador(a)</w:t>
-            </w:r>
-          </w:p>
-        </w:tc>
-        <w:tc>
-          <w:tcPr>
-            <w:tcW w:w="2700" w:type="dxa"/>
-          </w:tcPr>
-          <w:p>
-            <w:pPr>
-              <w:pBdr>
-                <w:top w:val="nil"/>
-                <w:left w:val="nil"/>
-                <w:bottom w:val="nil"/>
-                <w:right w:val="nil"/>
-                <w:between w:val="nil"/>
-              </w:pBdr>
-              <w:spacing w:line="259" w:lineRule="auto"/>
-              <w:jc w:val="both"/>
-              <w:rPr>
-                <w:rFonts w:eastAsia="Arial"/>
-                <w:color w:val="000000"/>
-                <w:sz w:val="16"/>
-                <w:szCs w:val="16"/>
-                <w:lang w:val="es-ES"/>
-              </w:rPr>
-            </w:pPr>
-            <w:r>
-              <w:rPr>
-                <w:rFonts w:eastAsia="Arial"/>
-                <w:color w:val="000000"/>
-                <w:sz w:val="16"/>
-                <w:szCs w:val="16"/>
-                <w:lang w:val="es-ES"/>
-              </w:rPr>
-              <w:t>Consultar otras fuentes. Propender por resolver inquietudes comunes para todo el equipo.</w:t>
-            </w:r>
-          </w:p>
-        </w:tc>
-      </w:tr>
-      <w:tr>
-        <w:tc>
-          <w:tcPr>
-            <w:tcW w:w="1436" w:type="dxa"/>
-          </w:tcPr>
-          <w:p>
-            <w:pPr>
-              <w:pBdr>
-                <w:top w:val="nil"/>
-                <w:left w:val="nil"/>
-                <w:bottom w:val="nil"/>
-                <w:right w:val="nil"/>
-                <w:between w:val="nil"/>
-              </w:pBdr>
-              <w:spacing w:line="259" w:lineRule="auto"/>
-              <w:jc w:val="both"/>
-              <w:rPr>
-                <w:rFonts w:eastAsia="Arial"/>
-                <w:color w:val="000000"/>
-                <w:sz w:val="16"/>
-                <w:szCs w:val="16"/>
-              </w:rPr>
-            </w:pPr>
-            <w:r>
-              <w:rPr>
-                <w:rFonts w:eastAsia="Arial"/>
-                <w:color w:val="000000"/>
-                <w:sz w:val="16"/>
-                <w:szCs w:val="16"/>
-              </w:rPr>
-              <w:lastRenderedPageBreak/>
-              <w:t>Observador</w:t>
-            </w:r>
-            <w:r>
-              <w:rPr>
-                <w:rFonts w:eastAsia="Arial"/>
-                <w:color w:val="000000"/>
-                <w:sz w:val="16"/>
-                <w:szCs w:val="16"/>
-              </w:rPr>
-              <w:t>(a)</w:t>
-            </w:r>
-          </w:p>
-        </w:tc>
-        <w:tc>
-          <w:tcPr>
-            <w:tcW w:w="2700" w:type="dxa"/>
-          </w:tcPr>
-          <w:p>
-            <w:pPr>
-              <w:pBdr>
-                <w:top w:val="nil"/>
-                <w:left w:val="nil"/>
-                <w:bottom w:val="nil"/>
-                <w:right w:val="nil"/>
-                <w:between w:val="nil"/>
-              </w:pBdr>
-              <w:spacing w:line="259" w:lineRule="auto"/>
-              <w:jc w:val="both"/>
-              <w:rPr>
-                <w:rFonts w:eastAsia="Arial"/>
-                <w:color w:val="000000"/>
-                <w:sz w:val="16"/>
-                <w:szCs w:val="16"/>
-                <w:lang w:val="es-ES"/>
-              </w:rPr>
-            </w:pPr>
-            <w:r>
-              <w:rPr>
-                <w:rFonts w:eastAsia="Arial"/>
-                <w:color w:val="000000"/>
-                <w:sz w:val="16"/>
-                <w:szCs w:val="16"/>
-                <w:lang w:val="es-ES"/>
-              </w:rPr>
-              <w:t>Siempre está atento en el desarrollo del proyecto y aporta en el momento apropiado cuando se requiera apoyo adicional por parte del equipo.</w:t>
-            </w:r>
-          </w:p>
-        </w:tc>
-      </w:tr>
-      <w:tr>
-        <w:tc>
-          <w:tcPr>
-            <w:tcW w:w="1436" w:type="dxa"/>
-          </w:tcPr>
-          <w:p>
-            <w:pPr>
-              <w:pBdr>
-                <w:top w:val="nil"/>
-                <w:left w:val="nil"/>
-                <w:bottom w:val="nil"/>
-                <w:right w:val="nil"/>
-                <w:between w:val="nil"/>
-              </w:pBdr>
-              <w:spacing w:line="259" w:lineRule="auto"/>
-              <w:jc w:val="both"/>
-              <w:rPr>
-                <w:rFonts w:eastAsia="Arial"/>
-                <w:color w:val="000000"/>
-                <w:sz w:val="16"/>
-                <w:szCs w:val="16"/>
-              </w:rPr>
-            </w:pPr>
-            <w:r>
-              <w:rPr>
-                <w:rFonts w:eastAsia="Arial"/>
-                <w:color w:val="000000"/>
-                <w:sz w:val="16"/>
-                <w:szCs w:val="16"/>
-              </w:rPr>
-              <w:t>Animador(a)</w:t>
-            </w:r>
-          </w:p>
-        </w:tc>
-        <w:tc>
-          <w:tcPr>
-            <w:tcW w:w="2700" w:type="dxa"/>
-          </w:tcPr>
-          <w:p>
-            <w:pPr>
-              <w:pBdr>
-                <w:top w:val="nil"/>
-                <w:left w:val="nil"/>
-                <w:bottom w:val="nil"/>
-                <w:right w:val="nil"/>
-                <w:between w:val="nil"/>
-              </w:pBdr>
-              <w:spacing w:line="259" w:lineRule="auto"/>
-              <w:jc w:val="both"/>
-              <w:rPr>
-                <w:rFonts w:eastAsia="Arial"/>
-                <w:color w:val="000000"/>
-                <w:sz w:val="16"/>
-                <w:szCs w:val="16"/>
-                <w:lang w:val="es-ES"/>
-              </w:rPr>
-            </w:pPr>
-            <w:r>
-              <w:rPr>
-                <w:rFonts w:eastAsia="Arial"/>
-                <w:color w:val="000000"/>
-                <w:sz w:val="16"/>
-                <w:szCs w:val="16"/>
-                <w:lang w:val="es-ES"/>
-              </w:rPr>
-              <w:t>Energía positiva, motivador en el grupo.</w:t>
-            </w:r>
-          </w:p>
-        </w:tc>
-      </w:tr>
-      <w:tr>
-        <w:tc>
-          <w:tcPr>
-            <w:tcW w:w="1436" w:type="dxa"/>
-          </w:tcPr>
-          <w:p>
-            <w:pPr>
-              <w:pBdr>
-                <w:top w:val="nil"/>
-                <w:left w:val="nil"/>
-                <w:bottom w:val="nil"/>
-                <w:right w:val="nil"/>
-                <w:between w:val="nil"/>
-              </w:pBdr>
-              <w:spacing w:line="259" w:lineRule="auto"/>
-              <w:jc w:val="both"/>
-              <w:rPr>
-                <w:rFonts w:eastAsia="Arial"/>
-                <w:color w:val="000000"/>
-                <w:sz w:val="16"/>
-                <w:szCs w:val="16"/>
-              </w:rPr>
-            </w:pPr>
-            <w:bookmarkStart w:id="4" w:name="_heading=h.1fob9te" w:colFirst="0" w:colLast="0"/>
-            <w:bookmarkEnd w:id="4"/>
-            <w:r>
-              <w:rPr>
-                <w:rFonts w:eastAsia="Arial"/>
-                <w:color w:val="000000"/>
-                <w:sz w:val="16"/>
-                <w:szCs w:val="16"/>
-              </w:rPr>
-              <w:t>Secretario(a)</w:t>
-            </w:r>
-          </w:p>
-        </w:tc>
-        <w:tc>
-          <w:tcPr>
-            <w:tcW w:w="2700" w:type="dxa"/>
-          </w:tcPr>
-          <w:p>
-            <w:pPr>
-              <w:pBdr>
-                <w:top w:val="nil"/>
-                <w:left w:val="nil"/>
-                <w:bottom w:val="nil"/>
-                <w:right w:val="nil"/>
-                <w:between w:val="nil"/>
-              </w:pBdr>
-              <w:spacing w:line="259" w:lineRule="auto"/>
-              <w:jc w:val="both"/>
-              <w:rPr>
-                <w:rFonts w:eastAsia="Arial"/>
-                <w:color w:val="000000"/>
-                <w:sz w:val="16"/>
-                <w:szCs w:val="16"/>
-                <w:lang w:val="es-ES"/>
-              </w:rPr>
-            </w:pPr>
-            <w:r>
-              <w:rPr>
-                <w:rFonts w:eastAsia="Arial"/>
-                <w:color w:val="000000"/>
-                <w:sz w:val="16"/>
-                <w:szCs w:val="16"/>
-                <w:lang w:val="es-ES"/>
-              </w:rPr>
-              <w:t>Se convierte en un facilitador de la comunicación en el grupo. Documenta (actas) de los acuerdos/compromisos realizados en las reuniones del equipo.</w:t>
-            </w:r>
-          </w:p>
-        </w:tc>
-      </w:tr>
-      <w:tr>
-        <w:tc>
-          <w:tcPr>
-            <w:tcW w:w="1436" w:type="dxa"/>
-          </w:tcPr>
-          <w:p>
-            <w:pPr>
-              <w:pBdr>
-                <w:top w:val="nil"/>
-                <w:left w:val="nil"/>
-                <w:bottom w:val="nil"/>
-                <w:right w:val="nil"/>
-                <w:between w:val="nil"/>
-              </w:pBdr>
-              <w:spacing w:line="259" w:lineRule="auto"/>
-              <w:jc w:val="both"/>
-              <w:rPr>
-                <w:rFonts w:eastAsia="Arial"/>
-                <w:color w:val="000000"/>
-                <w:sz w:val="16"/>
-                <w:szCs w:val="16"/>
-              </w:rPr>
-            </w:pPr>
-            <w:r>
-              <w:rPr>
-                <w:rFonts w:eastAsia="Arial"/>
-                <w:color w:val="000000"/>
-                <w:sz w:val="16"/>
-                <w:szCs w:val="16"/>
-              </w:rPr>
-              <w:t>Técnico(a)</w:t>
-            </w:r>
-          </w:p>
-        </w:tc>
-        <w:tc>
-          <w:tcPr>
-            <w:tcW w:w="2700" w:type="dxa"/>
-          </w:tcPr>
-          <w:p>
-            <w:pPr>
-              <w:pBdr>
-                <w:top w:val="nil"/>
-                <w:left w:val="nil"/>
-                <w:bottom w:val="nil"/>
-                <w:right w:val="nil"/>
-                <w:between w:val="nil"/>
-              </w:pBdr>
-              <w:spacing w:line="259" w:lineRule="auto"/>
-              <w:jc w:val="both"/>
-              <w:rPr>
-                <w:rFonts w:eastAsia="Arial"/>
-                <w:color w:val="000000"/>
-                <w:sz w:val="16"/>
-                <w:szCs w:val="16"/>
-                <w:lang w:val="es-ES"/>
-              </w:rPr>
-            </w:pPr>
-            <w:r>
-              <w:rPr>
-                <w:rFonts w:eastAsia="Arial"/>
-                <w:color w:val="000000"/>
-                <w:sz w:val="16"/>
-                <w:szCs w:val="16"/>
-                <w:lang w:val="es-ES"/>
-              </w:rPr>
-              <w:t>Aporta técnicamente en el desarrollo del proyecto.</w:t>
-            </w:r>
-          </w:p>
-        </w:tc>
-      </w:tr>
-    </w:tbl>
-    <w:p>
-      <w:pPr>
-        <w:pBdr>
-          <w:top w:val="nil"/>
-          <w:left w:val="nil"/>
-          <w:bottom w:val="nil"/>
-          <w:right w:val="nil"/>
-          <w:between w:val="nil"/>
-        </w:pBdr>
-        <w:spacing w:line="259" w:lineRule="auto"/>
-        <w:ind w:left="1080" w:hanging="720"/>
-        <w:jc w:val="both"/>
-        <w:rPr>
-          <w:rFonts w:asciiTheme="majorHAnsi" w:eastAsia="Arial" w:hAnsiTheme="majorHAnsi" w:cstheme="majorHAnsi"/>
-          <w:color w:val="000000"/>
-          <w:lang w:val="es-ES"/>
-        </w:rPr>
-      </w:pPr>
-    </w:p>
-    <w:p>
-      <w:pPr>
-        <w:shd w:val="clear" w:color="auto" w:fill="FFFFFF"/>
-        <w:jc w:val="both"/>
-        <w:rPr>
-          <w:color w:val="000000"/>
-          <w:lang w:val="es-ES"/>
-        </w:rPr>
-      </w:pPr>
-      <w:r>
-        <w:rPr>
-          <w:color w:val="000000"/>
-          <w:lang w:val="es-ES"/>
-        </w:rPr>
-        <w:t xml:space="preserve">Puede utilizar la siguiente </w:t>
-      </w:r>
-      <w:r>
-        <w:rPr>
-          <w:color w:val="000000"/>
-          <w:lang w:val="es-ES"/>
-        </w:rPr>
-        <w:t>tabla</w:t>
-      </w:r>
-      <w:r>
-        <w:rPr>
-          <w:color w:val="000000"/>
-          <w:lang w:val="es-ES"/>
-        </w:rPr>
-        <w:t xml:space="preserve"> para definir los integrantes del grupo, los roles asignados y el listado de actividades durante el desarrollo de la entrega:</w:t>
+    </w:p>
+    <w:p>
+      <w:pPr>
+        <w:shd w:val="clear" w:color="auto" w:fill="FFFFFF"/>
+        <w:jc w:val="both"/>
+        <w:rPr>
+          <w:color w:val="000000"/>
+          <w:lang w:val="es-ES"/>
+        </w:rPr>
+      </w:pPr>
+    </w:p>
+    <w:p>
+      <w:pPr>
+        <w:shd w:val="clear" w:color="auto" w:fill="FFFFFF"/>
+        <w:jc w:val="both"/>
+        <w:rPr>
+          <w:color w:val="000000"/>
+          <w:lang w:val="es-ES"/>
+        </w:rPr>
+      </w:pPr>
+      <w:r>
+        <w:rPr>
+          <w:color w:val="000000"/>
+          <w:lang w:val="es-ES"/>
+        </w:rPr>
+        <w:t xml:space="preserve">Roles: </w:t>
+      </w:r>
+    </w:p>
+    <w:p>
+      <w:pPr>
+        <w:shd w:val="clear" w:color="auto" w:fill="FFFFFF"/>
+        <w:jc w:val="both"/>
+        <w:rPr>
+          <w:color w:val="000000"/>
+          <w:lang w:val="es-ES"/>
+        </w:rPr>
+      </w:pPr>
+      <w:r>
+        <w:rPr>
+          <w:color w:val="000000"/>
+          <w:lang w:val="es-ES"/>
+        </w:rPr>
+        <w:tab/>
+        <w:t>-</w:t>
+      </w:r>
+      <w:r>
+        <w:rPr>
+          <w:color w:val="000000"/>
+          <w:lang w:val="es-ES"/>
+        </w:rPr>
+        <w:tab/>
+      </w:r>
+      <w:r>
+        <w:rPr>
+          <w:color w:val="000000"/>
+          <w:lang w:val="es-ES"/>
+        </w:rPr>
+        <w:t xml:space="preserve">Investigador, Observador, Técnico, </w:t>
+      </w:r>
+      <w:r>
+        <w:rPr>
+          <w:color w:val="000000"/>
+          <w:lang w:val="es-ES"/>
+        </w:rPr>
+        <w:t>E</w:t>
+      </w:r>
+      <w:r>
+        <w:rPr>
+          <w:color w:val="000000"/>
+          <w:lang w:val="es-ES"/>
+        </w:rPr>
+        <w:t>xperto</w:t>
+      </w:r>
+      <w:r>
+        <w:rPr>
+          <w:color w:val="000000"/>
+          <w:lang w:val="es-ES"/>
+        </w:rPr>
+        <w:t>, Coordinador.</w:t>
+      </w:r>
+    </w:p>
+    <w:p>
+      <w:pPr>
+        <w:shd w:val="clear" w:color="auto" w:fill="FFFFFF"/>
+        <w:jc w:val="both"/>
+        <w:rPr>
+          <w:color w:val="000000"/>
+          <w:lang w:val="es-ES"/>
+        </w:rPr>
+      </w:pPr>
+    </w:p>
+    <w:p>
+      <w:pPr>
+        <w:shd w:val="clear" w:color="auto" w:fill="FFFFFF"/>
+        <w:jc w:val="both"/>
+        <w:rPr>
+          <w:color w:val="000000"/>
+          <w:lang w:val="es-ES"/>
+        </w:rPr>
+      </w:pPr>
+      <w:r>
+        <w:rPr>
+          <w:color w:val="000000"/>
+          <w:lang w:val="es-ES"/>
+        </w:rPr>
+        <w:t>Actividades Realizadas:</w:t>
+      </w:r>
+      <w:r>
+        <w:rPr>
+          <w:color w:val="000000"/>
+          <w:lang w:val="es-ES"/>
+        </w:rPr>
+        <w:t xml:space="preserve"> </w:t>
+      </w:r>
+    </w:p>
+    <w:p>
+      <w:pPr>
+        <w:shd w:val="clear" w:color="auto" w:fill="FFFFFF"/>
+        <w:jc w:val="both"/>
+        <w:rPr>
+          <w:color w:val="000000"/>
+          <w:lang w:val="es-ES"/>
+        </w:rPr>
+      </w:pPr>
+      <w:r>
+        <w:rPr>
+          <w:color w:val="000000"/>
+          <w:lang w:val="es-ES"/>
+        </w:rPr>
+        <w:tab/>
+        <w:t>-</w:t>
+      </w:r>
+      <w:r>
+        <w:rPr>
+          <w:color w:val="000000"/>
+          <w:lang w:val="es-ES"/>
+        </w:rPr>
+        <w:tab/>
+        <w:t>Coordinación del grupo.</w:t>
+      </w:r>
+    </w:p>
+    <w:p>
+      <w:pPr>
+        <w:shd w:val="clear" w:color="auto" w:fill="FFFFFF"/>
+        <w:jc w:val="both"/>
+        <w:rPr>
+          <w:color w:val="000000"/>
+          <w:lang w:val="es-ES"/>
+        </w:rPr>
+      </w:pPr>
+      <w:r>
+        <w:rPr>
+          <w:color w:val="000000"/>
+          <w:lang w:val="es-ES"/>
+        </w:rPr>
+        <w:tab/>
+        <w:t>-</w:t>
+      </w:r>
+      <w:r>
+        <w:rPr>
+          <w:color w:val="000000"/>
+          <w:lang w:val="es-ES"/>
+        </w:rPr>
+        <w:tab/>
+        <w:t>Diseño de los siguientes requerimientos funcionales: Administración de datos de las vacunas, gestión de aplicación de vacunas por funcionario, generación de graficas.</w:t>
+      </w:r>
+    </w:p>
+    <w:p>
+      <w:pPr>
+        <w:shd w:val="clear" w:color="auto" w:fill="FFFFFF"/>
+        <w:jc w:val="both"/>
+        <w:rPr>
+          <w:color w:val="000000"/>
+          <w:u w:val="single"/>
+          <w:lang w:val="es-ES"/>
+        </w:rPr>
+      </w:pPr>
+      <w:r>
+        <w:rPr>
+          <w:color w:val="000000"/>
+          <w:lang w:val="es-ES"/>
+        </w:rPr>
+        <w:tab/>
+        <w:t>-</w:t>
+      </w:r>
+      <w:r>
+        <w:rPr>
+          <w:color w:val="000000"/>
+          <w:lang w:val="es-ES"/>
+        </w:rPr>
+        <w:tab/>
+        <w:t>Creación de la clase QueuesU así como aportes a la clase InterfazG.</w:t>
+      </w:r>
+    </w:p>
+    <w:p>
+      <w:pPr>
+        <w:shd w:val="clear" w:color="auto" w:fill="FFFFFF"/>
+        <w:jc w:val="both"/>
+        <w:rPr>
+          <w:color w:val="000000"/>
+          <w:lang w:val="es-ES"/>
+        </w:rPr>
+      </w:pPr>
+      <w:r>
+        <w:rPr>
+          <w:color w:val="000000"/>
+          <w:lang w:val="es-ES"/>
+        </w:rPr>
+        <w:tab/>
+        <w:t>-</w:t>
+      </w:r>
+      <w:r>
+        <w:rPr>
+          <w:color w:val="000000"/>
+          <w:lang w:val="es-ES"/>
+        </w:rPr>
+        <w:tab/>
+        <w:t>Diseño de la estructura base de clases.</w:t>
+      </w:r>
+    </w:p>
+    <w:p>
+      <w:pPr>
+        <w:shd w:val="clear" w:color="auto" w:fill="FFFFFF"/>
+        <w:jc w:val="both"/>
+        <w:rPr>
+          <w:color w:val="000000"/>
+          <w:lang w:val="es-ES"/>
+        </w:rPr>
+      </w:pPr>
+      <w:r>
+        <w:rPr>
+          <w:color w:val="000000"/>
+          <w:lang w:val="es-ES"/>
+        </w:rPr>
+        <w:tab/>
+        <w:t>-</w:t>
+      </w:r>
+      <w:r>
+        <w:rPr>
+          <w:color w:val="000000"/>
+          <w:lang w:val="es-ES"/>
+        </w:rPr>
+        <w:tab/>
+        <w:t xml:space="preserve">Indagación sobre la implementación de la interfaz </w:t>
+      </w:r>
+      <w:r>
+        <w:rPr>
+          <w:color w:val="000000"/>
+          <w:lang w:val="es-ES"/>
+        </w:rPr>
+        <w:t>gráfica</w:t>
+      </w:r>
+      <w:r>
+        <w:rPr>
+          <w:color w:val="000000"/>
+          <w:lang w:val="es-ES"/>
+        </w:rPr>
+        <w:t xml:space="preserve"> para futuras entregas.   </w:t>
       </w:r>
     </w:p>
     <w:p>

</xml_diff>

<commit_message>
Ultimas preparaciones para entrega
</commit_message>
<xml_diff>
--- a/docs/ED-Proyecto-Entrega1-reporte-Equipo-4.docx
+++ b/docs/ED-Proyecto-Entrega1-reporte-Equipo-4.docx
@@ -232,7 +232,19 @@
         <w:rPr>
           <w:lang w:val="es-ES"/>
         </w:rPr>
-        <w:t>Considerando el impacto de la enfermedad COVID-19 en todo el mundo y en el país, el gobierno colombiano ha puesto en marcha su plan de vacunación nacional para hacer frente a la emergencia sanitaria presente desde hace ya un año.</w:t>
+        <w:t>Considerando el impacto de la enfermedad COVID-19 en todo el mundo y en el país, el gobierno colombiano ha puesto en marcha su plan de vacunación nacional para hacer frente a la emergencia sanitaria presente desde hace ya un año</w:t>
+      </w:r>
+      <w:r>
+        <w:rPr>
+          <w:lang w:val="es-ES"/>
+        </w:rPr>
+        <w:t xml:space="preserve"> [1]</w:t>
+      </w:r>
+      <w:r>
+        <w:rPr>
+          <w:lang w:val="es-ES"/>
+        </w:rPr>
+        <w:t>.</w:t>
       </w:r>
     </w:p>
     <w:p>
@@ -950,7 +962,23 @@
           <w:color w:val="000000"/>
           <w:lang w:val="es-ES"/>
         </w:rPr>
-        <w:t>Los resultados de búsqueda serán mostrados por orden de mayor a menor prioridad por defecto, pero se debe incluir una opción para cambiar el orden en cualquier momento. Deberá incluir también una opción para mostrar los resultados en orden alfabético de los apellidos (de la A a la Z) con la posibilidad de intercambiar el orden.</w:t>
+        <w:t xml:space="preserve">Los resultados de búsqueda serán mostrados por orden de mayor a menor prioridad por defecto, pero se debe incluir una opción para cambiar el orden en cualquier momento. Deberá incluir también una opción para mostrar los resultados en orden alfabético de los apellidos (de la A </w:t>
+      </w:r>
+      <w:proofErr w:type="spellStart"/>
+      <w:r>
+        <w:rPr>
+          <w:color w:val="000000"/>
+          <w:lang w:val="es-ES"/>
+        </w:rPr>
+        <w:t>a</w:t>
+      </w:r>
+      <w:proofErr w:type="spellEnd"/>
+      <w:r>
+        <w:rPr>
+          <w:color w:val="000000"/>
+          <w:lang w:val="es-ES"/>
+        </w:rPr>
+        <w:t xml:space="preserve"> la Z) con la posibilidad de intercambiar el orden.</w:t>
       </w:r>
     </w:p>
     <w:p>
@@ -1846,7 +1874,23 @@
           <w:color w:val="000000"/>
           <w:lang w:val="es-ES"/>
         </w:rPr>
-        <w:t>Los resultados de búsqueda serán mostrados por orden alfabético de sus apellidos (de la A a la Z), pero se debe incluir una opción para cambiar el orden en cualquier momento.</w:t>
+        <w:t xml:space="preserve">Los resultados de búsqueda serán mostrados por orden alfabético de sus apellidos (de la A </w:t>
+      </w:r>
+      <w:proofErr w:type="spellStart"/>
+      <w:r>
+        <w:rPr>
+          <w:color w:val="000000"/>
+          <w:lang w:val="es-ES"/>
+        </w:rPr>
+        <w:t>a</w:t>
+      </w:r>
+      <w:proofErr w:type="spellEnd"/>
+      <w:r>
+        <w:rPr>
+          <w:color w:val="000000"/>
+          <w:lang w:val="es-ES"/>
+        </w:rPr>
+        <w:t xml:space="preserve"> la Z), pero se debe incluir una opción para cambiar el orden en cualquier momento.</w:t>
       </w:r>
     </w:p>
     <w:p>
@@ -4370,7 +4414,19 @@
         <w:rPr>
           <w:lang w:val="es-ES"/>
         </w:rPr>
-        <w:t>Para esta entrega se realizó la implementación de las siguientes estructuras: Listas enlazadas, pilas, colas y arreglos dinámicos. No se realizó una implementación de la estructura de arreglos, porque se considero innecesaria al saber que se trata de una herramienta vital y que viene ya por defecto en muchos lenguajes de programación.</w:t>
+        <w:t xml:space="preserve">Para esta entrega se realizó la implementación de las siguientes estructuras: Listas enlazadas, pilas, colas y arreglos dinámicos. No se realizó una implementación de la estructura de arreglos, porque se </w:t>
+      </w:r>
+      <w:r>
+        <w:rPr>
+          <w:lang w:val="es-ES"/>
+        </w:rPr>
+        <w:t>consideró</w:t>
+      </w:r>
+      <w:r>
+        <w:rPr>
+          <w:lang w:val="es-ES"/>
+        </w:rPr>
+        <w:t xml:space="preserve"> innecesaria al saber que se trata de una herramienta vital y que viene ya por defecto en muchos lenguajes de programación.</w:t>
       </w:r>
     </w:p>
     <w:p>
@@ -4673,13 +4729,27 @@
         <w:rPr>
           <w:lang w:val="es-ES"/>
         </w:rPr>
-        <w:t>Para las pruebas del prototipo se escogieron cinco funcionalidades para realizar el análisis de tiempo de ejecución, para esto se hizo uso de (S</w:t>
-      </w:r>
-      <w:r>
-        <w:rPr>
-          <w:lang w:val="es-ES"/>
-        </w:rPr>
-        <w:t>ystem.currentTimeMillis()</w:t>
+        <w:t>Para las pruebas del prototipo se escogieron cinco funcionalidades para realizar el análisis de tiempo de ejecución, para esto se hizo uso de (</w:t>
+      </w:r>
+      <w:proofErr w:type="spellStart"/>
+      <w:r>
+        <w:rPr>
+          <w:lang w:val="es-ES"/>
+        </w:rPr>
+        <w:t>S</w:t>
+      </w:r>
+      <w:r>
+        <w:rPr>
+          <w:lang w:val="es-ES"/>
+        </w:rPr>
+        <w:t>ystem.currentTimeMillis</w:t>
+      </w:r>
+      <w:proofErr w:type="spellEnd"/>
+      <w:r>
+        <w:rPr>
+          <w:lang w:val="es-ES"/>
+        </w:rPr>
+        <w:t>()</w:t>
       </w:r>
       <w:r>
         <w:rPr>
@@ -5510,7 +5580,23 @@
           <w:color w:val="000000"/>
           <w:lang w:val="es-ES"/>
         </w:rPr>
-        <w:t>Esta funcionalidad preguntaba el nombre del funcionario a eliminar y procedía a buscarlo y borrarlo de la lista encadenada, igualmente se realizo y registro el tiempo de ejecución eliminando n datos.</w:t>
+        <w:t xml:space="preserve">Esta funcionalidad preguntaba el nombre del funcionario a eliminar y procedía a buscarlo y borrarlo de la lista encadenada, igualmente se </w:t>
+      </w:r>
+      <w:proofErr w:type="spellStart"/>
+      <w:r>
+        <w:rPr>
+          <w:color w:val="000000"/>
+          <w:lang w:val="es-ES"/>
+        </w:rPr>
+        <w:t>realizo</w:t>
+      </w:r>
+      <w:proofErr w:type="spellEnd"/>
+      <w:r>
+        <w:rPr>
+          <w:color w:val="000000"/>
+          <w:lang w:val="es-ES"/>
+        </w:rPr>
+        <w:t xml:space="preserve"> y registro el tiempo de ejecución eliminando n datos.</w:t>
       </w:r>
     </w:p>
     <w:tbl>
@@ -7488,6 +7574,7 @@
                 <w:lang w:val="es-CO" w:eastAsia="es-CO"/>
               </w:rPr>
             </w:pPr>
+            <w:proofErr w:type="spellStart"/>
             <w:r>
               <w:rPr>
                 <w:rFonts w:ascii="Calibri" w:hAnsi="Calibri"/>
@@ -7498,6 +7585,7 @@
               </w:rPr>
               <w:t>java.lang.OutOfMemoryError</w:t>
             </w:r>
+            <w:proofErr w:type="spellEnd"/>
           </w:p>
         </w:tc>
       </w:tr>
@@ -7669,8 +7757,17 @@
           <w:sz w:val="22"/>
           <w:szCs w:val="22"/>
         </w:rPr>
-        <w:t>roles y actividades</w:t>
-      </w:r>
+        <w:t xml:space="preserve">roles y </w:t>
+      </w:r>
+      <w:proofErr w:type="spellStart"/>
+      <w:r>
+        <w:rPr>
+          <w:sz w:val="22"/>
+          <w:szCs w:val="22"/>
+        </w:rPr>
+        <w:t>actividades</w:t>
+      </w:r>
+      <w:proofErr w:type="spellEnd"/>
     </w:p>
     <w:p>
       <w:pPr>
@@ -8005,7 +8102,87 @@
           <w:lang w:val="es-ES"/>
         </w:rPr>
         <w:tab/>
-        <w:t>Creación de la estructura de paquetes inicial del proyecto java, así como la creación de las clases: NodeU, LinkedListU, StackU, Profile, InterfazG.</w:t>
+        <w:t xml:space="preserve">Creación de la estructura de paquetes inicial del proyecto java, así como la creación de las clases: </w:t>
+      </w:r>
+      <w:proofErr w:type="spellStart"/>
+      <w:r>
+        <w:rPr>
+          <w:color w:val="000000"/>
+          <w:lang w:val="es-ES"/>
+        </w:rPr>
+        <w:t>NodeU</w:t>
+      </w:r>
+      <w:proofErr w:type="spellEnd"/>
+      <w:r>
+        <w:rPr>
+          <w:color w:val="000000"/>
+          <w:lang w:val="es-ES"/>
+        </w:rPr>
+        <w:t xml:space="preserve">, </w:t>
+      </w:r>
+      <w:proofErr w:type="spellStart"/>
+      <w:r>
+        <w:rPr>
+          <w:color w:val="000000"/>
+          <w:lang w:val="es-ES"/>
+        </w:rPr>
+        <w:t>LinkedListU</w:t>
+      </w:r>
+      <w:proofErr w:type="spellEnd"/>
+      <w:r>
+        <w:rPr>
+          <w:color w:val="000000"/>
+          <w:lang w:val="es-ES"/>
+        </w:rPr>
+        <w:t xml:space="preserve">, </w:t>
+      </w:r>
+      <w:proofErr w:type="spellStart"/>
+      <w:r>
+        <w:rPr>
+          <w:color w:val="000000"/>
+          <w:lang w:val="es-ES"/>
+        </w:rPr>
+        <w:t>StackU</w:t>
+      </w:r>
+      <w:proofErr w:type="spellEnd"/>
+      <w:r>
+        <w:rPr>
+          <w:color w:val="000000"/>
+          <w:lang w:val="es-ES"/>
+        </w:rPr>
+        <w:t xml:space="preserve">, </w:t>
+      </w:r>
+      <w:proofErr w:type="spellStart"/>
+      <w:r>
+        <w:rPr>
+          <w:color w:val="000000"/>
+          <w:lang w:val="es-ES"/>
+        </w:rPr>
+        <w:t>Profile</w:t>
+      </w:r>
+      <w:proofErr w:type="spellEnd"/>
+      <w:r>
+        <w:rPr>
+          <w:color w:val="000000"/>
+          <w:lang w:val="es-ES"/>
+        </w:rPr>
+        <w:t xml:space="preserve">, </w:t>
+      </w:r>
+      <w:proofErr w:type="spellStart"/>
+      <w:r>
+        <w:rPr>
+          <w:color w:val="000000"/>
+          <w:lang w:val="es-ES"/>
+        </w:rPr>
+        <w:t>InterfazG</w:t>
+      </w:r>
+      <w:proofErr w:type="spellEnd"/>
+      <w:r>
+        <w:rPr>
+          <w:color w:val="000000"/>
+          <w:lang w:val="es-ES"/>
+        </w:rPr>
+        <w:t>.</w:t>
       </w:r>
     </w:p>
     <w:p>
@@ -8223,7 +8400,39 @@
           <w:lang w:val="es-ES"/>
         </w:rPr>
         <w:tab/>
-        <w:t>Creación de la clase QueuesU así como aportes a la clase InterfazG.</w:t>
+        <w:t xml:space="preserve">Creación de la clase </w:t>
+      </w:r>
+      <w:proofErr w:type="spellStart"/>
+      <w:r>
+        <w:rPr>
+          <w:color w:val="000000"/>
+          <w:lang w:val="es-ES"/>
+        </w:rPr>
+        <w:t>QueuesU</w:t>
+      </w:r>
+      <w:proofErr w:type="spellEnd"/>
+      <w:r>
+        <w:rPr>
+          <w:color w:val="000000"/>
+          <w:lang w:val="es-ES"/>
+        </w:rPr>
+        <w:t xml:space="preserve"> así como aportes a la clase </w:t>
+      </w:r>
+      <w:proofErr w:type="spellStart"/>
+      <w:r>
+        <w:rPr>
+          <w:color w:val="000000"/>
+          <w:lang w:val="es-ES"/>
+        </w:rPr>
+        <w:t>InterfazG</w:t>
+      </w:r>
+      <w:proofErr w:type="spellEnd"/>
+      <w:r>
+        <w:rPr>
+          <w:color w:val="000000"/>
+          <w:lang w:val="es-ES"/>
+        </w:rPr>
+        <w:t>.</w:t>
       </w:r>
     </w:p>
     <w:p>
@@ -8434,118 +8643,37 @@
         <w:rPr>
           <w:sz w:val="16"/>
           <w:szCs w:val="16"/>
-        </w:rPr>
-        <w:t>Weiss, M.A.: </w:t>
-      </w:r>
-      <w:r>
-        <w:rPr>
-          <w:i/>
-          <w:iCs/>
+          <w:lang w:val="es-ES"/>
+        </w:rPr>
+        <w:t xml:space="preserve">Minsalud. (2021). Vacunación contra COVID-19. [Online]. </w:t>
+      </w:r>
+      <w:proofErr w:type="spellStart"/>
+      <w:r>
+        <w:rPr>
           <w:sz w:val="16"/>
           <w:szCs w:val="16"/>
-        </w:rPr>
-        <w:t>Data Structures and Algorithm Analysis in C++, 4th Edition</w:t>
-      </w:r>
+          <w:lang w:val="es-ES"/>
+        </w:rPr>
+        <w:t>Available</w:t>
+      </w:r>
+      <w:proofErr w:type="spellEnd"/>
       <w:r>
         <w:rPr>
           <w:sz w:val="16"/>
           <w:szCs w:val="16"/>
-        </w:rPr>
-        <w:t>, Pearson/Addison Wesley, 2014.</w:t>
-      </w:r>
-    </w:p>
-    <w:p>
-      <w:pPr>
-        <w:numPr>
-          <w:ilvl w:val="0"/>
-          <w:numId w:val="9"/>
-        </w:numPr>
-        <w:jc w:val="both"/>
-        <w:rPr>
-          <w:sz w:val="16"/>
-          <w:szCs w:val="16"/>
-          <w:lang w:val="es-ES"/>
-        </w:rPr>
-      </w:pPr>
-      <w:r>
-        <w:rPr>
-          <w:sz w:val="16"/>
-          <w:szCs w:val="16"/>
-          <w:lang w:val="es-ES"/>
-        </w:rPr>
-        <w:t>Hernández, Z.J. y otros: </w:t>
-      </w:r>
-      <w:r>
-        <w:rPr>
-          <w:i/>
-          <w:iCs/>
-          <w:sz w:val="16"/>
-          <w:szCs w:val="16"/>
-          <w:lang w:val="es-ES"/>
-        </w:rPr>
-        <w:t>Fundamentos de Estructuras de Datos. Soluciones en Ada, Java y C++</w:t>
-      </w:r>
-      <w:r>
-        <w:rPr>
-          <w:sz w:val="16"/>
-          <w:szCs w:val="16"/>
-          <w:lang w:val="es-ES"/>
-        </w:rPr>
-        <w:t>, Thomson, 2005.</w:t>
-      </w:r>
-    </w:p>
-    <w:p>
-      <w:pPr>
-        <w:numPr>
-          <w:ilvl w:val="0"/>
-          <w:numId w:val="9"/>
-        </w:numPr>
-        <w:jc w:val="both"/>
-        <w:rPr>
-          <w:sz w:val="16"/>
-          <w:szCs w:val="16"/>
-          <w:lang w:val="es-ES"/>
-        </w:rPr>
-      </w:pPr>
-      <w:r>
-        <w:rPr>
-          <w:sz w:val="16"/>
-          <w:szCs w:val="16"/>
-        </w:rPr>
-        <w:t>Shaffer, Clifford A.: </w:t>
-      </w:r>
-      <w:r>
-        <w:rPr>
-          <w:i/>
-          <w:iCs/>
-          <w:sz w:val="16"/>
-          <w:szCs w:val="16"/>
-        </w:rPr>
-        <w:t>Data Structures and Algorithm Analysis in C++, Third Edition</w:t>
-      </w:r>
-      <w:r>
-        <w:rPr>
-          <w:sz w:val="16"/>
-          <w:szCs w:val="16"/>
-        </w:rPr>
-        <w:t xml:space="preserve">, Dover Publications, 2013. </w:t>
-      </w:r>
-      <w:r>
-        <w:rPr>
-          <w:sz w:val="16"/>
-          <w:szCs w:val="16"/>
-          <w:lang w:val="es-ES"/>
-        </w:rPr>
-        <w:t>(</w:t>
+          <w:lang w:val="es-ES"/>
+        </w:rPr>
+        <w:t xml:space="preserve">: </w:t>
       </w:r>
       <w:hyperlink r:id="rId15" w:history="1">
         <w:r>
           <w:rPr>
+            <w:rStyle w:val="Hipervnculo"/>
             <w:sz w:val="16"/>
             <w:szCs w:val="16"/>
             <w:lang w:val="es-ES"/>
           </w:rPr>
-          <w:t>En línea</w:t>
+          <w:t>https://www.minsalud.gov.co/salud/publica/Vacunacion/Paginas/Vacunacion-covid-19.aspx</w:t>
         </w:r>
       </w:hyperlink>
       <w:r>
@@ -8554,121 +8682,8 @@
           <w:szCs w:val="16"/>
           <w:lang w:val="es-ES"/>
         </w:rPr>
-        <w:t>.)</w:t>
-      </w:r>
-    </w:p>
-    <w:p>
-      <w:pPr>
-        <w:numPr>
-          <w:ilvl w:val="0"/>
-          <w:numId w:val="9"/>
-        </w:numPr>
-        <w:jc w:val="both"/>
-        <w:rPr>
-          <w:sz w:val="16"/>
-          <w:szCs w:val="16"/>
-          <w:lang w:val="es-ES"/>
-        </w:rPr>
-      </w:pPr>
-      <w:r>
-        <w:rPr>
-          <w:sz w:val="16"/>
-          <w:szCs w:val="16"/>
-          <w:lang w:val="es-ES"/>
-        </w:rPr>
-        <w:t>Campos Laclaustra, J.: </w:t>
-      </w:r>
-      <w:r>
-        <w:rPr>
-          <w:i/>
-          <w:iCs/>
-          <w:sz w:val="16"/>
-          <w:szCs w:val="16"/>
-          <w:lang w:val="es-ES"/>
-        </w:rPr>
-        <w:t>Apuntes de Estructuras de Datos y Algoritmos</w:t>
-      </w:r>
-      <w:r>
-        <w:rPr>
-          <w:sz w:val="16"/>
-          <w:szCs w:val="16"/>
-          <w:lang w:val="es-ES"/>
-        </w:rPr>
-        <w:t>, segunda edición, 2018. (</w:t>
-      </w:r>
-      <w:hyperlink r:id="rId16" w:history="1">
-        <w:r>
-          <w:rPr>
-            <w:sz w:val="16"/>
-            <w:szCs w:val="16"/>
-            <w:lang w:val="es-ES"/>
-          </w:rPr>
-          <w:t>En línea</w:t>
-        </w:r>
-      </w:hyperlink>
-      <w:r>
-        <w:rPr>
-          <w:sz w:val="16"/>
-          <w:szCs w:val="16"/>
-          <w:lang w:val="es-ES"/>
-        </w:rPr>
-        <w:t>.)</w:t>
-      </w:r>
-    </w:p>
-    <w:p>
-      <w:pPr>
-        <w:numPr>
-          <w:ilvl w:val="0"/>
-          <w:numId w:val="9"/>
-        </w:numPr>
-        <w:jc w:val="both"/>
-        <w:rPr>
-          <w:sz w:val="16"/>
-          <w:szCs w:val="16"/>
-          <w:lang w:val="es-ES"/>
-        </w:rPr>
-      </w:pPr>
-      <w:r>
-        <w:rPr>
-          <w:sz w:val="16"/>
-          <w:szCs w:val="16"/>
-          <w:lang w:val="es-ES"/>
-        </w:rPr>
-        <w:t>Martí Oliet, N., Ortega Mallén, Y., Verdejo López, J.A.: Estructuras de datos y métodos algorítmicos: 213 ejercicios resueltos. 2ª Edición, Ed. Garceta, 2013.</w:t>
-      </w:r>
-    </w:p>
-    <w:p>
-      <w:pPr>
-        <w:numPr>
-          <w:ilvl w:val="0"/>
-          <w:numId w:val="9"/>
-        </w:numPr>
-        <w:jc w:val="both"/>
-        <w:rPr>
-          <w:sz w:val="16"/>
-          <w:szCs w:val="16"/>
-          <w:lang w:val="es-ES"/>
-        </w:rPr>
-      </w:pPr>
-      <w:r>
-        <w:rPr>
-          <w:sz w:val="16"/>
-          <w:szCs w:val="16"/>
-          <w:lang w:val="es-ES"/>
-        </w:rPr>
-        <w:t>Joyanes, L., Zahonero, I., Fernández, M. y Sánchez, L.: Estructura de datos. Libro de problemas, McGraw Hill, 1999.</w:t>
-      </w:r>
-    </w:p>
-    <w:p>
-      <w:pPr>
-        <w:ind w:left="502"/>
-        <w:jc w:val="both"/>
-        <w:rPr>
-          <w:sz w:val="16"/>
-          <w:szCs w:val="16"/>
-          <w:lang w:val="es-ES"/>
-        </w:rPr>
-      </w:pPr>
+        <w:t>.</w:t>
+      </w:r>
     </w:p>
     <w:p>
       <w:pPr>
@@ -8678,7 +8693,7 @@
       </w:pPr>
     </w:p>
     <w:sectPr>
-      <w:headerReference w:type="default" r:id="rId17"/>
+      <w:headerReference w:type="default" r:id="rId16"/>
       <w:pgSz w:w="12240" w:h="15840" w:code="1"/>
       <w:pgMar w:top="1008" w:right="936" w:bottom="1008" w:left="936" w:header="432" w:footer="432" w:gutter="0"/>
       <w:cols w:num="2" w:space="288"/>
@@ -10131,7 +10146,6 @@
     <w:lsdException w:name="caption" w:qFormat="1"/>
     <w:lsdException w:name="Title" w:qFormat="1"/>
     <w:lsdException w:name="Subtitle" w:qFormat="1"/>
-    <w:lsdException w:name="Hyperlink" w:uiPriority="99"/>
     <w:lsdException w:name="Strong" w:qFormat="1"/>
     <w:lsdException w:name="Emphasis" w:uiPriority="20" w:qFormat="1"/>
     <w:lsdException w:name="HTML Keyboard" w:semiHidden="1" w:unhideWhenUsed="1"/>
@@ -10799,7 +10813,6 @@
   </w:style>
   <w:style w:type="character" w:styleId="Hipervnculo">
     <w:name w:val="Hyperlink"/>
-    <w:uiPriority w:val="99"/>
     <w:rPr>
       <w:color w:val="0000FF"/>
       <w:u w:val="single"/>

</xml_diff>